<commit_message>
Adicionando arquivo world, desafios e exercícios
</commit_message>
<xml_diff>
--- a/EstudosHTML.docx
+++ b/EstudosHTML.docx
@@ -6,6 +6,41 @@
       <w:pPr>
         <w:tabs>
           <w:tab w:val="left" w:pos="2601"/>
+        </w:tabs>
+      </w:pPr>
+    </w:p>
+    <w:p/>
+    <w:p/>
+    <w:p/>
+    <w:p/>
+    <w:p/>
+    <w:p/>
+    <w:p/>
+    <w:p>
+      <w:pPr>
+        <w:tabs>
+          <w:tab w:val="left" w:pos="4905"/>
+        </w:tabs>
+        <w:jc w:val="center"/>
+        <w:rPr>
+          <w:rFonts w:ascii="Albertus Extra Bold" w:hAnsi="Albertus Extra Bold"/>
+          <w:sz w:val="72"/>
+          <w:szCs w:val="72"/>
+        </w:rPr>
+      </w:pPr>
+      <w:r>
+        <w:rPr>
+          <w:rFonts w:ascii="Albertus Extra Bold" w:hAnsi="Albertus Extra Bold"/>
+          <w:sz w:val="72"/>
+          <w:szCs w:val="72"/>
+        </w:rPr>
+        <w:t>ESTUDOS HTML, CSS E JAVASCRIPT</w:t>
+      </w:r>
+    </w:p>
+    <w:p>
+      <w:pPr>
+        <w:tabs>
+          <w:tab w:val="left" w:pos="4905"/>
         </w:tabs>
         <w:sectPr>
           <w:headerReference w:type="default" r:id="rId7"/>
@@ -15,9 +50,20 @@
           <w:docGrid w:linePitch="360"/>
         </w:sectPr>
       </w:pPr>
+      <w:r>
+        <w:tab/>
+      </w:r>
     </w:p>
     <w:sdt>
       <w:sdtPr>
+        <w:rPr>
+          <w:rFonts w:ascii="Arial" w:eastAsiaTheme="minorHAnsi" w:hAnsi="Arial" w:cstheme="minorBidi"/>
+          <w:b w:val="0"/>
+          <w:color w:val="auto"/>
+          <w:sz w:val="24"/>
+          <w:szCs w:val="22"/>
+          <w:lang w:eastAsia="en-US"/>
+        </w:rPr>
         <w:id w:val="836346124"/>
         <w:docPartObj>
           <w:docPartGallery w:val="Table of Contents"/>
@@ -26,12 +72,7 @@
       </w:sdtPr>
       <w:sdtEndPr>
         <w:rPr>
-          <w:rFonts w:ascii="Arial" w:eastAsiaTheme="minorHAnsi" w:hAnsi="Arial" w:cstheme="minorBidi"/>
           <w:bCs/>
-          <w:color w:val="auto"/>
-          <w:sz w:val="24"/>
-          <w:szCs w:val="22"/>
-          <w:lang w:eastAsia="en-US"/>
         </w:rPr>
       </w:sdtEndPr>
       <w:sdtContent>
@@ -51,21 +92,31 @@
             </w:tabs>
             <w:rPr>
               <w:rFonts w:asciiTheme="minorHAnsi" w:eastAsiaTheme="minorEastAsia" w:hAnsiTheme="minorHAnsi"/>
+              <w:b/>
               <w:noProof/>
               <w:sz w:val="22"/>
               <w:lang w:eastAsia="pt-BR"/>
             </w:rPr>
           </w:pPr>
           <w:r>
+            <w:rPr>
+              <w:b/>
+            </w:rPr>
             <w:fldChar w:fldCharType="begin"/>
           </w:r>
           <w:r>
+            <w:rPr>
+              <w:b/>
+            </w:rPr>
             <w:instrText xml:space="preserve"> TOC \o "1-3" \h \z \u </w:instrText>
           </w:r>
           <w:r>
+            <w:rPr>
+              <w:b/>
+            </w:rPr>
             <w:fldChar w:fldCharType="separate"/>
           </w:r>
-          <w:hyperlink w:anchor="_Toc121811250" w:history="1">
+          <w:hyperlink w:anchor="_Toc121897572" w:history="1">
             <w:r>
               <w:rPr>
                 <w:rStyle w:val="Hyperlink"/>
@@ -76,6 +127,7 @@
             </w:r>
             <w:r>
               <w:rPr>
+                <w:b/>
                 <w:noProof/>
                 <w:webHidden/>
               </w:rPr>
@@ -83,6 +135,7 @@
             </w:r>
             <w:r>
               <w:rPr>
+                <w:b/>
                 <w:noProof/>
                 <w:webHidden/>
               </w:rPr>
@@ -90,19 +143,22 @@
             </w:r>
             <w:r>
               <w:rPr>
+                <w:b/>
                 <w:noProof/>
                 <w:webHidden/>
               </w:rPr>
-              <w:instrText xml:space="preserve"> PAGEREF _Toc121811250 \h </w:instrText>
+              <w:instrText xml:space="preserve"> PAGEREF _Toc121897572 \h </w:instrText>
             </w:r>
             <w:r>
               <w:rPr>
+                <w:b/>
                 <w:noProof/>
                 <w:webHidden/>
               </w:rPr>
             </w:r>
             <w:r>
               <w:rPr>
+                <w:b/>
                 <w:noProof/>
                 <w:webHidden/>
               </w:rPr>
@@ -110,6 +166,7 @@
             </w:r>
             <w:r>
               <w:rPr>
+                <w:b/>
                 <w:noProof/>
                 <w:webHidden/>
               </w:rPr>
@@ -117,6 +174,7 @@
             </w:r>
             <w:r>
               <w:rPr>
+                <w:b/>
                 <w:noProof/>
                 <w:webHidden/>
               </w:rPr>
@@ -132,12 +190,13 @@
             </w:tabs>
             <w:rPr>
               <w:rFonts w:asciiTheme="minorHAnsi" w:eastAsiaTheme="minorEastAsia" w:hAnsiTheme="minorHAnsi"/>
+              <w:b/>
               <w:noProof/>
               <w:sz w:val="22"/>
               <w:lang w:eastAsia="pt-BR"/>
             </w:rPr>
           </w:pPr>
-          <w:hyperlink w:anchor="_Toc121811251" w:history="1">
+          <w:hyperlink w:anchor="_Toc121897573" w:history="1">
             <w:r>
               <w:rPr>
                 <w:rStyle w:val="Hyperlink"/>
@@ -148,6 +207,7 @@
             </w:r>
             <w:r>
               <w:rPr>
+                <w:b/>
                 <w:noProof/>
                 <w:webHidden/>
               </w:rPr>
@@ -155,6 +215,7 @@
             </w:r>
             <w:r>
               <w:rPr>
+                <w:b/>
                 <w:noProof/>
                 <w:webHidden/>
               </w:rPr>
@@ -162,19 +223,22 @@
             </w:r>
             <w:r>
               <w:rPr>
+                <w:b/>
                 <w:noProof/>
                 <w:webHidden/>
               </w:rPr>
-              <w:instrText xml:space="preserve"> PAGEREF _Toc121811251 \h </w:instrText>
+              <w:instrText xml:space="preserve"> PAGEREF _Toc121897573 \h </w:instrText>
             </w:r>
             <w:r>
               <w:rPr>
+                <w:b/>
                 <w:noProof/>
                 <w:webHidden/>
               </w:rPr>
             </w:r>
             <w:r>
               <w:rPr>
+                <w:b/>
                 <w:noProof/>
                 <w:webHidden/>
               </w:rPr>
@@ -182,6 +246,7 @@
             </w:r>
             <w:r>
               <w:rPr>
+                <w:b/>
                 <w:noProof/>
                 <w:webHidden/>
               </w:rPr>
@@ -189,6 +254,327 @@
             </w:r>
             <w:r>
               <w:rPr>
+                <w:b/>
+                <w:noProof/>
+                <w:webHidden/>
+              </w:rPr>
+              <w:fldChar w:fldCharType="end"/>
+            </w:r>
+          </w:hyperlink>
+        </w:p>
+        <w:p>
+          <w:pPr>
+            <w:pStyle w:val="Sumrio1"/>
+            <w:tabs>
+              <w:tab w:val="right" w:leader="dot" w:pos="8494"/>
+            </w:tabs>
+            <w:rPr>
+              <w:rFonts w:asciiTheme="minorHAnsi" w:eastAsiaTheme="minorEastAsia" w:hAnsiTheme="minorHAnsi"/>
+              <w:b/>
+              <w:noProof/>
+              <w:sz w:val="22"/>
+              <w:lang w:eastAsia="pt-BR"/>
+            </w:rPr>
+          </w:pPr>
+          <w:hyperlink w:anchor="_Toc121897574" w:history="1">
+            <w:r>
+              <w:rPr>
+                <w:rStyle w:val="Hyperlink"/>
+                <w:b/>
+                <w:noProof/>
+              </w:rPr>
+              <w:t>&lt;HEAD&gt;</w:t>
+            </w:r>
+            <w:r>
+              <w:rPr>
+                <w:b/>
+                <w:noProof/>
+                <w:webHidden/>
+              </w:rPr>
+              <w:tab/>
+            </w:r>
+            <w:r>
+              <w:rPr>
+                <w:b/>
+                <w:noProof/>
+                <w:webHidden/>
+              </w:rPr>
+              <w:fldChar w:fldCharType="begin"/>
+            </w:r>
+            <w:r>
+              <w:rPr>
+                <w:b/>
+                <w:noProof/>
+                <w:webHidden/>
+              </w:rPr>
+              <w:instrText xml:space="preserve"> PAGEREF _Toc121897574 \h </w:instrText>
+            </w:r>
+            <w:r>
+              <w:rPr>
+                <w:b/>
+                <w:noProof/>
+                <w:webHidden/>
+              </w:rPr>
+            </w:r>
+            <w:r>
+              <w:rPr>
+                <w:b/>
+                <w:noProof/>
+                <w:webHidden/>
+              </w:rPr>
+              <w:fldChar w:fldCharType="separate"/>
+            </w:r>
+            <w:r>
+              <w:rPr>
+                <w:b/>
+                <w:noProof/>
+                <w:webHidden/>
+              </w:rPr>
+              <w:t>3</w:t>
+            </w:r>
+            <w:r>
+              <w:rPr>
+                <w:b/>
+                <w:noProof/>
+                <w:webHidden/>
+              </w:rPr>
+              <w:fldChar w:fldCharType="end"/>
+            </w:r>
+          </w:hyperlink>
+        </w:p>
+        <w:p>
+          <w:pPr>
+            <w:pStyle w:val="Sumrio1"/>
+            <w:tabs>
+              <w:tab w:val="right" w:leader="dot" w:pos="8494"/>
+            </w:tabs>
+            <w:rPr>
+              <w:rFonts w:asciiTheme="minorHAnsi" w:eastAsiaTheme="minorEastAsia" w:hAnsiTheme="minorHAnsi"/>
+              <w:b/>
+              <w:noProof/>
+              <w:sz w:val="22"/>
+              <w:lang w:eastAsia="pt-BR"/>
+            </w:rPr>
+          </w:pPr>
+          <w:hyperlink w:anchor="_Toc121897575" w:history="1">
+            <w:r>
+              <w:rPr>
+                <w:rStyle w:val="Hyperlink"/>
+                <w:b/>
+                <w:noProof/>
+              </w:rPr>
+              <w:t>&lt;BODY&gt;</w:t>
+            </w:r>
+            <w:r>
+              <w:rPr>
+                <w:b/>
+                <w:noProof/>
+                <w:webHidden/>
+              </w:rPr>
+              <w:tab/>
+            </w:r>
+            <w:r>
+              <w:rPr>
+                <w:b/>
+                <w:noProof/>
+                <w:webHidden/>
+              </w:rPr>
+              <w:fldChar w:fldCharType="begin"/>
+            </w:r>
+            <w:r>
+              <w:rPr>
+                <w:b/>
+                <w:noProof/>
+                <w:webHidden/>
+              </w:rPr>
+              <w:instrText xml:space="preserve"> PAGEREF _Toc121897575 \h </w:instrText>
+            </w:r>
+            <w:r>
+              <w:rPr>
+                <w:b/>
+                <w:noProof/>
+                <w:webHidden/>
+              </w:rPr>
+            </w:r>
+            <w:r>
+              <w:rPr>
+                <w:b/>
+                <w:noProof/>
+                <w:webHidden/>
+              </w:rPr>
+              <w:fldChar w:fldCharType="separate"/>
+            </w:r>
+            <w:r>
+              <w:rPr>
+                <w:b/>
+                <w:noProof/>
+                <w:webHidden/>
+              </w:rPr>
+              <w:t>3</w:t>
+            </w:r>
+            <w:r>
+              <w:rPr>
+                <w:b/>
+                <w:noProof/>
+                <w:webHidden/>
+              </w:rPr>
+              <w:fldChar w:fldCharType="end"/>
+            </w:r>
+          </w:hyperlink>
+        </w:p>
+        <w:p>
+          <w:pPr>
+            <w:pStyle w:val="Sumrio1"/>
+            <w:tabs>
+              <w:tab w:val="right" w:leader="dot" w:pos="8494"/>
+            </w:tabs>
+            <w:rPr>
+              <w:rFonts w:asciiTheme="minorHAnsi" w:eastAsiaTheme="minorEastAsia" w:hAnsiTheme="minorHAnsi"/>
+              <w:b/>
+              <w:noProof/>
+              <w:sz w:val="22"/>
+              <w:lang w:eastAsia="pt-BR"/>
+            </w:rPr>
+          </w:pPr>
+          <w:hyperlink w:anchor="_Toc121897576" w:history="1">
+            <w:r>
+              <w:rPr>
+                <w:rStyle w:val="Hyperlink"/>
+                <w:b/>
+                <w:noProof/>
+              </w:rPr>
+              <w:t>SÍMBOLOS ESPECIAIS</w:t>
+            </w:r>
+            <w:r>
+              <w:rPr>
+                <w:b/>
+                <w:noProof/>
+                <w:webHidden/>
+              </w:rPr>
+              <w:tab/>
+            </w:r>
+            <w:r>
+              <w:rPr>
+                <w:b/>
+                <w:noProof/>
+                <w:webHidden/>
+              </w:rPr>
+              <w:fldChar w:fldCharType="begin"/>
+            </w:r>
+            <w:r>
+              <w:rPr>
+                <w:b/>
+                <w:noProof/>
+                <w:webHidden/>
+              </w:rPr>
+              <w:instrText xml:space="preserve"> PAGEREF _Toc121897576 \h </w:instrText>
+            </w:r>
+            <w:r>
+              <w:rPr>
+                <w:b/>
+                <w:noProof/>
+                <w:webHidden/>
+              </w:rPr>
+            </w:r>
+            <w:r>
+              <w:rPr>
+                <w:b/>
+                <w:noProof/>
+                <w:webHidden/>
+              </w:rPr>
+              <w:fldChar w:fldCharType="separate"/>
+            </w:r>
+            <w:r>
+              <w:rPr>
+                <w:b/>
+                <w:noProof/>
+                <w:webHidden/>
+              </w:rPr>
+              <w:t>3</w:t>
+            </w:r>
+            <w:r>
+              <w:rPr>
+                <w:b/>
+                <w:noProof/>
+                <w:webHidden/>
+              </w:rPr>
+              <w:fldChar w:fldCharType="end"/>
+            </w:r>
+          </w:hyperlink>
+        </w:p>
+        <w:p>
+          <w:pPr>
+            <w:pStyle w:val="Sumrio1"/>
+            <w:tabs>
+              <w:tab w:val="right" w:leader="dot" w:pos="8494"/>
+            </w:tabs>
+            <w:rPr>
+              <w:rFonts w:asciiTheme="minorHAnsi" w:eastAsiaTheme="minorEastAsia" w:hAnsiTheme="minorHAnsi"/>
+              <w:b/>
+              <w:noProof/>
+              <w:sz w:val="22"/>
+              <w:lang w:eastAsia="pt-BR"/>
+            </w:rPr>
+          </w:pPr>
+          <w:hyperlink w:anchor="_Toc121897577" w:history="1">
+            <w:r>
+              <w:rPr>
+                <w:rStyle w:val="Hyperlink"/>
+                <w:b/>
+                <w:noProof/>
+              </w:rPr>
+              <w:t>ADICIONANDO EMOJIS</w:t>
+            </w:r>
+            <w:r>
+              <w:rPr>
+                <w:b/>
+                <w:noProof/>
+                <w:webHidden/>
+              </w:rPr>
+              <w:tab/>
+            </w:r>
+            <w:r>
+              <w:rPr>
+                <w:b/>
+                <w:noProof/>
+                <w:webHidden/>
+              </w:rPr>
+              <w:fldChar w:fldCharType="begin"/>
+            </w:r>
+            <w:r>
+              <w:rPr>
+                <w:b/>
+                <w:noProof/>
+                <w:webHidden/>
+              </w:rPr>
+              <w:instrText xml:space="preserve"> PAGEREF _Toc121897577 \h </w:instrText>
+            </w:r>
+            <w:r>
+              <w:rPr>
+                <w:b/>
+                <w:noProof/>
+                <w:webHidden/>
+              </w:rPr>
+            </w:r>
+            <w:r>
+              <w:rPr>
+                <w:b/>
+                <w:noProof/>
+                <w:webHidden/>
+              </w:rPr>
+              <w:fldChar w:fldCharType="separate"/>
+            </w:r>
+            <w:r>
+              <w:rPr>
+                <w:b/>
+                <w:noProof/>
+                <w:webHidden/>
+              </w:rPr>
+              <w:t>4</w:t>
+            </w:r>
+            <w:r>
+              <w:rPr>
+                <w:b/>
                 <w:noProof/>
                 <w:webHidden/>
               </w:rPr>
@@ -228,7 +614,7 @@
         </w:rPr>
       </w:pPr>
       <w:bookmarkStart w:id="0" w:name="_Toc121726979"/>
-      <w:bookmarkStart w:id="1" w:name="_Toc121811250"/>
+      <w:bookmarkStart w:id="1" w:name="_Toc121897572"/>
       <w:r>
         <w:rPr>
           <w:b w:val="0"/>
@@ -242,10 +628,7 @@
     <w:p/>
     <w:p>
       <w:r>
-        <w:t>- HTML:5</w:t>
-      </w:r>
-      <w:r>
-        <w:t xml:space="preserve"> ou “!” e ENTER</w:t>
+        <w:t>- HTML:5 ou “!” e ENTER</w:t>
       </w:r>
     </w:p>
     <w:p/>
@@ -254,7 +637,7 @@
         <w:pStyle w:val="Ttulo1"/>
       </w:pPr>
       <w:bookmarkStart w:id="2" w:name="_Toc121726980"/>
-      <w:bookmarkStart w:id="3" w:name="_Toc121811251"/>
+      <w:bookmarkStart w:id="3" w:name="_Toc121897573"/>
       <w:r>
         <w:rPr>
           <w:b w:val="0"/>
@@ -1312,9 +1695,11 @@
       <w:pPr>
         <w:pStyle w:val="Ttulo1"/>
       </w:pPr>
+      <w:bookmarkStart w:id="4" w:name="_Toc121897574"/>
       <w:r>
         <w:t>&lt;HEAD&gt;</w:t>
       </w:r>
+      <w:bookmarkEnd w:id="4"/>
     </w:p>
     <w:p>
       <w:r>
@@ -1326,9 +1711,11 @@
       <w:pPr>
         <w:pStyle w:val="Ttulo1"/>
       </w:pPr>
+      <w:bookmarkStart w:id="5" w:name="_Toc121897575"/>
       <w:r>
         <w:t>&lt;BODY&gt;</w:t>
       </w:r>
+      <w:bookmarkEnd w:id="5"/>
     </w:p>
     <w:p/>
     <w:p>
@@ -1341,9 +1728,11 @@
       <w:pPr>
         <w:pStyle w:val="Ttulo1"/>
       </w:pPr>
+      <w:bookmarkStart w:id="6" w:name="_Toc121897576"/>
       <w:r>
         <w:t>SÍMBOLOS ESPECIAIS</w:t>
       </w:r>
+      <w:bookmarkEnd w:id="6"/>
     </w:p>
     <w:p/>
     <w:p>
@@ -1916,10 +2305,12 @@
       <w:pPr>
         <w:pStyle w:val="Ttulo1"/>
       </w:pPr>
+      <w:bookmarkStart w:id="7" w:name="_Toc121897577"/>
       <w:r>
         <w:lastRenderedPageBreak/>
         <w:t>ADICIONANDO EMOJIS</w:t>
       </w:r>
+      <w:bookmarkEnd w:id="7"/>
     </w:p>
     <w:p/>
     <w:p>
@@ -2013,9 +2404,4215 @@
         </w:rPr>
         <w:t xml:space="preserve"> </w:t>
       </w:r>
-      <w:bookmarkStart w:id="4" w:name="_GoBack"/>
-      <w:bookmarkEnd w:id="4"/>
-    </w:p>
+    </w:p>
+    <w:p>
+      <w:pPr>
+        <w:rPr>
+          <w:b/>
+        </w:rPr>
+      </w:pPr>
+    </w:p>
+    <w:p>
+      <w:pPr>
+        <w:pStyle w:val="Ttulo1"/>
+      </w:pPr>
+      <w:r>
+        <w:t>COLOCANDO IMAGENS</w:t>
+      </w:r>
+    </w:p>
+    <w:p/>
+    <w:p>
+      <w:pPr>
+        <w:rPr>
+          <w:color w:val="5B9BD5" w:themeColor="accent1"/>
+        </w:rPr>
+      </w:pPr>
+      <w:r>
+        <w:rPr>
+          <w:color w:val="5B9BD5" w:themeColor="accent1"/>
+        </w:rPr>
+        <w:t>&lt;</w:t>
+      </w:r>
+      <w:proofErr w:type="spellStart"/>
+      <w:proofErr w:type="gramStart"/>
+      <w:r>
+        <w:rPr>
+          <w:color w:val="5B9BD5" w:themeColor="accent1"/>
+        </w:rPr>
+        <w:t>img</w:t>
+      </w:r>
+      <w:proofErr w:type="spellEnd"/>
+      <w:proofErr w:type="gramEnd"/>
+      <w:r>
+        <w:rPr>
+          <w:color w:val="5B9BD5" w:themeColor="accent1"/>
+        </w:rPr>
+        <w:t xml:space="preserve"> </w:t>
+      </w:r>
+      <w:proofErr w:type="spellStart"/>
+      <w:r>
+        <w:rPr>
+          <w:color w:val="ED7D31" w:themeColor="accent2"/>
+        </w:rPr>
+        <w:t>src</w:t>
+      </w:r>
+      <w:proofErr w:type="spellEnd"/>
+      <w:r>
+        <w:rPr>
+          <w:color w:val="ED7D31" w:themeColor="accent2"/>
+        </w:rPr>
+        <w:t>=”</w:t>
+      </w:r>
+      <w:r>
+        <w:t xml:space="preserve">logo.png” </w:t>
+      </w:r>
+      <w:proofErr w:type="spellStart"/>
+      <w:r>
+        <w:rPr>
+          <w:color w:val="5B9BD5" w:themeColor="accent1"/>
+        </w:rPr>
+        <w:t>alt</w:t>
+      </w:r>
+      <w:proofErr w:type="spellEnd"/>
+      <w:r>
+        <w:t>=”logo da empresa”</w:t>
+      </w:r>
+      <w:r>
+        <w:rPr>
+          <w:color w:val="5B9BD5" w:themeColor="accent1"/>
+        </w:rPr>
+        <w:t>&gt;</w:t>
+      </w:r>
+    </w:p>
+    <w:p>
+      <w:pPr>
+        <w:rPr>
+          <w:color w:val="5B9BD5" w:themeColor="accent1"/>
+        </w:rPr>
+      </w:pPr>
+    </w:p>
+    <w:p>
+      <w:pPr>
+        <w:pStyle w:val="Ttulo1"/>
+      </w:pPr>
+      <w:r>
+        <w:t>IMAGENS DINÂMICAS</w:t>
+      </w:r>
+    </w:p>
+    <w:p/>
+    <w:p>
+      <w:pPr>
+        <w:shd w:val="clear" w:color="auto" w:fill="1E1E1E"/>
+        <w:spacing w:after="0" w:line="285" w:lineRule="atLeast"/>
+        <w:rPr>
+          <w:rFonts w:ascii="Consolas" w:eastAsia="Times New Roman" w:hAnsi="Consolas" w:cs="Times New Roman"/>
+          <w:color w:val="D4D4D4"/>
+          <w:sz w:val="21"/>
+          <w:szCs w:val="21"/>
+          <w:lang w:eastAsia="pt-BR"/>
+        </w:rPr>
+      </w:pPr>
+      <w:r>
+        <w:rPr>
+          <w:rFonts w:ascii="Consolas" w:eastAsia="Times New Roman" w:hAnsi="Consolas" w:cs="Times New Roman"/>
+          <w:color w:val="D4D4D4"/>
+          <w:sz w:val="21"/>
+          <w:szCs w:val="21"/>
+          <w:lang w:eastAsia="pt-BR"/>
+        </w:rPr>
+        <w:t xml:space="preserve">    </w:t>
+      </w:r>
+      <w:r>
+        <w:rPr>
+          <w:rFonts w:ascii="Consolas" w:eastAsia="Times New Roman" w:hAnsi="Consolas" w:cs="Times New Roman"/>
+          <w:color w:val="808080"/>
+          <w:sz w:val="21"/>
+          <w:szCs w:val="21"/>
+          <w:lang w:eastAsia="pt-BR"/>
+        </w:rPr>
+        <w:t>&lt;</w:t>
+      </w:r>
+      <w:proofErr w:type="spellStart"/>
+      <w:proofErr w:type="gramStart"/>
+      <w:r>
+        <w:rPr>
+          <w:rFonts w:ascii="Consolas" w:eastAsia="Times New Roman" w:hAnsi="Consolas" w:cs="Times New Roman"/>
+          <w:color w:val="569CD6"/>
+          <w:sz w:val="21"/>
+          <w:szCs w:val="21"/>
+          <w:lang w:eastAsia="pt-BR"/>
+        </w:rPr>
+        <w:t>picture</w:t>
+      </w:r>
+      <w:proofErr w:type="spellEnd"/>
+      <w:proofErr w:type="gramEnd"/>
+      <w:r>
+        <w:rPr>
+          <w:rFonts w:ascii="Consolas" w:eastAsia="Times New Roman" w:hAnsi="Consolas" w:cs="Times New Roman"/>
+          <w:color w:val="808080"/>
+          <w:sz w:val="21"/>
+          <w:szCs w:val="21"/>
+          <w:lang w:eastAsia="pt-BR"/>
+        </w:rPr>
+        <w:t>&gt;</w:t>
+      </w:r>
+    </w:p>
+    <w:p>
+      <w:pPr>
+        <w:shd w:val="clear" w:color="auto" w:fill="1E1E1E"/>
+        <w:spacing w:after="0" w:line="285" w:lineRule="atLeast"/>
+        <w:rPr>
+          <w:rFonts w:ascii="Consolas" w:eastAsia="Times New Roman" w:hAnsi="Consolas" w:cs="Times New Roman"/>
+          <w:color w:val="D4D4D4"/>
+          <w:sz w:val="21"/>
+          <w:szCs w:val="21"/>
+          <w:lang w:eastAsia="pt-BR"/>
+        </w:rPr>
+      </w:pPr>
+      <w:r>
+        <w:rPr>
+          <w:rFonts w:ascii="Consolas" w:eastAsia="Times New Roman" w:hAnsi="Consolas" w:cs="Times New Roman"/>
+          <w:color w:val="D4D4D4"/>
+          <w:sz w:val="21"/>
+          <w:szCs w:val="21"/>
+          <w:lang w:eastAsia="pt-BR"/>
+        </w:rPr>
+        <w:t xml:space="preserve">        </w:t>
+      </w:r>
+      <w:r>
+        <w:rPr>
+          <w:rFonts w:ascii="Consolas" w:eastAsia="Times New Roman" w:hAnsi="Consolas" w:cs="Times New Roman"/>
+          <w:color w:val="808080"/>
+          <w:sz w:val="21"/>
+          <w:szCs w:val="21"/>
+          <w:lang w:eastAsia="pt-BR"/>
+        </w:rPr>
+        <w:t>&lt;</w:t>
+      </w:r>
+      <w:proofErr w:type="spellStart"/>
+      <w:proofErr w:type="gramStart"/>
+      <w:r>
+        <w:rPr>
+          <w:rFonts w:ascii="Consolas" w:eastAsia="Times New Roman" w:hAnsi="Consolas" w:cs="Times New Roman"/>
+          <w:color w:val="569CD6"/>
+          <w:sz w:val="21"/>
+          <w:szCs w:val="21"/>
+          <w:lang w:eastAsia="pt-BR"/>
+        </w:rPr>
+        <w:t>source</w:t>
+      </w:r>
+      <w:proofErr w:type="spellEnd"/>
+      <w:proofErr w:type="gramEnd"/>
+      <w:r>
+        <w:rPr>
+          <w:rFonts w:ascii="Consolas" w:eastAsia="Times New Roman" w:hAnsi="Consolas" w:cs="Times New Roman"/>
+          <w:color w:val="D4D4D4"/>
+          <w:sz w:val="21"/>
+          <w:szCs w:val="21"/>
+          <w:lang w:eastAsia="pt-BR"/>
+        </w:rPr>
+        <w:t xml:space="preserve"> </w:t>
+      </w:r>
+      <w:r>
+        <w:rPr>
+          <w:rFonts w:ascii="Consolas" w:eastAsia="Times New Roman" w:hAnsi="Consolas" w:cs="Times New Roman"/>
+          <w:color w:val="9CDCFE"/>
+          <w:sz w:val="21"/>
+          <w:szCs w:val="21"/>
+          <w:lang w:eastAsia="pt-BR"/>
+        </w:rPr>
+        <w:t>media</w:t>
+      </w:r>
+      <w:r>
+        <w:rPr>
+          <w:rFonts w:ascii="Consolas" w:eastAsia="Times New Roman" w:hAnsi="Consolas" w:cs="Times New Roman"/>
+          <w:color w:val="D4D4D4"/>
+          <w:sz w:val="21"/>
+          <w:szCs w:val="21"/>
+          <w:lang w:eastAsia="pt-BR"/>
+        </w:rPr>
+        <w:t>=</w:t>
+      </w:r>
+      <w:r>
+        <w:rPr>
+          <w:rFonts w:ascii="Consolas" w:eastAsia="Times New Roman" w:hAnsi="Consolas" w:cs="Times New Roman"/>
+          <w:color w:val="CE9178"/>
+          <w:sz w:val="21"/>
+          <w:szCs w:val="21"/>
+          <w:lang w:eastAsia="pt-BR"/>
+        </w:rPr>
+        <w:t>"(</w:t>
+      </w:r>
+      <w:proofErr w:type="spellStart"/>
+      <w:r>
+        <w:rPr>
+          <w:rFonts w:ascii="Consolas" w:eastAsia="Times New Roman" w:hAnsi="Consolas" w:cs="Times New Roman"/>
+          <w:color w:val="CE9178"/>
+          <w:sz w:val="21"/>
+          <w:szCs w:val="21"/>
+          <w:lang w:eastAsia="pt-BR"/>
+        </w:rPr>
+        <w:t>max-width</w:t>
+      </w:r>
+      <w:proofErr w:type="spellEnd"/>
+      <w:r>
+        <w:rPr>
+          <w:rFonts w:ascii="Consolas" w:eastAsia="Times New Roman" w:hAnsi="Consolas" w:cs="Times New Roman"/>
+          <w:color w:val="CE9178"/>
+          <w:sz w:val="21"/>
+          <w:szCs w:val="21"/>
+          <w:lang w:eastAsia="pt-BR"/>
+        </w:rPr>
+        <w:t>: 750 )"</w:t>
+      </w:r>
+      <w:r>
+        <w:rPr>
+          <w:rFonts w:ascii="Consolas" w:eastAsia="Times New Roman" w:hAnsi="Consolas" w:cs="Times New Roman"/>
+          <w:color w:val="D4D4D4"/>
+          <w:sz w:val="21"/>
+          <w:szCs w:val="21"/>
+          <w:lang w:eastAsia="pt-BR"/>
+        </w:rPr>
+        <w:t xml:space="preserve"> </w:t>
+      </w:r>
+      <w:proofErr w:type="spellStart"/>
+      <w:r>
+        <w:rPr>
+          <w:rFonts w:ascii="Consolas" w:eastAsia="Times New Roman" w:hAnsi="Consolas" w:cs="Times New Roman"/>
+          <w:color w:val="9CDCFE"/>
+          <w:sz w:val="21"/>
+          <w:szCs w:val="21"/>
+          <w:lang w:eastAsia="pt-BR"/>
+        </w:rPr>
+        <w:t>srcset</w:t>
+      </w:r>
+      <w:proofErr w:type="spellEnd"/>
+      <w:r>
+        <w:rPr>
+          <w:rFonts w:ascii="Consolas" w:eastAsia="Times New Roman" w:hAnsi="Consolas" w:cs="Times New Roman"/>
+          <w:color w:val="D4D4D4"/>
+          <w:sz w:val="21"/>
+          <w:szCs w:val="21"/>
+          <w:lang w:eastAsia="pt-BR"/>
+        </w:rPr>
+        <w:t>=</w:t>
+      </w:r>
+      <w:r>
+        <w:rPr>
+          <w:rFonts w:ascii="Consolas" w:eastAsia="Times New Roman" w:hAnsi="Consolas" w:cs="Times New Roman"/>
+          <w:color w:val="CE9178"/>
+          <w:sz w:val="21"/>
+          <w:szCs w:val="21"/>
+          <w:lang w:eastAsia="pt-BR"/>
+        </w:rPr>
+        <w:t>"logoempropequena.jpg"</w:t>
+      </w:r>
+      <w:r>
+        <w:rPr>
+          <w:rFonts w:ascii="Consolas" w:eastAsia="Times New Roman" w:hAnsi="Consolas" w:cs="Times New Roman"/>
+          <w:color w:val="D4D4D4"/>
+          <w:sz w:val="21"/>
+          <w:szCs w:val="21"/>
+          <w:lang w:eastAsia="pt-BR"/>
+        </w:rPr>
+        <w:t xml:space="preserve"> </w:t>
+      </w:r>
+      <w:proofErr w:type="spellStart"/>
+      <w:r>
+        <w:rPr>
+          <w:rFonts w:ascii="Consolas" w:eastAsia="Times New Roman" w:hAnsi="Consolas" w:cs="Times New Roman"/>
+          <w:color w:val="9CDCFE"/>
+          <w:sz w:val="21"/>
+          <w:szCs w:val="21"/>
+          <w:lang w:eastAsia="pt-BR"/>
+        </w:rPr>
+        <w:t>type</w:t>
+      </w:r>
+      <w:proofErr w:type="spellEnd"/>
+      <w:r>
+        <w:rPr>
+          <w:rFonts w:ascii="Consolas" w:eastAsia="Times New Roman" w:hAnsi="Consolas" w:cs="Times New Roman"/>
+          <w:color w:val="D4D4D4"/>
+          <w:sz w:val="21"/>
+          <w:szCs w:val="21"/>
+          <w:lang w:eastAsia="pt-BR"/>
+        </w:rPr>
+        <w:t>=</w:t>
+      </w:r>
+      <w:r>
+        <w:rPr>
+          <w:rFonts w:ascii="Consolas" w:eastAsia="Times New Roman" w:hAnsi="Consolas" w:cs="Times New Roman"/>
+          <w:color w:val="CE9178"/>
+          <w:sz w:val="21"/>
+          <w:szCs w:val="21"/>
+          <w:lang w:eastAsia="pt-BR"/>
+        </w:rPr>
+        <w:t>"</w:t>
+      </w:r>
+      <w:proofErr w:type="spellStart"/>
+      <w:r>
+        <w:rPr>
+          <w:rFonts w:ascii="Consolas" w:eastAsia="Times New Roman" w:hAnsi="Consolas" w:cs="Times New Roman"/>
+          <w:color w:val="CE9178"/>
+          <w:sz w:val="21"/>
+          <w:szCs w:val="21"/>
+          <w:lang w:eastAsia="pt-BR"/>
+        </w:rPr>
+        <w:t>image</w:t>
+      </w:r>
+      <w:proofErr w:type="spellEnd"/>
+      <w:r>
+        <w:rPr>
+          <w:rFonts w:ascii="Consolas" w:eastAsia="Times New Roman" w:hAnsi="Consolas" w:cs="Times New Roman"/>
+          <w:color w:val="CE9178"/>
+          <w:sz w:val="21"/>
+          <w:szCs w:val="21"/>
+          <w:lang w:eastAsia="pt-BR"/>
+        </w:rPr>
+        <w:t>/"</w:t>
+      </w:r>
+      <w:r>
+        <w:rPr>
+          <w:rFonts w:ascii="Consolas" w:eastAsia="Times New Roman" w:hAnsi="Consolas" w:cs="Times New Roman"/>
+          <w:color w:val="808080"/>
+          <w:sz w:val="21"/>
+          <w:szCs w:val="21"/>
+          <w:lang w:eastAsia="pt-BR"/>
+        </w:rPr>
+        <w:t>&gt;</w:t>
+      </w:r>
+    </w:p>
+    <w:p>
+      <w:pPr>
+        <w:shd w:val="clear" w:color="auto" w:fill="1E1E1E"/>
+        <w:spacing w:after="0" w:line="285" w:lineRule="atLeast"/>
+        <w:rPr>
+          <w:rFonts w:ascii="Consolas" w:eastAsia="Times New Roman" w:hAnsi="Consolas" w:cs="Times New Roman"/>
+          <w:color w:val="D4D4D4"/>
+          <w:sz w:val="21"/>
+          <w:szCs w:val="21"/>
+          <w:lang w:eastAsia="pt-BR"/>
+        </w:rPr>
+      </w:pPr>
+      <w:r>
+        <w:rPr>
+          <w:rFonts w:ascii="Consolas" w:eastAsia="Times New Roman" w:hAnsi="Consolas" w:cs="Times New Roman"/>
+          <w:color w:val="D4D4D4"/>
+          <w:sz w:val="21"/>
+          <w:szCs w:val="21"/>
+          <w:lang w:eastAsia="pt-BR"/>
+        </w:rPr>
+        <w:t xml:space="preserve">        </w:t>
+      </w:r>
+      <w:r>
+        <w:rPr>
+          <w:rFonts w:ascii="Consolas" w:eastAsia="Times New Roman" w:hAnsi="Consolas" w:cs="Times New Roman"/>
+          <w:color w:val="808080"/>
+          <w:sz w:val="21"/>
+          <w:szCs w:val="21"/>
+          <w:lang w:eastAsia="pt-BR"/>
+        </w:rPr>
+        <w:t>&lt;</w:t>
+      </w:r>
+      <w:proofErr w:type="spellStart"/>
+      <w:proofErr w:type="gramStart"/>
+      <w:r>
+        <w:rPr>
+          <w:rFonts w:ascii="Consolas" w:eastAsia="Times New Roman" w:hAnsi="Consolas" w:cs="Times New Roman"/>
+          <w:color w:val="569CD6"/>
+          <w:sz w:val="21"/>
+          <w:szCs w:val="21"/>
+          <w:lang w:eastAsia="pt-BR"/>
+        </w:rPr>
+        <w:t>source</w:t>
+      </w:r>
+      <w:proofErr w:type="spellEnd"/>
+      <w:proofErr w:type="gramEnd"/>
+      <w:r>
+        <w:rPr>
+          <w:rFonts w:ascii="Consolas" w:eastAsia="Times New Roman" w:hAnsi="Consolas" w:cs="Times New Roman"/>
+          <w:color w:val="D4D4D4"/>
+          <w:sz w:val="21"/>
+          <w:szCs w:val="21"/>
+          <w:lang w:eastAsia="pt-BR"/>
+        </w:rPr>
+        <w:t xml:space="preserve"> </w:t>
+      </w:r>
+      <w:r>
+        <w:rPr>
+          <w:rFonts w:ascii="Consolas" w:eastAsia="Times New Roman" w:hAnsi="Consolas" w:cs="Times New Roman"/>
+          <w:color w:val="9CDCFE"/>
+          <w:sz w:val="21"/>
+          <w:szCs w:val="21"/>
+          <w:lang w:eastAsia="pt-BR"/>
+        </w:rPr>
+        <w:t>media</w:t>
+      </w:r>
+      <w:r>
+        <w:rPr>
+          <w:rFonts w:ascii="Consolas" w:eastAsia="Times New Roman" w:hAnsi="Consolas" w:cs="Times New Roman"/>
+          <w:color w:val="D4D4D4"/>
+          <w:sz w:val="21"/>
+          <w:szCs w:val="21"/>
+          <w:lang w:eastAsia="pt-BR"/>
+        </w:rPr>
+        <w:t>=</w:t>
+      </w:r>
+      <w:r>
+        <w:rPr>
+          <w:rFonts w:ascii="Consolas" w:eastAsia="Times New Roman" w:hAnsi="Consolas" w:cs="Times New Roman"/>
+          <w:color w:val="CE9178"/>
+          <w:sz w:val="21"/>
+          <w:szCs w:val="21"/>
+          <w:lang w:eastAsia="pt-BR"/>
+        </w:rPr>
+        <w:t>"(</w:t>
+      </w:r>
+      <w:proofErr w:type="spellStart"/>
+      <w:r>
+        <w:rPr>
+          <w:rFonts w:ascii="Consolas" w:eastAsia="Times New Roman" w:hAnsi="Consolas" w:cs="Times New Roman"/>
+          <w:color w:val="CE9178"/>
+          <w:sz w:val="21"/>
+          <w:szCs w:val="21"/>
+          <w:lang w:eastAsia="pt-BR"/>
+        </w:rPr>
+        <w:t>max-width</w:t>
+      </w:r>
+      <w:proofErr w:type="spellEnd"/>
+      <w:r>
+        <w:rPr>
+          <w:rFonts w:ascii="Consolas" w:eastAsia="Times New Roman" w:hAnsi="Consolas" w:cs="Times New Roman"/>
+          <w:color w:val="CE9178"/>
+          <w:sz w:val="21"/>
+          <w:szCs w:val="21"/>
+          <w:lang w:eastAsia="pt-BR"/>
+        </w:rPr>
+        <w:t>: 1050px )"</w:t>
+      </w:r>
+      <w:r>
+        <w:rPr>
+          <w:rFonts w:ascii="Consolas" w:eastAsia="Times New Roman" w:hAnsi="Consolas" w:cs="Times New Roman"/>
+          <w:color w:val="D4D4D4"/>
+          <w:sz w:val="21"/>
+          <w:szCs w:val="21"/>
+          <w:lang w:eastAsia="pt-BR"/>
+        </w:rPr>
+        <w:t xml:space="preserve"> </w:t>
+      </w:r>
+      <w:proofErr w:type="spellStart"/>
+      <w:r>
+        <w:rPr>
+          <w:rFonts w:ascii="Consolas" w:eastAsia="Times New Roman" w:hAnsi="Consolas" w:cs="Times New Roman"/>
+          <w:color w:val="9CDCFE"/>
+          <w:sz w:val="21"/>
+          <w:szCs w:val="21"/>
+          <w:lang w:eastAsia="pt-BR"/>
+        </w:rPr>
+        <w:t>srcset</w:t>
+      </w:r>
+      <w:proofErr w:type="spellEnd"/>
+      <w:r>
+        <w:rPr>
+          <w:rFonts w:ascii="Consolas" w:eastAsia="Times New Roman" w:hAnsi="Consolas" w:cs="Times New Roman"/>
+          <w:color w:val="D4D4D4"/>
+          <w:sz w:val="21"/>
+          <w:szCs w:val="21"/>
+          <w:lang w:eastAsia="pt-BR"/>
+        </w:rPr>
+        <w:t>=</w:t>
+      </w:r>
+      <w:r>
+        <w:rPr>
+          <w:rFonts w:ascii="Consolas" w:eastAsia="Times New Roman" w:hAnsi="Consolas" w:cs="Times New Roman"/>
+          <w:color w:val="CE9178"/>
+          <w:sz w:val="21"/>
+          <w:szCs w:val="21"/>
+          <w:lang w:eastAsia="pt-BR"/>
+        </w:rPr>
+        <w:t>"logoempromedia.jpg"</w:t>
+      </w:r>
+      <w:r>
+        <w:rPr>
+          <w:rFonts w:ascii="Consolas" w:eastAsia="Times New Roman" w:hAnsi="Consolas" w:cs="Times New Roman"/>
+          <w:color w:val="D4D4D4"/>
+          <w:sz w:val="21"/>
+          <w:szCs w:val="21"/>
+          <w:lang w:eastAsia="pt-BR"/>
+        </w:rPr>
+        <w:t xml:space="preserve"> </w:t>
+      </w:r>
+      <w:proofErr w:type="spellStart"/>
+      <w:r>
+        <w:rPr>
+          <w:rFonts w:ascii="Consolas" w:eastAsia="Times New Roman" w:hAnsi="Consolas" w:cs="Times New Roman"/>
+          <w:color w:val="9CDCFE"/>
+          <w:sz w:val="21"/>
+          <w:szCs w:val="21"/>
+          <w:lang w:eastAsia="pt-BR"/>
+        </w:rPr>
+        <w:t>type</w:t>
+      </w:r>
+      <w:proofErr w:type="spellEnd"/>
+      <w:r>
+        <w:rPr>
+          <w:rFonts w:ascii="Consolas" w:eastAsia="Times New Roman" w:hAnsi="Consolas" w:cs="Times New Roman"/>
+          <w:color w:val="D4D4D4"/>
+          <w:sz w:val="21"/>
+          <w:szCs w:val="21"/>
+          <w:lang w:eastAsia="pt-BR"/>
+        </w:rPr>
+        <w:t>=</w:t>
+      </w:r>
+      <w:r>
+        <w:rPr>
+          <w:rFonts w:ascii="Consolas" w:eastAsia="Times New Roman" w:hAnsi="Consolas" w:cs="Times New Roman"/>
+          <w:color w:val="CE9178"/>
+          <w:sz w:val="21"/>
+          <w:szCs w:val="21"/>
+          <w:lang w:eastAsia="pt-BR"/>
+        </w:rPr>
+        <w:t>"</w:t>
+      </w:r>
+      <w:proofErr w:type="spellStart"/>
+      <w:r>
+        <w:rPr>
+          <w:rFonts w:ascii="Consolas" w:eastAsia="Times New Roman" w:hAnsi="Consolas" w:cs="Times New Roman"/>
+          <w:color w:val="CE9178"/>
+          <w:sz w:val="21"/>
+          <w:szCs w:val="21"/>
+          <w:lang w:eastAsia="pt-BR"/>
+        </w:rPr>
+        <w:t>image</w:t>
+      </w:r>
+      <w:proofErr w:type="spellEnd"/>
+      <w:r>
+        <w:rPr>
+          <w:rFonts w:ascii="Consolas" w:eastAsia="Times New Roman" w:hAnsi="Consolas" w:cs="Times New Roman"/>
+          <w:color w:val="CE9178"/>
+          <w:sz w:val="21"/>
+          <w:szCs w:val="21"/>
+          <w:lang w:eastAsia="pt-BR"/>
+        </w:rPr>
+        <w:t>/</w:t>
+      </w:r>
+      <w:proofErr w:type="spellStart"/>
+      <w:r>
+        <w:rPr>
+          <w:rFonts w:ascii="Consolas" w:eastAsia="Times New Roman" w:hAnsi="Consolas" w:cs="Times New Roman"/>
+          <w:color w:val="CE9178"/>
+          <w:sz w:val="21"/>
+          <w:szCs w:val="21"/>
+          <w:lang w:eastAsia="pt-BR"/>
+        </w:rPr>
+        <w:t>jpg</w:t>
+      </w:r>
+      <w:proofErr w:type="spellEnd"/>
+      <w:r>
+        <w:rPr>
+          <w:rFonts w:ascii="Consolas" w:eastAsia="Times New Roman" w:hAnsi="Consolas" w:cs="Times New Roman"/>
+          <w:color w:val="CE9178"/>
+          <w:sz w:val="21"/>
+          <w:szCs w:val="21"/>
+          <w:lang w:eastAsia="pt-BR"/>
+        </w:rPr>
+        <w:t>"</w:t>
+      </w:r>
+      <w:r>
+        <w:rPr>
+          <w:rFonts w:ascii="Consolas" w:eastAsia="Times New Roman" w:hAnsi="Consolas" w:cs="Times New Roman"/>
+          <w:color w:val="808080"/>
+          <w:sz w:val="21"/>
+          <w:szCs w:val="21"/>
+          <w:lang w:eastAsia="pt-BR"/>
+        </w:rPr>
+        <w:t>&gt;</w:t>
+      </w:r>
+    </w:p>
+    <w:p>
+      <w:pPr>
+        <w:shd w:val="clear" w:color="auto" w:fill="1E1E1E"/>
+        <w:spacing w:after="0" w:line="285" w:lineRule="atLeast"/>
+        <w:rPr>
+          <w:rFonts w:ascii="Consolas" w:eastAsia="Times New Roman" w:hAnsi="Consolas" w:cs="Times New Roman"/>
+          <w:color w:val="D4D4D4"/>
+          <w:sz w:val="21"/>
+          <w:szCs w:val="21"/>
+          <w:lang w:eastAsia="pt-BR"/>
+        </w:rPr>
+      </w:pPr>
+      <w:r>
+        <w:rPr>
+          <w:rFonts w:ascii="Consolas" w:eastAsia="Times New Roman" w:hAnsi="Consolas" w:cs="Times New Roman"/>
+          <w:color w:val="D4D4D4"/>
+          <w:sz w:val="21"/>
+          <w:szCs w:val="21"/>
+          <w:lang w:eastAsia="pt-BR"/>
+        </w:rPr>
+        <w:t xml:space="preserve">        </w:t>
+      </w:r>
+      <w:r>
+        <w:rPr>
+          <w:rFonts w:ascii="Consolas" w:eastAsia="Times New Roman" w:hAnsi="Consolas" w:cs="Times New Roman"/>
+          <w:color w:val="808080"/>
+          <w:sz w:val="21"/>
+          <w:szCs w:val="21"/>
+          <w:lang w:eastAsia="pt-BR"/>
+        </w:rPr>
+        <w:t>&lt;</w:t>
+      </w:r>
+      <w:proofErr w:type="spellStart"/>
+      <w:proofErr w:type="gramStart"/>
+      <w:r>
+        <w:rPr>
+          <w:rFonts w:ascii="Consolas" w:eastAsia="Times New Roman" w:hAnsi="Consolas" w:cs="Times New Roman"/>
+          <w:color w:val="569CD6"/>
+          <w:sz w:val="21"/>
+          <w:szCs w:val="21"/>
+          <w:lang w:eastAsia="pt-BR"/>
+        </w:rPr>
+        <w:t>img</w:t>
+      </w:r>
+      <w:proofErr w:type="spellEnd"/>
+      <w:proofErr w:type="gramEnd"/>
+      <w:r>
+        <w:rPr>
+          <w:rFonts w:ascii="Consolas" w:eastAsia="Times New Roman" w:hAnsi="Consolas" w:cs="Times New Roman"/>
+          <w:color w:val="D4D4D4"/>
+          <w:sz w:val="21"/>
+          <w:szCs w:val="21"/>
+          <w:lang w:eastAsia="pt-BR"/>
+        </w:rPr>
+        <w:t xml:space="preserve"> </w:t>
+      </w:r>
+      <w:proofErr w:type="spellStart"/>
+      <w:r>
+        <w:rPr>
+          <w:rFonts w:ascii="Consolas" w:eastAsia="Times New Roman" w:hAnsi="Consolas" w:cs="Times New Roman"/>
+          <w:color w:val="9CDCFE"/>
+          <w:sz w:val="21"/>
+          <w:szCs w:val="21"/>
+          <w:lang w:eastAsia="pt-BR"/>
+        </w:rPr>
+        <w:t>src</w:t>
+      </w:r>
+      <w:proofErr w:type="spellEnd"/>
+      <w:r>
+        <w:rPr>
+          <w:rFonts w:ascii="Consolas" w:eastAsia="Times New Roman" w:hAnsi="Consolas" w:cs="Times New Roman"/>
+          <w:color w:val="D4D4D4"/>
+          <w:sz w:val="21"/>
+          <w:szCs w:val="21"/>
+          <w:lang w:eastAsia="pt-BR"/>
+        </w:rPr>
+        <w:t>=</w:t>
+      </w:r>
+      <w:r>
+        <w:rPr>
+          <w:rFonts w:ascii="Consolas" w:eastAsia="Times New Roman" w:hAnsi="Consolas" w:cs="Times New Roman"/>
+          <w:color w:val="CE9178"/>
+          <w:sz w:val="21"/>
+          <w:szCs w:val="21"/>
+          <w:lang w:eastAsia="pt-BR"/>
+        </w:rPr>
+        <w:t>"logoemprogrande.jpg"</w:t>
+      </w:r>
+      <w:r>
+        <w:rPr>
+          <w:rFonts w:ascii="Consolas" w:eastAsia="Times New Roman" w:hAnsi="Consolas" w:cs="Times New Roman"/>
+          <w:color w:val="D4D4D4"/>
+          <w:sz w:val="21"/>
+          <w:szCs w:val="21"/>
+          <w:lang w:eastAsia="pt-BR"/>
+        </w:rPr>
+        <w:t xml:space="preserve"> </w:t>
+      </w:r>
+      <w:proofErr w:type="spellStart"/>
+      <w:r>
+        <w:rPr>
+          <w:rFonts w:ascii="Consolas" w:eastAsia="Times New Roman" w:hAnsi="Consolas" w:cs="Times New Roman"/>
+          <w:color w:val="9CDCFE"/>
+          <w:sz w:val="21"/>
+          <w:szCs w:val="21"/>
+          <w:lang w:eastAsia="pt-BR"/>
+        </w:rPr>
+        <w:t>alt</w:t>
+      </w:r>
+      <w:proofErr w:type="spellEnd"/>
+      <w:r>
+        <w:rPr>
+          <w:rFonts w:ascii="Consolas" w:eastAsia="Times New Roman" w:hAnsi="Consolas" w:cs="Times New Roman"/>
+          <w:color w:val="D4D4D4"/>
+          <w:sz w:val="21"/>
+          <w:szCs w:val="21"/>
+          <w:lang w:eastAsia="pt-BR"/>
+        </w:rPr>
+        <w:t>=</w:t>
+      </w:r>
+      <w:r>
+        <w:rPr>
+          <w:rFonts w:ascii="Consolas" w:eastAsia="Times New Roman" w:hAnsi="Consolas" w:cs="Times New Roman"/>
+          <w:color w:val="CE9178"/>
+          <w:sz w:val="21"/>
+          <w:szCs w:val="21"/>
+          <w:lang w:eastAsia="pt-BR"/>
+        </w:rPr>
+        <w:t>"Imagem flexível"</w:t>
+      </w:r>
+      <w:r>
+        <w:rPr>
+          <w:rFonts w:ascii="Consolas" w:eastAsia="Times New Roman" w:hAnsi="Consolas" w:cs="Times New Roman"/>
+          <w:color w:val="808080"/>
+          <w:sz w:val="21"/>
+          <w:szCs w:val="21"/>
+          <w:lang w:eastAsia="pt-BR"/>
+        </w:rPr>
+        <w:t>&gt;</w:t>
+      </w:r>
+    </w:p>
+    <w:p>
+      <w:pPr>
+        <w:shd w:val="clear" w:color="auto" w:fill="1E1E1E"/>
+        <w:spacing w:after="0" w:line="285" w:lineRule="atLeast"/>
+        <w:rPr>
+          <w:rFonts w:ascii="Consolas" w:eastAsia="Times New Roman" w:hAnsi="Consolas" w:cs="Times New Roman"/>
+          <w:color w:val="D4D4D4"/>
+          <w:sz w:val="21"/>
+          <w:szCs w:val="21"/>
+          <w:lang w:eastAsia="pt-BR"/>
+        </w:rPr>
+      </w:pPr>
+      <w:r>
+        <w:rPr>
+          <w:rFonts w:ascii="Consolas" w:eastAsia="Times New Roman" w:hAnsi="Consolas" w:cs="Times New Roman"/>
+          <w:color w:val="D4D4D4"/>
+          <w:sz w:val="21"/>
+          <w:szCs w:val="21"/>
+          <w:lang w:eastAsia="pt-BR"/>
+        </w:rPr>
+        <w:t xml:space="preserve">    </w:t>
+      </w:r>
+      <w:r>
+        <w:rPr>
+          <w:rFonts w:ascii="Consolas" w:eastAsia="Times New Roman" w:hAnsi="Consolas" w:cs="Times New Roman"/>
+          <w:color w:val="808080"/>
+          <w:sz w:val="21"/>
+          <w:szCs w:val="21"/>
+          <w:lang w:eastAsia="pt-BR"/>
+        </w:rPr>
+        <w:t>&lt;/</w:t>
+      </w:r>
+      <w:proofErr w:type="spellStart"/>
+      <w:r>
+        <w:rPr>
+          <w:rFonts w:ascii="Consolas" w:eastAsia="Times New Roman" w:hAnsi="Consolas" w:cs="Times New Roman"/>
+          <w:color w:val="569CD6"/>
+          <w:sz w:val="21"/>
+          <w:szCs w:val="21"/>
+          <w:lang w:eastAsia="pt-BR"/>
+        </w:rPr>
+        <w:t>picture</w:t>
+      </w:r>
+      <w:proofErr w:type="spellEnd"/>
+      <w:r>
+        <w:rPr>
+          <w:rFonts w:ascii="Consolas" w:eastAsia="Times New Roman" w:hAnsi="Consolas" w:cs="Times New Roman"/>
+          <w:color w:val="808080"/>
+          <w:sz w:val="21"/>
+          <w:szCs w:val="21"/>
+          <w:lang w:eastAsia="pt-BR"/>
+        </w:rPr>
+        <w:t>&gt;</w:t>
+      </w:r>
+    </w:p>
+    <w:p/>
+    <w:p>
+      <w:pPr>
+        <w:pStyle w:val="Ttulo1"/>
+      </w:pPr>
+      <w:r>
+        <w:t>COLOCANDO ÁUDIO</w:t>
+      </w:r>
+    </w:p>
+    <w:p/>
+    <w:p>
+      <w:pPr>
+        <w:shd w:val="clear" w:color="auto" w:fill="1E1E1E"/>
+        <w:spacing w:after="0" w:line="285" w:lineRule="atLeast"/>
+        <w:rPr>
+          <w:rFonts w:ascii="Consolas" w:eastAsia="Times New Roman" w:hAnsi="Consolas" w:cs="Times New Roman"/>
+          <w:color w:val="D4D4D4"/>
+          <w:sz w:val="21"/>
+          <w:szCs w:val="21"/>
+          <w:lang w:eastAsia="pt-BR"/>
+        </w:rPr>
+      </w:pPr>
+      <w:r>
+        <w:rPr>
+          <w:rFonts w:ascii="Consolas" w:eastAsia="Times New Roman" w:hAnsi="Consolas" w:cs="Times New Roman"/>
+          <w:color w:val="D4D4D4"/>
+          <w:sz w:val="21"/>
+          <w:szCs w:val="21"/>
+          <w:lang w:eastAsia="pt-BR"/>
+        </w:rPr>
+        <w:t xml:space="preserve">    </w:t>
+      </w:r>
+      <w:r>
+        <w:rPr>
+          <w:rFonts w:ascii="Consolas" w:eastAsia="Times New Roman" w:hAnsi="Consolas" w:cs="Times New Roman"/>
+          <w:color w:val="808080"/>
+          <w:sz w:val="21"/>
+          <w:szCs w:val="21"/>
+          <w:lang w:eastAsia="pt-BR"/>
+        </w:rPr>
+        <w:t>&lt;</w:t>
+      </w:r>
+      <w:proofErr w:type="gramStart"/>
+      <w:r>
+        <w:rPr>
+          <w:rFonts w:ascii="Consolas" w:eastAsia="Times New Roman" w:hAnsi="Consolas" w:cs="Times New Roman"/>
+          <w:color w:val="569CD6"/>
+          <w:sz w:val="21"/>
+          <w:szCs w:val="21"/>
+          <w:lang w:eastAsia="pt-BR"/>
+        </w:rPr>
+        <w:t>h</w:t>
+      </w:r>
+      <w:proofErr w:type="gramEnd"/>
+      <w:r>
+        <w:rPr>
+          <w:rFonts w:ascii="Consolas" w:eastAsia="Times New Roman" w:hAnsi="Consolas" w:cs="Times New Roman"/>
+          <w:color w:val="569CD6"/>
+          <w:sz w:val="21"/>
+          <w:szCs w:val="21"/>
+          <w:lang w:eastAsia="pt-BR"/>
+        </w:rPr>
+        <w:t>1</w:t>
+      </w:r>
+      <w:r>
+        <w:rPr>
+          <w:rFonts w:ascii="Consolas" w:eastAsia="Times New Roman" w:hAnsi="Consolas" w:cs="Times New Roman"/>
+          <w:color w:val="808080"/>
+          <w:sz w:val="21"/>
+          <w:szCs w:val="21"/>
+          <w:lang w:eastAsia="pt-BR"/>
+        </w:rPr>
+        <w:t>&gt;</w:t>
+      </w:r>
+      <w:r>
+        <w:rPr>
+          <w:rFonts w:ascii="Consolas" w:eastAsia="Times New Roman" w:hAnsi="Consolas" w:cs="Times New Roman"/>
+          <w:color w:val="D4D4D4"/>
+          <w:sz w:val="21"/>
+          <w:szCs w:val="21"/>
+          <w:lang w:eastAsia="pt-BR"/>
+        </w:rPr>
+        <w:t>Reproduzindo áudio</w:t>
+      </w:r>
+      <w:r>
+        <w:rPr>
+          <w:rFonts w:ascii="Consolas" w:eastAsia="Times New Roman" w:hAnsi="Consolas" w:cs="Times New Roman"/>
+          <w:color w:val="808080"/>
+          <w:sz w:val="21"/>
+          <w:szCs w:val="21"/>
+          <w:lang w:eastAsia="pt-BR"/>
+        </w:rPr>
+        <w:t>&lt;/</w:t>
+      </w:r>
+      <w:r>
+        <w:rPr>
+          <w:rFonts w:ascii="Consolas" w:eastAsia="Times New Roman" w:hAnsi="Consolas" w:cs="Times New Roman"/>
+          <w:color w:val="569CD6"/>
+          <w:sz w:val="21"/>
+          <w:szCs w:val="21"/>
+          <w:lang w:eastAsia="pt-BR"/>
+        </w:rPr>
+        <w:t>h1</w:t>
+      </w:r>
+      <w:r>
+        <w:rPr>
+          <w:rFonts w:ascii="Consolas" w:eastAsia="Times New Roman" w:hAnsi="Consolas" w:cs="Times New Roman"/>
+          <w:color w:val="808080"/>
+          <w:sz w:val="21"/>
+          <w:szCs w:val="21"/>
+          <w:lang w:eastAsia="pt-BR"/>
+        </w:rPr>
+        <w:t>&gt;</w:t>
+      </w:r>
+    </w:p>
+    <w:p>
+      <w:pPr>
+        <w:shd w:val="clear" w:color="auto" w:fill="1E1E1E"/>
+        <w:spacing w:after="0" w:line="285" w:lineRule="atLeast"/>
+        <w:rPr>
+          <w:rFonts w:ascii="Consolas" w:eastAsia="Times New Roman" w:hAnsi="Consolas" w:cs="Times New Roman"/>
+          <w:color w:val="D4D4D4"/>
+          <w:sz w:val="21"/>
+          <w:szCs w:val="21"/>
+          <w:lang w:eastAsia="pt-BR"/>
+        </w:rPr>
+      </w:pPr>
+      <w:r>
+        <w:rPr>
+          <w:rFonts w:ascii="Consolas" w:eastAsia="Times New Roman" w:hAnsi="Consolas" w:cs="Times New Roman"/>
+          <w:color w:val="D4D4D4"/>
+          <w:sz w:val="21"/>
+          <w:szCs w:val="21"/>
+          <w:lang w:eastAsia="pt-BR"/>
+        </w:rPr>
+        <w:t xml:space="preserve">    </w:t>
+      </w:r>
+      <w:r>
+        <w:rPr>
+          <w:rFonts w:ascii="Consolas" w:eastAsia="Times New Roman" w:hAnsi="Consolas" w:cs="Times New Roman"/>
+          <w:color w:val="808080"/>
+          <w:sz w:val="21"/>
+          <w:szCs w:val="21"/>
+          <w:lang w:eastAsia="pt-BR"/>
+        </w:rPr>
+        <w:t>&lt;</w:t>
+      </w:r>
+      <w:proofErr w:type="gramStart"/>
+      <w:r>
+        <w:rPr>
+          <w:rFonts w:ascii="Consolas" w:eastAsia="Times New Roman" w:hAnsi="Consolas" w:cs="Times New Roman"/>
+          <w:color w:val="569CD6"/>
+          <w:sz w:val="21"/>
+          <w:szCs w:val="21"/>
+          <w:lang w:eastAsia="pt-BR"/>
+        </w:rPr>
+        <w:t>p</w:t>
+      </w:r>
+      <w:proofErr w:type="gramEnd"/>
+      <w:r>
+        <w:rPr>
+          <w:rFonts w:ascii="Consolas" w:eastAsia="Times New Roman" w:hAnsi="Consolas" w:cs="Times New Roman"/>
+          <w:color w:val="808080"/>
+          <w:sz w:val="21"/>
+          <w:szCs w:val="21"/>
+          <w:lang w:eastAsia="pt-BR"/>
+        </w:rPr>
+        <w:t>&gt;</w:t>
+      </w:r>
+      <w:r>
+        <w:rPr>
+          <w:rFonts w:ascii="Consolas" w:eastAsia="Times New Roman" w:hAnsi="Consolas" w:cs="Times New Roman"/>
+          <w:color w:val="D4D4D4"/>
+          <w:sz w:val="21"/>
+          <w:szCs w:val="21"/>
+          <w:lang w:eastAsia="pt-BR"/>
+        </w:rPr>
+        <w:t>Vamos aprender a reproduzir áudios em HTML5</w:t>
+      </w:r>
+      <w:r>
+        <w:rPr>
+          <w:rFonts w:ascii="Consolas" w:eastAsia="Times New Roman" w:hAnsi="Consolas" w:cs="Times New Roman"/>
+          <w:color w:val="808080"/>
+          <w:sz w:val="21"/>
+          <w:szCs w:val="21"/>
+          <w:lang w:eastAsia="pt-BR"/>
+        </w:rPr>
+        <w:t>&lt;/</w:t>
+      </w:r>
+      <w:r>
+        <w:rPr>
+          <w:rFonts w:ascii="Consolas" w:eastAsia="Times New Roman" w:hAnsi="Consolas" w:cs="Times New Roman"/>
+          <w:color w:val="569CD6"/>
+          <w:sz w:val="21"/>
+          <w:szCs w:val="21"/>
+          <w:lang w:eastAsia="pt-BR"/>
+        </w:rPr>
+        <w:t>p</w:t>
+      </w:r>
+      <w:r>
+        <w:rPr>
+          <w:rFonts w:ascii="Consolas" w:eastAsia="Times New Roman" w:hAnsi="Consolas" w:cs="Times New Roman"/>
+          <w:color w:val="808080"/>
+          <w:sz w:val="21"/>
+          <w:szCs w:val="21"/>
+          <w:lang w:eastAsia="pt-BR"/>
+        </w:rPr>
+        <w:t>&gt;</w:t>
+      </w:r>
+    </w:p>
+    <w:p>
+      <w:pPr>
+        <w:shd w:val="clear" w:color="auto" w:fill="1E1E1E"/>
+        <w:spacing w:after="0" w:line="285" w:lineRule="atLeast"/>
+        <w:rPr>
+          <w:rFonts w:ascii="Consolas" w:eastAsia="Times New Roman" w:hAnsi="Consolas" w:cs="Times New Roman"/>
+          <w:color w:val="808080"/>
+          <w:sz w:val="21"/>
+          <w:szCs w:val="21"/>
+          <w:lang w:eastAsia="pt-BR"/>
+        </w:rPr>
+      </w:pPr>
+      <w:r>
+        <w:rPr>
+          <w:rFonts w:ascii="Consolas" w:eastAsia="Times New Roman" w:hAnsi="Consolas" w:cs="Times New Roman"/>
+          <w:color w:val="D4D4D4"/>
+          <w:sz w:val="21"/>
+          <w:szCs w:val="21"/>
+          <w:lang w:eastAsia="pt-BR"/>
+        </w:rPr>
+        <w:t xml:space="preserve">    </w:t>
+      </w:r>
+      <w:r>
+        <w:rPr>
+          <w:rFonts w:ascii="Consolas" w:eastAsia="Times New Roman" w:hAnsi="Consolas" w:cs="Times New Roman"/>
+          <w:color w:val="808080"/>
+          <w:sz w:val="21"/>
+          <w:szCs w:val="21"/>
+          <w:lang w:eastAsia="pt-BR"/>
+        </w:rPr>
+        <w:t>&lt;</w:t>
+      </w:r>
+      <w:proofErr w:type="spellStart"/>
+      <w:proofErr w:type="gramStart"/>
+      <w:r>
+        <w:rPr>
+          <w:rFonts w:ascii="Consolas" w:eastAsia="Times New Roman" w:hAnsi="Consolas" w:cs="Times New Roman"/>
+          <w:color w:val="569CD6"/>
+          <w:sz w:val="21"/>
+          <w:szCs w:val="21"/>
+          <w:lang w:eastAsia="pt-BR"/>
+        </w:rPr>
+        <w:t>audio</w:t>
+      </w:r>
+      <w:proofErr w:type="spellEnd"/>
+      <w:proofErr w:type="gramEnd"/>
+      <w:r>
+        <w:rPr>
+          <w:rFonts w:ascii="Consolas" w:eastAsia="Times New Roman" w:hAnsi="Consolas" w:cs="Times New Roman"/>
+          <w:color w:val="D4D4D4"/>
+          <w:sz w:val="21"/>
+          <w:szCs w:val="21"/>
+          <w:lang w:eastAsia="pt-BR"/>
+        </w:rPr>
+        <w:t xml:space="preserve"> </w:t>
+      </w:r>
+      <w:proofErr w:type="spellStart"/>
+      <w:r>
+        <w:rPr>
+          <w:rFonts w:ascii="Consolas" w:eastAsia="Times New Roman" w:hAnsi="Consolas" w:cs="Times New Roman"/>
+          <w:color w:val="9CDCFE"/>
+          <w:sz w:val="21"/>
+          <w:szCs w:val="21"/>
+          <w:lang w:eastAsia="pt-BR"/>
+        </w:rPr>
+        <w:t>src</w:t>
+      </w:r>
+      <w:proofErr w:type="spellEnd"/>
+      <w:r>
+        <w:rPr>
+          <w:rFonts w:ascii="Consolas" w:eastAsia="Times New Roman" w:hAnsi="Consolas" w:cs="Times New Roman"/>
+          <w:color w:val="D4D4D4"/>
+          <w:sz w:val="21"/>
+          <w:szCs w:val="21"/>
+          <w:lang w:eastAsia="pt-BR"/>
+        </w:rPr>
+        <w:t>=</w:t>
+      </w:r>
+      <w:r>
+        <w:rPr>
+          <w:rFonts w:ascii="Consolas" w:eastAsia="Times New Roman" w:hAnsi="Consolas" w:cs="Times New Roman"/>
+          <w:color w:val="CE9178"/>
+          <w:sz w:val="21"/>
+          <w:szCs w:val="21"/>
+          <w:lang w:eastAsia="pt-BR"/>
+        </w:rPr>
+        <w:t>"</w:t>
+      </w:r>
+      <w:proofErr w:type="spellStart"/>
+      <w:r>
+        <w:rPr>
+          <w:rFonts w:ascii="Consolas" w:eastAsia="Times New Roman" w:hAnsi="Consolas" w:cs="Times New Roman"/>
+          <w:color w:val="CE9178"/>
+          <w:sz w:val="21"/>
+          <w:szCs w:val="21"/>
+          <w:lang w:eastAsia="pt-BR"/>
+        </w:rPr>
+        <w:t>midia</w:t>
+      </w:r>
+      <w:proofErr w:type="spellEnd"/>
+      <w:r>
+        <w:rPr>
+          <w:rFonts w:ascii="Consolas" w:eastAsia="Times New Roman" w:hAnsi="Consolas" w:cs="Times New Roman"/>
+          <w:color w:val="CE9178"/>
+          <w:sz w:val="21"/>
+          <w:szCs w:val="21"/>
+          <w:lang w:eastAsia="pt-BR"/>
+        </w:rPr>
+        <w:t>/</w:t>
+      </w:r>
+      <w:proofErr w:type="spellStart"/>
+      <w:r>
+        <w:rPr>
+          <w:rFonts w:ascii="Consolas" w:eastAsia="Times New Roman" w:hAnsi="Consolas" w:cs="Times New Roman"/>
+          <w:color w:val="CE9178"/>
+          <w:sz w:val="21"/>
+          <w:szCs w:val="21"/>
+          <w:lang w:eastAsia="pt-BR"/>
+        </w:rPr>
+        <w:t>happy-mistake</w:t>
+      </w:r>
+      <w:proofErr w:type="spellEnd"/>
+      <w:r>
+        <w:rPr>
+          <w:rFonts w:ascii="Consolas" w:eastAsia="Times New Roman" w:hAnsi="Consolas" w:cs="Times New Roman"/>
+          <w:color w:val="CE9178"/>
+          <w:sz w:val="21"/>
+          <w:szCs w:val="21"/>
+          <w:lang w:eastAsia="pt-BR"/>
+        </w:rPr>
+        <w:t>"</w:t>
+      </w:r>
+      <w:r>
+        <w:rPr>
+          <w:rFonts w:ascii="Consolas" w:eastAsia="Times New Roman" w:hAnsi="Consolas" w:cs="Times New Roman"/>
+          <w:color w:val="D4D4D4"/>
+          <w:sz w:val="21"/>
+          <w:szCs w:val="21"/>
+          <w:lang w:eastAsia="pt-BR"/>
+        </w:rPr>
+        <w:t xml:space="preserve"> </w:t>
+      </w:r>
+      <w:proofErr w:type="spellStart"/>
+      <w:r>
+        <w:rPr>
+          <w:rFonts w:ascii="Consolas" w:eastAsia="Times New Roman" w:hAnsi="Consolas" w:cs="Times New Roman"/>
+          <w:color w:val="9CDCFE"/>
+          <w:sz w:val="21"/>
+          <w:szCs w:val="21"/>
+          <w:lang w:eastAsia="pt-BR"/>
+        </w:rPr>
+        <w:t>controls</w:t>
+      </w:r>
+      <w:proofErr w:type="spellEnd"/>
+      <w:r>
+        <w:rPr>
+          <w:rFonts w:ascii="Consolas" w:eastAsia="Times New Roman" w:hAnsi="Consolas" w:cs="Times New Roman"/>
+          <w:color w:val="D4D4D4"/>
+          <w:sz w:val="21"/>
+          <w:szCs w:val="21"/>
+          <w:lang w:eastAsia="pt-BR"/>
+        </w:rPr>
+        <w:t xml:space="preserve"> </w:t>
+      </w:r>
+      <w:proofErr w:type="spellStart"/>
+      <w:r>
+        <w:rPr>
+          <w:rFonts w:ascii="Consolas" w:eastAsia="Times New Roman" w:hAnsi="Consolas" w:cs="Times New Roman"/>
+          <w:color w:val="9CDCFE"/>
+          <w:sz w:val="21"/>
+          <w:szCs w:val="21"/>
+          <w:lang w:eastAsia="pt-BR"/>
+        </w:rPr>
+        <w:t>autoplay</w:t>
+      </w:r>
+      <w:proofErr w:type="spellEnd"/>
+      <w:r>
+        <w:rPr>
+          <w:rFonts w:ascii="Consolas" w:eastAsia="Times New Roman" w:hAnsi="Consolas" w:cs="Times New Roman"/>
+          <w:color w:val="808080"/>
+          <w:sz w:val="21"/>
+          <w:szCs w:val="21"/>
+          <w:lang w:eastAsia="pt-BR"/>
+        </w:rPr>
+        <w:t>&gt;&lt;/</w:t>
+      </w:r>
+      <w:proofErr w:type="spellStart"/>
+      <w:r>
+        <w:rPr>
+          <w:rFonts w:ascii="Consolas" w:eastAsia="Times New Roman" w:hAnsi="Consolas" w:cs="Times New Roman"/>
+          <w:color w:val="569CD6"/>
+          <w:sz w:val="21"/>
+          <w:szCs w:val="21"/>
+          <w:lang w:eastAsia="pt-BR"/>
+        </w:rPr>
+        <w:t>audio</w:t>
+      </w:r>
+      <w:proofErr w:type="spellEnd"/>
+      <w:r>
+        <w:rPr>
+          <w:rFonts w:ascii="Consolas" w:eastAsia="Times New Roman" w:hAnsi="Consolas" w:cs="Times New Roman"/>
+          <w:color w:val="808080"/>
+          <w:sz w:val="21"/>
+          <w:szCs w:val="21"/>
+          <w:lang w:eastAsia="pt-BR"/>
+        </w:rPr>
+        <w:t>&gt;</w:t>
+      </w:r>
+    </w:p>
+    <w:p/>
+    <w:p>
+      <w:pPr>
+        <w:pStyle w:val="Ttulo1"/>
+      </w:pPr>
+    </w:p>
+    <w:p>
+      <w:pPr>
+        <w:pStyle w:val="Ttulo1"/>
+      </w:pPr>
+    </w:p>
+    <w:p>
+      <w:pPr>
+        <w:pStyle w:val="Ttulo1"/>
+      </w:pPr>
+    </w:p>
+    <w:p>
+      <w:pPr>
+        <w:pStyle w:val="Ttulo1"/>
+      </w:pPr>
+      <w:r>
+        <w:t>VÍDEOS</w:t>
+      </w:r>
+      <w:r>
+        <w:t xml:space="preserve"> LOCAIS</w:t>
+      </w:r>
+    </w:p>
+    <w:p/>
+    <w:p>
+      <w:pPr>
+        <w:shd w:val="clear" w:color="auto" w:fill="1E1E1E"/>
+        <w:spacing w:after="0" w:line="285" w:lineRule="atLeast"/>
+        <w:rPr>
+          <w:rFonts w:ascii="Consolas" w:eastAsia="Times New Roman" w:hAnsi="Consolas" w:cs="Times New Roman"/>
+          <w:color w:val="D4D4D4"/>
+          <w:sz w:val="21"/>
+          <w:szCs w:val="21"/>
+          <w:lang w:eastAsia="pt-BR"/>
+        </w:rPr>
+      </w:pPr>
+      <w:r>
+        <w:rPr>
+          <w:rFonts w:ascii="Consolas" w:eastAsia="Times New Roman" w:hAnsi="Consolas" w:cs="Times New Roman"/>
+          <w:color w:val="D4D4D4"/>
+          <w:sz w:val="21"/>
+          <w:szCs w:val="21"/>
+          <w:lang w:eastAsia="pt-BR"/>
+        </w:rPr>
+        <w:t xml:space="preserve">    </w:t>
+      </w:r>
+      <w:r>
+        <w:rPr>
+          <w:rFonts w:ascii="Consolas" w:eastAsia="Times New Roman" w:hAnsi="Consolas" w:cs="Times New Roman"/>
+          <w:color w:val="808080"/>
+          <w:sz w:val="21"/>
+          <w:szCs w:val="21"/>
+          <w:lang w:eastAsia="pt-BR"/>
+        </w:rPr>
+        <w:t>&lt;</w:t>
+      </w:r>
+      <w:proofErr w:type="gramStart"/>
+      <w:r>
+        <w:rPr>
+          <w:rFonts w:ascii="Consolas" w:eastAsia="Times New Roman" w:hAnsi="Consolas" w:cs="Times New Roman"/>
+          <w:color w:val="569CD6"/>
+          <w:sz w:val="21"/>
+          <w:szCs w:val="21"/>
+          <w:lang w:eastAsia="pt-BR"/>
+        </w:rPr>
+        <w:t>h</w:t>
+      </w:r>
+      <w:proofErr w:type="gramEnd"/>
+      <w:r>
+        <w:rPr>
+          <w:rFonts w:ascii="Consolas" w:eastAsia="Times New Roman" w:hAnsi="Consolas" w:cs="Times New Roman"/>
+          <w:color w:val="569CD6"/>
+          <w:sz w:val="21"/>
+          <w:szCs w:val="21"/>
+          <w:lang w:eastAsia="pt-BR"/>
+        </w:rPr>
+        <w:t>1</w:t>
+      </w:r>
+      <w:r>
+        <w:rPr>
+          <w:rFonts w:ascii="Consolas" w:eastAsia="Times New Roman" w:hAnsi="Consolas" w:cs="Times New Roman"/>
+          <w:color w:val="808080"/>
+          <w:sz w:val="21"/>
+          <w:szCs w:val="21"/>
+          <w:lang w:eastAsia="pt-BR"/>
+        </w:rPr>
+        <w:t>&gt;</w:t>
+      </w:r>
+      <w:r>
+        <w:rPr>
+          <w:rFonts w:ascii="Consolas" w:eastAsia="Times New Roman" w:hAnsi="Consolas" w:cs="Times New Roman"/>
+          <w:color w:val="D4D4D4"/>
+          <w:sz w:val="21"/>
+          <w:szCs w:val="21"/>
+          <w:lang w:eastAsia="pt-BR"/>
+        </w:rPr>
+        <w:t>Inserindo vídeos hospedados localmente</w:t>
+      </w:r>
+      <w:r>
+        <w:rPr>
+          <w:rFonts w:ascii="Consolas" w:eastAsia="Times New Roman" w:hAnsi="Consolas" w:cs="Times New Roman"/>
+          <w:color w:val="808080"/>
+          <w:sz w:val="21"/>
+          <w:szCs w:val="21"/>
+          <w:lang w:eastAsia="pt-BR"/>
+        </w:rPr>
+        <w:t>&lt;/</w:t>
+      </w:r>
+      <w:r>
+        <w:rPr>
+          <w:rFonts w:ascii="Consolas" w:eastAsia="Times New Roman" w:hAnsi="Consolas" w:cs="Times New Roman"/>
+          <w:color w:val="569CD6"/>
+          <w:sz w:val="21"/>
+          <w:szCs w:val="21"/>
+          <w:lang w:eastAsia="pt-BR"/>
+        </w:rPr>
+        <w:t>h1</w:t>
+      </w:r>
+      <w:r>
+        <w:rPr>
+          <w:rFonts w:ascii="Consolas" w:eastAsia="Times New Roman" w:hAnsi="Consolas" w:cs="Times New Roman"/>
+          <w:color w:val="808080"/>
+          <w:sz w:val="21"/>
+          <w:szCs w:val="21"/>
+          <w:lang w:eastAsia="pt-BR"/>
+        </w:rPr>
+        <w:t>&gt;</w:t>
+      </w:r>
+    </w:p>
+    <w:p>
+      <w:pPr>
+        <w:shd w:val="clear" w:color="auto" w:fill="1E1E1E"/>
+        <w:spacing w:after="0" w:line="285" w:lineRule="atLeast"/>
+        <w:rPr>
+          <w:rFonts w:ascii="Consolas" w:eastAsia="Times New Roman" w:hAnsi="Consolas" w:cs="Times New Roman"/>
+          <w:color w:val="D4D4D4"/>
+          <w:sz w:val="21"/>
+          <w:szCs w:val="21"/>
+          <w:lang w:eastAsia="pt-BR"/>
+        </w:rPr>
+      </w:pPr>
+      <w:r>
+        <w:rPr>
+          <w:rFonts w:ascii="Consolas" w:eastAsia="Times New Roman" w:hAnsi="Consolas" w:cs="Times New Roman"/>
+          <w:color w:val="D4D4D4"/>
+          <w:sz w:val="21"/>
+          <w:szCs w:val="21"/>
+          <w:lang w:eastAsia="pt-BR"/>
+        </w:rPr>
+        <w:t xml:space="preserve">    </w:t>
+      </w:r>
+      <w:r>
+        <w:rPr>
+          <w:rFonts w:ascii="Consolas" w:eastAsia="Times New Roman" w:hAnsi="Consolas" w:cs="Times New Roman"/>
+          <w:color w:val="808080"/>
+          <w:sz w:val="21"/>
+          <w:szCs w:val="21"/>
+          <w:lang w:eastAsia="pt-BR"/>
+        </w:rPr>
+        <w:t>&lt;</w:t>
+      </w:r>
+      <w:proofErr w:type="gramStart"/>
+      <w:r>
+        <w:rPr>
+          <w:rFonts w:ascii="Consolas" w:eastAsia="Times New Roman" w:hAnsi="Consolas" w:cs="Times New Roman"/>
+          <w:color w:val="569CD6"/>
+          <w:sz w:val="21"/>
+          <w:szCs w:val="21"/>
+          <w:lang w:eastAsia="pt-BR"/>
+        </w:rPr>
+        <w:t>p</w:t>
+      </w:r>
+      <w:proofErr w:type="gramEnd"/>
+      <w:r>
+        <w:rPr>
+          <w:rFonts w:ascii="Consolas" w:eastAsia="Times New Roman" w:hAnsi="Consolas" w:cs="Times New Roman"/>
+          <w:color w:val="808080"/>
+          <w:sz w:val="21"/>
+          <w:szCs w:val="21"/>
+          <w:lang w:eastAsia="pt-BR"/>
+        </w:rPr>
+        <w:t>&gt;</w:t>
+      </w:r>
+      <w:r>
+        <w:rPr>
+          <w:rFonts w:ascii="Consolas" w:eastAsia="Times New Roman" w:hAnsi="Consolas" w:cs="Times New Roman"/>
+          <w:color w:val="D4D4D4"/>
+          <w:sz w:val="21"/>
+          <w:szCs w:val="21"/>
+          <w:lang w:eastAsia="pt-BR"/>
+        </w:rPr>
+        <w:t>Este vídeo está hospedado no meu próprio servidor.</w:t>
+      </w:r>
+      <w:r>
+        <w:rPr>
+          <w:rFonts w:ascii="Consolas" w:eastAsia="Times New Roman" w:hAnsi="Consolas" w:cs="Times New Roman"/>
+          <w:color w:val="808080"/>
+          <w:sz w:val="21"/>
+          <w:szCs w:val="21"/>
+          <w:lang w:eastAsia="pt-BR"/>
+        </w:rPr>
+        <w:t>&lt;/</w:t>
+      </w:r>
+      <w:r>
+        <w:rPr>
+          <w:rFonts w:ascii="Consolas" w:eastAsia="Times New Roman" w:hAnsi="Consolas" w:cs="Times New Roman"/>
+          <w:color w:val="569CD6"/>
+          <w:sz w:val="21"/>
+          <w:szCs w:val="21"/>
+          <w:lang w:eastAsia="pt-BR"/>
+        </w:rPr>
+        <w:t>p</w:t>
+      </w:r>
+      <w:r>
+        <w:rPr>
+          <w:rFonts w:ascii="Consolas" w:eastAsia="Times New Roman" w:hAnsi="Consolas" w:cs="Times New Roman"/>
+          <w:color w:val="808080"/>
+          <w:sz w:val="21"/>
+          <w:szCs w:val="21"/>
+          <w:lang w:eastAsia="pt-BR"/>
+        </w:rPr>
+        <w:t>&gt;</w:t>
+      </w:r>
+    </w:p>
+    <w:p>
+      <w:pPr>
+        <w:shd w:val="clear" w:color="auto" w:fill="1E1E1E"/>
+        <w:spacing w:after="0" w:line="285" w:lineRule="atLeast"/>
+        <w:rPr>
+          <w:rFonts w:ascii="Consolas" w:eastAsia="Times New Roman" w:hAnsi="Consolas" w:cs="Times New Roman"/>
+          <w:color w:val="D4D4D4"/>
+          <w:sz w:val="21"/>
+          <w:szCs w:val="21"/>
+          <w:lang w:eastAsia="pt-BR"/>
+        </w:rPr>
+      </w:pPr>
+      <w:r>
+        <w:rPr>
+          <w:rFonts w:ascii="Consolas" w:eastAsia="Times New Roman" w:hAnsi="Consolas" w:cs="Times New Roman"/>
+          <w:color w:val="D4D4D4"/>
+          <w:sz w:val="21"/>
+          <w:szCs w:val="21"/>
+          <w:lang w:eastAsia="pt-BR"/>
+        </w:rPr>
+        <w:t xml:space="preserve">    </w:t>
+      </w:r>
+      <w:r>
+        <w:rPr>
+          <w:rFonts w:ascii="Consolas" w:eastAsia="Times New Roman" w:hAnsi="Consolas" w:cs="Times New Roman"/>
+          <w:color w:val="808080"/>
+          <w:sz w:val="21"/>
+          <w:szCs w:val="21"/>
+          <w:lang w:eastAsia="pt-BR"/>
+        </w:rPr>
+        <w:t>&lt;</w:t>
+      </w:r>
+      <w:proofErr w:type="spellStart"/>
+      <w:proofErr w:type="gramStart"/>
+      <w:r>
+        <w:rPr>
+          <w:rFonts w:ascii="Consolas" w:eastAsia="Times New Roman" w:hAnsi="Consolas" w:cs="Times New Roman"/>
+          <w:color w:val="569CD6"/>
+          <w:sz w:val="21"/>
+          <w:szCs w:val="21"/>
+          <w:lang w:eastAsia="pt-BR"/>
+        </w:rPr>
+        <w:t>video</w:t>
+      </w:r>
+      <w:proofErr w:type="spellEnd"/>
+      <w:proofErr w:type="gramEnd"/>
+      <w:r>
+        <w:rPr>
+          <w:rFonts w:ascii="Consolas" w:eastAsia="Times New Roman" w:hAnsi="Consolas" w:cs="Times New Roman"/>
+          <w:color w:val="D4D4D4"/>
+          <w:sz w:val="21"/>
+          <w:szCs w:val="21"/>
+          <w:lang w:eastAsia="pt-BR"/>
+        </w:rPr>
+        <w:t xml:space="preserve"> </w:t>
+      </w:r>
+      <w:proofErr w:type="spellStart"/>
+      <w:r>
+        <w:rPr>
+          <w:rFonts w:ascii="Consolas" w:eastAsia="Times New Roman" w:hAnsi="Consolas" w:cs="Times New Roman"/>
+          <w:color w:val="9CDCFE"/>
+          <w:sz w:val="21"/>
+          <w:szCs w:val="21"/>
+          <w:lang w:eastAsia="pt-BR"/>
+        </w:rPr>
+        <w:t>width</w:t>
+      </w:r>
+      <w:proofErr w:type="spellEnd"/>
+      <w:r>
+        <w:rPr>
+          <w:rFonts w:ascii="Consolas" w:eastAsia="Times New Roman" w:hAnsi="Consolas" w:cs="Times New Roman"/>
+          <w:color w:val="D4D4D4"/>
+          <w:sz w:val="21"/>
+          <w:szCs w:val="21"/>
+          <w:lang w:eastAsia="pt-BR"/>
+        </w:rPr>
+        <w:t>=</w:t>
+      </w:r>
+      <w:r>
+        <w:rPr>
+          <w:rFonts w:ascii="Consolas" w:eastAsia="Times New Roman" w:hAnsi="Consolas" w:cs="Times New Roman"/>
+          <w:color w:val="CE9178"/>
+          <w:sz w:val="21"/>
+          <w:szCs w:val="21"/>
+          <w:lang w:eastAsia="pt-BR"/>
+        </w:rPr>
+        <w:t>"500"</w:t>
+      </w:r>
+      <w:r>
+        <w:rPr>
+          <w:rFonts w:ascii="Consolas" w:eastAsia="Times New Roman" w:hAnsi="Consolas" w:cs="Times New Roman"/>
+          <w:color w:val="D4D4D4"/>
+          <w:sz w:val="21"/>
+          <w:szCs w:val="21"/>
+          <w:lang w:eastAsia="pt-BR"/>
+        </w:rPr>
+        <w:t xml:space="preserve"> </w:t>
+      </w:r>
+      <w:proofErr w:type="spellStart"/>
+      <w:r>
+        <w:rPr>
+          <w:rFonts w:ascii="Consolas" w:eastAsia="Times New Roman" w:hAnsi="Consolas" w:cs="Times New Roman"/>
+          <w:color w:val="9CDCFE"/>
+          <w:sz w:val="21"/>
+          <w:szCs w:val="21"/>
+          <w:lang w:eastAsia="pt-BR"/>
+        </w:rPr>
+        <w:t>poster</w:t>
+      </w:r>
+      <w:proofErr w:type="spellEnd"/>
+      <w:r>
+        <w:rPr>
+          <w:rFonts w:ascii="Consolas" w:eastAsia="Times New Roman" w:hAnsi="Consolas" w:cs="Times New Roman"/>
+          <w:color w:val="D4D4D4"/>
+          <w:sz w:val="21"/>
+          <w:szCs w:val="21"/>
+          <w:lang w:eastAsia="pt-BR"/>
+        </w:rPr>
+        <w:t>=</w:t>
+      </w:r>
+      <w:r>
+        <w:rPr>
+          <w:rFonts w:ascii="Consolas" w:eastAsia="Times New Roman" w:hAnsi="Consolas" w:cs="Times New Roman"/>
+          <w:color w:val="CE9178"/>
+          <w:sz w:val="21"/>
+          <w:szCs w:val="21"/>
+          <w:lang w:eastAsia="pt-BR"/>
+        </w:rPr>
+        <w:t>"imagens/logoemprogrande.jpg"</w:t>
+      </w:r>
+      <w:r>
+        <w:rPr>
+          <w:rFonts w:ascii="Consolas" w:eastAsia="Times New Roman" w:hAnsi="Consolas" w:cs="Times New Roman"/>
+          <w:color w:val="D4D4D4"/>
+          <w:sz w:val="21"/>
+          <w:szCs w:val="21"/>
+          <w:lang w:eastAsia="pt-BR"/>
+        </w:rPr>
+        <w:t xml:space="preserve"> </w:t>
+      </w:r>
+      <w:proofErr w:type="spellStart"/>
+      <w:r>
+        <w:rPr>
+          <w:rFonts w:ascii="Consolas" w:eastAsia="Times New Roman" w:hAnsi="Consolas" w:cs="Times New Roman"/>
+          <w:color w:val="9CDCFE"/>
+          <w:sz w:val="21"/>
+          <w:szCs w:val="21"/>
+          <w:lang w:eastAsia="pt-BR"/>
+        </w:rPr>
+        <w:t>controls</w:t>
+      </w:r>
+      <w:proofErr w:type="spellEnd"/>
+      <w:r>
+        <w:rPr>
+          <w:rFonts w:ascii="Consolas" w:eastAsia="Times New Roman" w:hAnsi="Consolas" w:cs="Times New Roman"/>
+          <w:color w:val="808080"/>
+          <w:sz w:val="21"/>
+          <w:szCs w:val="21"/>
+          <w:lang w:eastAsia="pt-BR"/>
+        </w:rPr>
+        <w:t>&gt;</w:t>
+      </w:r>
+    </w:p>
+    <w:p>
+      <w:pPr>
+        <w:shd w:val="clear" w:color="auto" w:fill="1E1E1E"/>
+        <w:spacing w:after="0" w:line="285" w:lineRule="atLeast"/>
+        <w:rPr>
+          <w:rFonts w:ascii="Consolas" w:eastAsia="Times New Roman" w:hAnsi="Consolas" w:cs="Times New Roman"/>
+          <w:color w:val="D4D4D4"/>
+          <w:sz w:val="21"/>
+          <w:szCs w:val="21"/>
+          <w:lang w:eastAsia="pt-BR"/>
+        </w:rPr>
+      </w:pPr>
+      <w:r>
+        <w:rPr>
+          <w:rFonts w:ascii="Consolas" w:eastAsia="Times New Roman" w:hAnsi="Consolas" w:cs="Times New Roman"/>
+          <w:color w:val="D4D4D4"/>
+          <w:sz w:val="21"/>
+          <w:szCs w:val="21"/>
+          <w:lang w:eastAsia="pt-BR"/>
+        </w:rPr>
+        <w:t xml:space="preserve">        </w:t>
+      </w:r>
+      <w:r>
+        <w:rPr>
+          <w:rFonts w:ascii="Consolas" w:eastAsia="Times New Roman" w:hAnsi="Consolas" w:cs="Times New Roman"/>
+          <w:color w:val="808080"/>
+          <w:sz w:val="21"/>
+          <w:szCs w:val="21"/>
+          <w:lang w:eastAsia="pt-BR"/>
+        </w:rPr>
+        <w:t>&lt;</w:t>
+      </w:r>
+      <w:proofErr w:type="spellStart"/>
+      <w:proofErr w:type="gramStart"/>
+      <w:r>
+        <w:rPr>
+          <w:rFonts w:ascii="Consolas" w:eastAsia="Times New Roman" w:hAnsi="Consolas" w:cs="Times New Roman"/>
+          <w:color w:val="569CD6"/>
+          <w:sz w:val="21"/>
+          <w:szCs w:val="21"/>
+          <w:lang w:eastAsia="pt-BR"/>
+        </w:rPr>
+        <w:t>source</w:t>
+      </w:r>
+      <w:proofErr w:type="spellEnd"/>
+      <w:proofErr w:type="gramEnd"/>
+      <w:r>
+        <w:rPr>
+          <w:rFonts w:ascii="Consolas" w:eastAsia="Times New Roman" w:hAnsi="Consolas" w:cs="Times New Roman"/>
+          <w:color w:val="D4D4D4"/>
+          <w:sz w:val="21"/>
+          <w:szCs w:val="21"/>
+          <w:lang w:eastAsia="pt-BR"/>
+        </w:rPr>
+        <w:t xml:space="preserve"> </w:t>
+      </w:r>
+      <w:proofErr w:type="spellStart"/>
+      <w:r>
+        <w:rPr>
+          <w:rFonts w:ascii="Consolas" w:eastAsia="Times New Roman" w:hAnsi="Consolas" w:cs="Times New Roman"/>
+          <w:color w:val="9CDCFE"/>
+          <w:sz w:val="21"/>
+          <w:szCs w:val="21"/>
+          <w:lang w:eastAsia="pt-BR"/>
+        </w:rPr>
+        <w:t>src</w:t>
+      </w:r>
+      <w:proofErr w:type="spellEnd"/>
+      <w:r>
+        <w:rPr>
+          <w:rFonts w:ascii="Consolas" w:eastAsia="Times New Roman" w:hAnsi="Consolas" w:cs="Times New Roman"/>
+          <w:color w:val="D4D4D4"/>
+          <w:sz w:val="21"/>
+          <w:szCs w:val="21"/>
+          <w:lang w:eastAsia="pt-BR"/>
+        </w:rPr>
+        <w:t>=</w:t>
+      </w:r>
+      <w:r>
+        <w:rPr>
+          <w:rFonts w:ascii="Consolas" w:eastAsia="Times New Roman" w:hAnsi="Consolas" w:cs="Times New Roman"/>
+          <w:color w:val="CE9178"/>
+          <w:sz w:val="21"/>
+          <w:szCs w:val="21"/>
+          <w:lang w:eastAsia="pt-BR"/>
+        </w:rPr>
+        <w:t>"</w:t>
+      </w:r>
+      <w:proofErr w:type="spellStart"/>
+      <w:r>
+        <w:rPr>
+          <w:rFonts w:ascii="Consolas" w:eastAsia="Times New Roman" w:hAnsi="Consolas" w:cs="Times New Roman"/>
+          <w:color w:val="CE9178"/>
+          <w:sz w:val="21"/>
+          <w:szCs w:val="21"/>
+          <w:lang w:eastAsia="pt-BR"/>
+        </w:rPr>
+        <w:t>midia</w:t>
+      </w:r>
+      <w:proofErr w:type="spellEnd"/>
+      <w:r>
+        <w:rPr>
+          <w:rFonts w:ascii="Consolas" w:eastAsia="Times New Roman" w:hAnsi="Consolas" w:cs="Times New Roman"/>
+          <w:color w:val="CE9178"/>
+          <w:sz w:val="21"/>
+          <w:szCs w:val="21"/>
+          <w:lang w:eastAsia="pt-BR"/>
+        </w:rPr>
+        <w:t>/meu-video.mp4"</w:t>
+      </w:r>
+      <w:r>
+        <w:rPr>
+          <w:rFonts w:ascii="Consolas" w:eastAsia="Times New Roman" w:hAnsi="Consolas" w:cs="Times New Roman"/>
+          <w:color w:val="D4D4D4"/>
+          <w:sz w:val="21"/>
+          <w:szCs w:val="21"/>
+          <w:lang w:eastAsia="pt-BR"/>
+        </w:rPr>
+        <w:t xml:space="preserve"> </w:t>
+      </w:r>
+      <w:proofErr w:type="spellStart"/>
+      <w:r>
+        <w:rPr>
+          <w:rFonts w:ascii="Consolas" w:eastAsia="Times New Roman" w:hAnsi="Consolas" w:cs="Times New Roman"/>
+          <w:color w:val="9CDCFE"/>
+          <w:sz w:val="21"/>
+          <w:szCs w:val="21"/>
+          <w:lang w:eastAsia="pt-BR"/>
+        </w:rPr>
+        <w:t>type</w:t>
+      </w:r>
+      <w:proofErr w:type="spellEnd"/>
+      <w:r>
+        <w:rPr>
+          <w:rFonts w:ascii="Consolas" w:eastAsia="Times New Roman" w:hAnsi="Consolas" w:cs="Times New Roman"/>
+          <w:color w:val="D4D4D4"/>
+          <w:sz w:val="21"/>
+          <w:szCs w:val="21"/>
+          <w:lang w:eastAsia="pt-BR"/>
+        </w:rPr>
+        <w:t>=</w:t>
+      </w:r>
+      <w:r>
+        <w:rPr>
+          <w:rFonts w:ascii="Consolas" w:eastAsia="Times New Roman" w:hAnsi="Consolas" w:cs="Times New Roman"/>
+          <w:color w:val="CE9178"/>
+          <w:sz w:val="21"/>
+          <w:szCs w:val="21"/>
+          <w:lang w:eastAsia="pt-BR"/>
+        </w:rPr>
+        <w:t>"</w:t>
+      </w:r>
+      <w:proofErr w:type="spellStart"/>
+      <w:r>
+        <w:rPr>
+          <w:rFonts w:ascii="Consolas" w:eastAsia="Times New Roman" w:hAnsi="Consolas" w:cs="Times New Roman"/>
+          <w:color w:val="CE9178"/>
+          <w:sz w:val="21"/>
+          <w:szCs w:val="21"/>
+          <w:lang w:eastAsia="pt-BR"/>
+        </w:rPr>
+        <w:t>video</w:t>
+      </w:r>
+      <w:proofErr w:type="spellEnd"/>
+      <w:r>
+        <w:rPr>
+          <w:rFonts w:ascii="Consolas" w:eastAsia="Times New Roman" w:hAnsi="Consolas" w:cs="Times New Roman"/>
+          <w:color w:val="CE9178"/>
+          <w:sz w:val="21"/>
+          <w:szCs w:val="21"/>
+          <w:lang w:eastAsia="pt-BR"/>
+        </w:rPr>
+        <w:t>/mp4"</w:t>
+      </w:r>
+      <w:r>
+        <w:rPr>
+          <w:rFonts w:ascii="Consolas" w:eastAsia="Times New Roman" w:hAnsi="Consolas" w:cs="Times New Roman"/>
+          <w:color w:val="808080"/>
+          <w:sz w:val="21"/>
+          <w:szCs w:val="21"/>
+          <w:lang w:eastAsia="pt-BR"/>
+        </w:rPr>
+        <w:t>&gt;</w:t>
+      </w:r>
+    </w:p>
+    <w:p>
+      <w:pPr>
+        <w:shd w:val="clear" w:color="auto" w:fill="1E1E1E"/>
+        <w:spacing w:after="0" w:line="285" w:lineRule="atLeast"/>
+        <w:rPr>
+          <w:rFonts w:ascii="Consolas" w:eastAsia="Times New Roman" w:hAnsi="Consolas" w:cs="Times New Roman"/>
+          <w:color w:val="D4D4D4"/>
+          <w:sz w:val="21"/>
+          <w:szCs w:val="21"/>
+          <w:lang w:eastAsia="pt-BR"/>
+        </w:rPr>
+      </w:pPr>
+      <w:r>
+        <w:rPr>
+          <w:rFonts w:ascii="Consolas" w:eastAsia="Times New Roman" w:hAnsi="Consolas" w:cs="Times New Roman"/>
+          <w:color w:val="D4D4D4"/>
+          <w:sz w:val="21"/>
+          <w:szCs w:val="21"/>
+          <w:lang w:eastAsia="pt-BR"/>
+        </w:rPr>
+        <w:t xml:space="preserve">        </w:t>
+      </w:r>
+      <w:r>
+        <w:rPr>
+          <w:rFonts w:ascii="Consolas" w:eastAsia="Times New Roman" w:hAnsi="Consolas" w:cs="Times New Roman"/>
+          <w:color w:val="808080"/>
+          <w:sz w:val="21"/>
+          <w:szCs w:val="21"/>
+          <w:lang w:eastAsia="pt-BR"/>
+        </w:rPr>
+        <w:t>&lt;</w:t>
+      </w:r>
+      <w:proofErr w:type="spellStart"/>
+      <w:proofErr w:type="gramStart"/>
+      <w:r>
+        <w:rPr>
+          <w:rFonts w:ascii="Consolas" w:eastAsia="Times New Roman" w:hAnsi="Consolas" w:cs="Times New Roman"/>
+          <w:color w:val="569CD6"/>
+          <w:sz w:val="21"/>
+          <w:szCs w:val="21"/>
+          <w:lang w:eastAsia="pt-BR"/>
+        </w:rPr>
+        <w:t>source</w:t>
+      </w:r>
+      <w:proofErr w:type="spellEnd"/>
+      <w:proofErr w:type="gramEnd"/>
+      <w:r>
+        <w:rPr>
+          <w:rFonts w:ascii="Consolas" w:eastAsia="Times New Roman" w:hAnsi="Consolas" w:cs="Times New Roman"/>
+          <w:color w:val="D4D4D4"/>
+          <w:sz w:val="21"/>
+          <w:szCs w:val="21"/>
+          <w:lang w:eastAsia="pt-BR"/>
+        </w:rPr>
+        <w:t xml:space="preserve"> </w:t>
+      </w:r>
+      <w:proofErr w:type="spellStart"/>
+      <w:r>
+        <w:rPr>
+          <w:rFonts w:ascii="Consolas" w:eastAsia="Times New Roman" w:hAnsi="Consolas" w:cs="Times New Roman"/>
+          <w:color w:val="9CDCFE"/>
+          <w:sz w:val="21"/>
+          <w:szCs w:val="21"/>
+          <w:lang w:eastAsia="pt-BR"/>
+        </w:rPr>
+        <w:t>src</w:t>
+      </w:r>
+      <w:proofErr w:type="spellEnd"/>
+      <w:r>
+        <w:rPr>
+          <w:rFonts w:ascii="Consolas" w:eastAsia="Times New Roman" w:hAnsi="Consolas" w:cs="Times New Roman"/>
+          <w:color w:val="D4D4D4"/>
+          <w:sz w:val="21"/>
+          <w:szCs w:val="21"/>
+          <w:lang w:eastAsia="pt-BR"/>
+        </w:rPr>
+        <w:t>=</w:t>
+      </w:r>
+      <w:r>
+        <w:rPr>
+          <w:rFonts w:ascii="Consolas" w:eastAsia="Times New Roman" w:hAnsi="Consolas" w:cs="Times New Roman"/>
+          <w:color w:val="CE9178"/>
+          <w:sz w:val="21"/>
+          <w:szCs w:val="21"/>
+          <w:lang w:eastAsia="pt-BR"/>
+        </w:rPr>
+        <w:t>"</w:t>
+      </w:r>
+      <w:proofErr w:type="spellStart"/>
+      <w:r>
+        <w:rPr>
+          <w:rFonts w:ascii="Consolas" w:eastAsia="Times New Roman" w:hAnsi="Consolas" w:cs="Times New Roman"/>
+          <w:color w:val="CE9178"/>
+          <w:sz w:val="21"/>
+          <w:szCs w:val="21"/>
+          <w:lang w:eastAsia="pt-BR"/>
+        </w:rPr>
+        <w:t>midia</w:t>
+      </w:r>
+      <w:proofErr w:type="spellEnd"/>
+      <w:r>
+        <w:rPr>
+          <w:rFonts w:ascii="Consolas" w:eastAsia="Times New Roman" w:hAnsi="Consolas" w:cs="Times New Roman"/>
+          <w:color w:val="CE9178"/>
+          <w:sz w:val="21"/>
+          <w:szCs w:val="21"/>
+          <w:lang w:eastAsia="pt-BR"/>
+        </w:rPr>
+        <w:t>/meu-video.mp4"</w:t>
+      </w:r>
+      <w:r>
+        <w:rPr>
+          <w:rFonts w:ascii="Consolas" w:eastAsia="Times New Roman" w:hAnsi="Consolas" w:cs="Times New Roman"/>
+          <w:color w:val="D4D4D4"/>
+          <w:sz w:val="21"/>
+          <w:szCs w:val="21"/>
+          <w:lang w:eastAsia="pt-BR"/>
+        </w:rPr>
+        <w:t xml:space="preserve"> </w:t>
+      </w:r>
+      <w:proofErr w:type="spellStart"/>
+      <w:r>
+        <w:rPr>
+          <w:rFonts w:ascii="Consolas" w:eastAsia="Times New Roman" w:hAnsi="Consolas" w:cs="Times New Roman"/>
+          <w:color w:val="9CDCFE"/>
+          <w:sz w:val="21"/>
+          <w:szCs w:val="21"/>
+          <w:lang w:eastAsia="pt-BR"/>
+        </w:rPr>
+        <w:t>type</w:t>
+      </w:r>
+      <w:proofErr w:type="spellEnd"/>
+      <w:r>
+        <w:rPr>
+          <w:rFonts w:ascii="Consolas" w:eastAsia="Times New Roman" w:hAnsi="Consolas" w:cs="Times New Roman"/>
+          <w:color w:val="D4D4D4"/>
+          <w:sz w:val="21"/>
+          <w:szCs w:val="21"/>
+          <w:lang w:eastAsia="pt-BR"/>
+        </w:rPr>
+        <w:t>=</w:t>
+      </w:r>
+      <w:r>
+        <w:rPr>
+          <w:rFonts w:ascii="Consolas" w:eastAsia="Times New Roman" w:hAnsi="Consolas" w:cs="Times New Roman"/>
+          <w:color w:val="CE9178"/>
+          <w:sz w:val="21"/>
+          <w:szCs w:val="21"/>
+          <w:lang w:eastAsia="pt-BR"/>
+        </w:rPr>
+        <w:t>"</w:t>
+      </w:r>
+      <w:proofErr w:type="spellStart"/>
+      <w:r>
+        <w:rPr>
+          <w:rFonts w:ascii="Consolas" w:eastAsia="Times New Roman" w:hAnsi="Consolas" w:cs="Times New Roman"/>
+          <w:color w:val="CE9178"/>
+          <w:sz w:val="21"/>
+          <w:szCs w:val="21"/>
+          <w:lang w:eastAsia="pt-BR"/>
+        </w:rPr>
+        <w:t>video</w:t>
+      </w:r>
+      <w:proofErr w:type="spellEnd"/>
+      <w:r>
+        <w:rPr>
+          <w:rFonts w:ascii="Consolas" w:eastAsia="Times New Roman" w:hAnsi="Consolas" w:cs="Times New Roman"/>
+          <w:color w:val="CE9178"/>
+          <w:sz w:val="21"/>
+          <w:szCs w:val="21"/>
+          <w:lang w:eastAsia="pt-BR"/>
+        </w:rPr>
+        <w:t>/</w:t>
+      </w:r>
+      <w:proofErr w:type="spellStart"/>
+      <w:r>
+        <w:rPr>
+          <w:rFonts w:ascii="Consolas" w:eastAsia="Times New Roman" w:hAnsi="Consolas" w:cs="Times New Roman"/>
+          <w:color w:val="CE9178"/>
+          <w:sz w:val="21"/>
+          <w:szCs w:val="21"/>
+          <w:lang w:eastAsia="pt-BR"/>
+        </w:rPr>
+        <w:t>webm</w:t>
+      </w:r>
+      <w:proofErr w:type="spellEnd"/>
+      <w:r>
+        <w:rPr>
+          <w:rFonts w:ascii="Consolas" w:eastAsia="Times New Roman" w:hAnsi="Consolas" w:cs="Times New Roman"/>
+          <w:color w:val="CE9178"/>
+          <w:sz w:val="21"/>
+          <w:szCs w:val="21"/>
+          <w:lang w:eastAsia="pt-BR"/>
+        </w:rPr>
+        <w:t>"</w:t>
+      </w:r>
+      <w:r>
+        <w:rPr>
+          <w:rFonts w:ascii="Consolas" w:eastAsia="Times New Roman" w:hAnsi="Consolas" w:cs="Times New Roman"/>
+          <w:color w:val="808080"/>
+          <w:sz w:val="21"/>
+          <w:szCs w:val="21"/>
+          <w:lang w:eastAsia="pt-BR"/>
+        </w:rPr>
+        <w:t>&gt;</w:t>
+      </w:r>
+    </w:p>
+    <w:p>
+      <w:pPr>
+        <w:shd w:val="clear" w:color="auto" w:fill="1E1E1E"/>
+        <w:spacing w:after="0" w:line="285" w:lineRule="atLeast"/>
+        <w:rPr>
+          <w:rFonts w:ascii="Consolas" w:eastAsia="Times New Roman" w:hAnsi="Consolas" w:cs="Times New Roman"/>
+          <w:color w:val="D4D4D4"/>
+          <w:sz w:val="21"/>
+          <w:szCs w:val="21"/>
+          <w:lang w:eastAsia="pt-BR"/>
+        </w:rPr>
+      </w:pPr>
+      <w:r>
+        <w:rPr>
+          <w:rFonts w:ascii="Consolas" w:eastAsia="Times New Roman" w:hAnsi="Consolas" w:cs="Times New Roman"/>
+          <w:color w:val="D4D4D4"/>
+          <w:sz w:val="21"/>
+          <w:szCs w:val="21"/>
+          <w:lang w:eastAsia="pt-BR"/>
+        </w:rPr>
+        <w:t xml:space="preserve">        </w:t>
+      </w:r>
+      <w:r>
+        <w:rPr>
+          <w:rFonts w:ascii="Consolas" w:eastAsia="Times New Roman" w:hAnsi="Consolas" w:cs="Times New Roman"/>
+          <w:color w:val="808080"/>
+          <w:sz w:val="21"/>
+          <w:szCs w:val="21"/>
+          <w:lang w:eastAsia="pt-BR"/>
+        </w:rPr>
+        <w:t>&lt;</w:t>
+      </w:r>
+      <w:proofErr w:type="spellStart"/>
+      <w:proofErr w:type="gramStart"/>
+      <w:r>
+        <w:rPr>
+          <w:rFonts w:ascii="Consolas" w:eastAsia="Times New Roman" w:hAnsi="Consolas" w:cs="Times New Roman"/>
+          <w:color w:val="569CD6"/>
+          <w:sz w:val="21"/>
+          <w:szCs w:val="21"/>
+          <w:lang w:eastAsia="pt-BR"/>
+        </w:rPr>
+        <w:t>source</w:t>
+      </w:r>
+      <w:proofErr w:type="spellEnd"/>
+      <w:proofErr w:type="gramEnd"/>
+      <w:r>
+        <w:rPr>
+          <w:rFonts w:ascii="Consolas" w:eastAsia="Times New Roman" w:hAnsi="Consolas" w:cs="Times New Roman"/>
+          <w:color w:val="D4D4D4"/>
+          <w:sz w:val="21"/>
+          <w:szCs w:val="21"/>
+          <w:lang w:eastAsia="pt-BR"/>
+        </w:rPr>
+        <w:t xml:space="preserve"> </w:t>
+      </w:r>
+      <w:proofErr w:type="spellStart"/>
+      <w:r>
+        <w:rPr>
+          <w:rFonts w:ascii="Consolas" w:eastAsia="Times New Roman" w:hAnsi="Consolas" w:cs="Times New Roman"/>
+          <w:color w:val="9CDCFE"/>
+          <w:sz w:val="21"/>
+          <w:szCs w:val="21"/>
+          <w:lang w:eastAsia="pt-BR"/>
+        </w:rPr>
+        <w:t>src</w:t>
+      </w:r>
+      <w:proofErr w:type="spellEnd"/>
+      <w:r>
+        <w:rPr>
+          <w:rFonts w:ascii="Consolas" w:eastAsia="Times New Roman" w:hAnsi="Consolas" w:cs="Times New Roman"/>
+          <w:color w:val="D4D4D4"/>
+          <w:sz w:val="21"/>
+          <w:szCs w:val="21"/>
+          <w:lang w:eastAsia="pt-BR"/>
+        </w:rPr>
+        <w:t>=</w:t>
+      </w:r>
+      <w:r>
+        <w:rPr>
+          <w:rFonts w:ascii="Consolas" w:eastAsia="Times New Roman" w:hAnsi="Consolas" w:cs="Times New Roman"/>
+          <w:color w:val="CE9178"/>
+          <w:sz w:val="21"/>
+          <w:szCs w:val="21"/>
+          <w:lang w:eastAsia="pt-BR"/>
+        </w:rPr>
+        <w:t>"</w:t>
+      </w:r>
+      <w:proofErr w:type="spellStart"/>
+      <w:r>
+        <w:rPr>
+          <w:rFonts w:ascii="Consolas" w:eastAsia="Times New Roman" w:hAnsi="Consolas" w:cs="Times New Roman"/>
+          <w:color w:val="CE9178"/>
+          <w:sz w:val="21"/>
+          <w:szCs w:val="21"/>
+          <w:lang w:eastAsia="pt-BR"/>
+        </w:rPr>
+        <w:t>midia</w:t>
+      </w:r>
+      <w:proofErr w:type="spellEnd"/>
+      <w:r>
+        <w:rPr>
+          <w:rFonts w:ascii="Consolas" w:eastAsia="Times New Roman" w:hAnsi="Consolas" w:cs="Times New Roman"/>
+          <w:color w:val="CE9178"/>
+          <w:sz w:val="21"/>
+          <w:szCs w:val="21"/>
+          <w:lang w:eastAsia="pt-BR"/>
+        </w:rPr>
+        <w:t>/meu-video.mp4"</w:t>
+      </w:r>
+      <w:r>
+        <w:rPr>
+          <w:rFonts w:ascii="Consolas" w:eastAsia="Times New Roman" w:hAnsi="Consolas" w:cs="Times New Roman"/>
+          <w:color w:val="D4D4D4"/>
+          <w:sz w:val="21"/>
+          <w:szCs w:val="21"/>
+          <w:lang w:eastAsia="pt-BR"/>
+        </w:rPr>
+        <w:t xml:space="preserve"> </w:t>
+      </w:r>
+      <w:proofErr w:type="spellStart"/>
+      <w:r>
+        <w:rPr>
+          <w:rFonts w:ascii="Consolas" w:eastAsia="Times New Roman" w:hAnsi="Consolas" w:cs="Times New Roman"/>
+          <w:color w:val="9CDCFE"/>
+          <w:sz w:val="21"/>
+          <w:szCs w:val="21"/>
+          <w:lang w:eastAsia="pt-BR"/>
+        </w:rPr>
+        <w:t>type</w:t>
+      </w:r>
+      <w:proofErr w:type="spellEnd"/>
+      <w:r>
+        <w:rPr>
+          <w:rFonts w:ascii="Consolas" w:eastAsia="Times New Roman" w:hAnsi="Consolas" w:cs="Times New Roman"/>
+          <w:color w:val="D4D4D4"/>
+          <w:sz w:val="21"/>
+          <w:szCs w:val="21"/>
+          <w:lang w:eastAsia="pt-BR"/>
+        </w:rPr>
+        <w:t>=</w:t>
+      </w:r>
+      <w:r>
+        <w:rPr>
+          <w:rFonts w:ascii="Consolas" w:eastAsia="Times New Roman" w:hAnsi="Consolas" w:cs="Times New Roman"/>
+          <w:color w:val="CE9178"/>
+          <w:sz w:val="21"/>
+          <w:szCs w:val="21"/>
+          <w:lang w:eastAsia="pt-BR"/>
+        </w:rPr>
+        <w:t>"</w:t>
+      </w:r>
+      <w:proofErr w:type="spellStart"/>
+      <w:r>
+        <w:rPr>
+          <w:rFonts w:ascii="Consolas" w:eastAsia="Times New Roman" w:hAnsi="Consolas" w:cs="Times New Roman"/>
+          <w:color w:val="CE9178"/>
+          <w:sz w:val="21"/>
+          <w:szCs w:val="21"/>
+          <w:lang w:eastAsia="pt-BR"/>
+        </w:rPr>
+        <w:t>video</w:t>
+      </w:r>
+      <w:proofErr w:type="spellEnd"/>
+      <w:r>
+        <w:rPr>
+          <w:rFonts w:ascii="Consolas" w:eastAsia="Times New Roman" w:hAnsi="Consolas" w:cs="Times New Roman"/>
+          <w:color w:val="CE9178"/>
+          <w:sz w:val="21"/>
+          <w:szCs w:val="21"/>
+          <w:lang w:eastAsia="pt-BR"/>
+        </w:rPr>
+        <w:t>/</w:t>
+      </w:r>
+      <w:proofErr w:type="spellStart"/>
+      <w:r>
+        <w:rPr>
+          <w:rFonts w:ascii="Consolas" w:eastAsia="Times New Roman" w:hAnsi="Consolas" w:cs="Times New Roman"/>
+          <w:color w:val="CE9178"/>
+          <w:sz w:val="21"/>
+          <w:szCs w:val="21"/>
+          <w:lang w:eastAsia="pt-BR"/>
+        </w:rPr>
+        <w:t>ogg</w:t>
+      </w:r>
+      <w:proofErr w:type="spellEnd"/>
+      <w:r>
+        <w:rPr>
+          <w:rFonts w:ascii="Consolas" w:eastAsia="Times New Roman" w:hAnsi="Consolas" w:cs="Times New Roman"/>
+          <w:color w:val="CE9178"/>
+          <w:sz w:val="21"/>
+          <w:szCs w:val="21"/>
+          <w:lang w:eastAsia="pt-BR"/>
+        </w:rPr>
+        <w:t>"</w:t>
+      </w:r>
+      <w:r>
+        <w:rPr>
+          <w:rFonts w:ascii="Consolas" w:eastAsia="Times New Roman" w:hAnsi="Consolas" w:cs="Times New Roman"/>
+          <w:color w:val="808080"/>
+          <w:sz w:val="21"/>
+          <w:szCs w:val="21"/>
+          <w:lang w:eastAsia="pt-BR"/>
+        </w:rPr>
+        <w:t>&gt;</w:t>
+      </w:r>
+    </w:p>
+    <w:p>
+      <w:pPr>
+        <w:shd w:val="clear" w:color="auto" w:fill="1E1E1E"/>
+        <w:spacing w:after="0" w:line="285" w:lineRule="atLeast"/>
+        <w:rPr>
+          <w:rFonts w:ascii="Consolas" w:eastAsia="Times New Roman" w:hAnsi="Consolas" w:cs="Times New Roman"/>
+          <w:color w:val="D4D4D4"/>
+          <w:sz w:val="21"/>
+          <w:szCs w:val="21"/>
+          <w:lang w:eastAsia="pt-BR"/>
+        </w:rPr>
+      </w:pPr>
+      <w:r>
+        <w:rPr>
+          <w:rFonts w:ascii="Consolas" w:eastAsia="Times New Roman" w:hAnsi="Consolas" w:cs="Times New Roman"/>
+          <w:color w:val="D4D4D4"/>
+          <w:sz w:val="21"/>
+          <w:szCs w:val="21"/>
+          <w:lang w:eastAsia="pt-BR"/>
+        </w:rPr>
+        <w:t xml:space="preserve">    </w:t>
+      </w:r>
+      <w:r>
+        <w:rPr>
+          <w:rFonts w:ascii="Consolas" w:eastAsia="Times New Roman" w:hAnsi="Consolas" w:cs="Times New Roman"/>
+          <w:color w:val="808080"/>
+          <w:sz w:val="21"/>
+          <w:szCs w:val="21"/>
+          <w:lang w:eastAsia="pt-BR"/>
+        </w:rPr>
+        <w:t>&lt;/</w:t>
+      </w:r>
+      <w:proofErr w:type="spellStart"/>
+      <w:r>
+        <w:rPr>
+          <w:rFonts w:ascii="Consolas" w:eastAsia="Times New Roman" w:hAnsi="Consolas" w:cs="Times New Roman"/>
+          <w:color w:val="569CD6"/>
+          <w:sz w:val="21"/>
+          <w:szCs w:val="21"/>
+          <w:lang w:eastAsia="pt-BR"/>
+        </w:rPr>
+        <w:t>video</w:t>
+      </w:r>
+      <w:proofErr w:type="spellEnd"/>
+      <w:r>
+        <w:rPr>
+          <w:rFonts w:ascii="Consolas" w:eastAsia="Times New Roman" w:hAnsi="Consolas" w:cs="Times New Roman"/>
+          <w:color w:val="808080"/>
+          <w:sz w:val="21"/>
+          <w:szCs w:val="21"/>
+          <w:lang w:eastAsia="pt-BR"/>
+        </w:rPr>
+        <w:t>&gt;</w:t>
+      </w:r>
+    </w:p>
+    <w:p/>
+    <w:p>
+      <w:proofErr w:type="spellStart"/>
+      <w:r>
+        <w:t>Controls</w:t>
+      </w:r>
+      <w:proofErr w:type="spellEnd"/>
+      <w:r>
+        <w:t xml:space="preserve"> – aparecer os botões “play”, “zoom”, “volume”</w:t>
+      </w:r>
+    </w:p>
+    <w:p>
+      <w:r>
+        <w:t xml:space="preserve">Pôster – aparece como </w:t>
+      </w:r>
+      <w:proofErr w:type="spellStart"/>
+      <w:r>
+        <w:t>thumb</w:t>
+      </w:r>
+      <w:proofErr w:type="spellEnd"/>
+      <w:r>
+        <w:t xml:space="preserve"> do vídeo</w:t>
+      </w:r>
+    </w:p>
+    <w:p/>
+    <w:p>
+      <w:pPr>
+        <w:pStyle w:val="Ttulo1"/>
+      </w:pPr>
+      <w:r>
+        <w:t>VÍDEOS EXTERNOS - YOUTUBE</w:t>
+      </w:r>
+    </w:p>
+    <w:p/>
+    <w:p>
+      <w:pPr>
+        <w:shd w:val="clear" w:color="auto" w:fill="1E1E1E"/>
+        <w:spacing w:after="0" w:line="285" w:lineRule="atLeast"/>
+        <w:rPr>
+          <w:rFonts w:ascii="Consolas" w:eastAsia="Times New Roman" w:hAnsi="Consolas" w:cs="Times New Roman"/>
+          <w:color w:val="D4D4D4"/>
+          <w:sz w:val="21"/>
+          <w:szCs w:val="21"/>
+          <w:lang w:eastAsia="pt-BR"/>
+        </w:rPr>
+      </w:pPr>
+      <w:r>
+        <w:rPr>
+          <w:rFonts w:ascii="Consolas" w:eastAsia="Times New Roman" w:hAnsi="Consolas" w:cs="Times New Roman"/>
+          <w:color w:val="D4D4D4"/>
+          <w:sz w:val="21"/>
+          <w:szCs w:val="21"/>
+          <w:lang w:eastAsia="pt-BR"/>
+        </w:rPr>
+        <w:t xml:space="preserve">    </w:t>
+      </w:r>
+      <w:r>
+        <w:rPr>
+          <w:rFonts w:ascii="Consolas" w:eastAsia="Times New Roman" w:hAnsi="Consolas" w:cs="Times New Roman"/>
+          <w:color w:val="808080"/>
+          <w:sz w:val="21"/>
+          <w:szCs w:val="21"/>
+          <w:lang w:eastAsia="pt-BR"/>
+        </w:rPr>
+        <w:t>&lt;</w:t>
+      </w:r>
+      <w:proofErr w:type="gramStart"/>
+      <w:r>
+        <w:rPr>
+          <w:rFonts w:ascii="Consolas" w:eastAsia="Times New Roman" w:hAnsi="Consolas" w:cs="Times New Roman"/>
+          <w:color w:val="569CD6"/>
+          <w:sz w:val="21"/>
+          <w:szCs w:val="21"/>
+          <w:lang w:eastAsia="pt-BR"/>
+        </w:rPr>
+        <w:t>h</w:t>
+      </w:r>
+      <w:proofErr w:type="gramEnd"/>
+      <w:r>
+        <w:rPr>
+          <w:rFonts w:ascii="Consolas" w:eastAsia="Times New Roman" w:hAnsi="Consolas" w:cs="Times New Roman"/>
+          <w:color w:val="569CD6"/>
+          <w:sz w:val="21"/>
+          <w:szCs w:val="21"/>
+          <w:lang w:eastAsia="pt-BR"/>
+        </w:rPr>
+        <w:t>1</w:t>
+      </w:r>
+      <w:r>
+        <w:rPr>
+          <w:rFonts w:ascii="Consolas" w:eastAsia="Times New Roman" w:hAnsi="Consolas" w:cs="Times New Roman"/>
+          <w:color w:val="808080"/>
+          <w:sz w:val="21"/>
+          <w:szCs w:val="21"/>
+          <w:lang w:eastAsia="pt-BR"/>
+        </w:rPr>
+        <w:t>&gt;</w:t>
+      </w:r>
+      <w:r>
+        <w:rPr>
+          <w:rFonts w:ascii="Consolas" w:eastAsia="Times New Roman" w:hAnsi="Consolas" w:cs="Times New Roman"/>
+          <w:color w:val="D4D4D4"/>
+          <w:sz w:val="21"/>
+          <w:szCs w:val="21"/>
+          <w:lang w:eastAsia="pt-BR"/>
+        </w:rPr>
+        <w:t xml:space="preserve">Inserindo vídeos do </w:t>
+      </w:r>
+      <w:proofErr w:type="spellStart"/>
+      <w:r>
+        <w:rPr>
+          <w:rFonts w:ascii="Consolas" w:eastAsia="Times New Roman" w:hAnsi="Consolas" w:cs="Times New Roman"/>
+          <w:color w:val="D4D4D4"/>
+          <w:sz w:val="21"/>
+          <w:szCs w:val="21"/>
+          <w:lang w:eastAsia="pt-BR"/>
+        </w:rPr>
+        <w:t>youtube</w:t>
+      </w:r>
+      <w:proofErr w:type="spellEnd"/>
+      <w:r>
+        <w:rPr>
+          <w:rFonts w:ascii="Consolas" w:eastAsia="Times New Roman" w:hAnsi="Consolas" w:cs="Times New Roman"/>
+          <w:color w:val="808080"/>
+          <w:sz w:val="21"/>
+          <w:szCs w:val="21"/>
+          <w:lang w:eastAsia="pt-BR"/>
+        </w:rPr>
+        <w:t>&lt;/</w:t>
+      </w:r>
+      <w:r>
+        <w:rPr>
+          <w:rFonts w:ascii="Consolas" w:eastAsia="Times New Roman" w:hAnsi="Consolas" w:cs="Times New Roman"/>
+          <w:color w:val="569CD6"/>
+          <w:sz w:val="21"/>
+          <w:szCs w:val="21"/>
+          <w:lang w:eastAsia="pt-BR"/>
+        </w:rPr>
+        <w:t>h1</w:t>
+      </w:r>
+      <w:r>
+        <w:rPr>
+          <w:rFonts w:ascii="Consolas" w:eastAsia="Times New Roman" w:hAnsi="Consolas" w:cs="Times New Roman"/>
+          <w:color w:val="808080"/>
+          <w:sz w:val="21"/>
+          <w:szCs w:val="21"/>
+          <w:lang w:eastAsia="pt-BR"/>
+        </w:rPr>
+        <w:t>&gt;</w:t>
+      </w:r>
+    </w:p>
+    <w:p>
+      <w:pPr>
+        <w:shd w:val="clear" w:color="auto" w:fill="1E1E1E"/>
+        <w:spacing w:after="0" w:line="285" w:lineRule="atLeast"/>
+        <w:rPr>
+          <w:rFonts w:ascii="Consolas" w:eastAsia="Times New Roman" w:hAnsi="Consolas" w:cs="Times New Roman"/>
+          <w:color w:val="D4D4D4"/>
+          <w:sz w:val="21"/>
+          <w:szCs w:val="21"/>
+          <w:lang w:eastAsia="pt-BR"/>
+        </w:rPr>
+      </w:pPr>
+      <w:r>
+        <w:rPr>
+          <w:rFonts w:ascii="Consolas" w:eastAsia="Times New Roman" w:hAnsi="Consolas" w:cs="Times New Roman"/>
+          <w:color w:val="D4D4D4"/>
+          <w:sz w:val="21"/>
+          <w:szCs w:val="21"/>
+          <w:lang w:eastAsia="pt-BR"/>
+        </w:rPr>
+        <w:t xml:space="preserve">    </w:t>
+      </w:r>
+      <w:r>
+        <w:rPr>
+          <w:rFonts w:ascii="Consolas" w:eastAsia="Times New Roman" w:hAnsi="Consolas" w:cs="Times New Roman"/>
+          <w:color w:val="808080"/>
+          <w:sz w:val="21"/>
+          <w:szCs w:val="21"/>
+          <w:lang w:eastAsia="pt-BR"/>
+        </w:rPr>
+        <w:t>&lt;</w:t>
+      </w:r>
+      <w:proofErr w:type="spellStart"/>
+      <w:proofErr w:type="gramStart"/>
+      <w:r>
+        <w:rPr>
+          <w:rFonts w:ascii="Consolas" w:eastAsia="Times New Roman" w:hAnsi="Consolas" w:cs="Times New Roman"/>
+          <w:color w:val="569CD6"/>
+          <w:sz w:val="21"/>
+          <w:szCs w:val="21"/>
+          <w:lang w:eastAsia="pt-BR"/>
+        </w:rPr>
+        <w:t>iframe</w:t>
+      </w:r>
+      <w:proofErr w:type="spellEnd"/>
+      <w:proofErr w:type="gramEnd"/>
+      <w:r>
+        <w:rPr>
+          <w:rFonts w:ascii="Consolas" w:eastAsia="Times New Roman" w:hAnsi="Consolas" w:cs="Times New Roman"/>
+          <w:color w:val="D4D4D4"/>
+          <w:sz w:val="21"/>
+          <w:szCs w:val="21"/>
+          <w:lang w:eastAsia="pt-BR"/>
+        </w:rPr>
+        <w:t xml:space="preserve"> </w:t>
+      </w:r>
+      <w:proofErr w:type="spellStart"/>
+      <w:r>
+        <w:rPr>
+          <w:rFonts w:ascii="Consolas" w:eastAsia="Times New Roman" w:hAnsi="Consolas" w:cs="Times New Roman"/>
+          <w:color w:val="9CDCFE"/>
+          <w:sz w:val="21"/>
+          <w:szCs w:val="21"/>
+          <w:lang w:eastAsia="pt-BR"/>
+        </w:rPr>
+        <w:t>width</w:t>
+      </w:r>
+      <w:proofErr w:type="spellEnd"/>
+      <w:r>
+        <w:rPr>
+          <w:rFonts w:ascii="Consolas" w:eastAsia="Times New Roman" w:hAnsi="Consolas" w:cs="Times New Roman"/>
+          <w:color w:val="D4D4D4"/>
+          <w:sz w:val="21"/>
+          <w:szCs w:val="21"/>
+          <w:lang w:eastAsia="pt-BR"/>
+        </w:rPr>
+        <w:t>=</w:t>
+      </w:r>
+      <w:r>
+        <w:rPr>
+          <w:rFonts w:ascii="Consolas" w:eastAsia="Times New Roman" w:hAnsi="Consolas" w:cs="Times New Roman"/>
+          <w:color w:val="CE9178"/>
+          <w:sz w:val="21"/>
+          <w:szCs w:val="21"/>
+          <w:lang w:eastAsia="pt-BR"/>
+        </w:rPr>
+        <w:t>"560"</w:t>
+      </w:r>
+      <w:r>
+        <w:rPr>
+          <w:rFonts w:ascii="Consolas" w:eastAsia="Times New Roman" w:hAnsi="Consolas" w:cs="Times New Roman"/>
+          <w:color w:val="D4D4D4"/>
+          <w:sz w:val="21"/>
+          <w:szCs w:val="21"/>
+          <w:lang w:eastAsia="pt-BR"/>
+        </w:rPr>
+        <w:t xml:space="preserve"> </w:t>
+      </w:r>
+      <w:proofErr w:type="spellStart"/>
+      <w:r>
+        <w:rPr>
+          <w:rFonts w:ascii="Consolas" w:eastAsia="Times New Roman" w:hAnsi="Consolas" w:cs="Times New Roman"/>
+          <w:color w:val="9CDCFE"/>
+          <w:sz w:val="21"/>
+          <w:szCs w:val="21"/>
+          <w:lang w:eastAsia="pt-BR"/>
+        </w:rPr>
+        <w:t>height</w:t>
+      </w:r>
+      <w:proofErr w:type="spellEnd"/>
+      <w:r>
+        <w:rPr>
+          <w:rFonts w:ascii="Consolas" w:eastAsia="Times New Roman" w:hAnsi="Consolas" w:cs="Times New Roman"/>
+          <w:color w:val="D4D4D4"/>
+          <w:sz w:val="21"/>
+          <w:szCs w:val="21"/>
+          <w:lang w:eastAsia="pt-BR"/>
+        </w:rPr>
+        <w:t>=</w:t>
+      </w:r>
+      <w:r>
+        <w:rPr>
+          <w:rFonts w:ascii="Consolas" w:eastAsia="Times New Roman" w:hAnsi="Consolas" w:cs="Times New Roman"/>
+          <w:color w:val="CE9178"/>
+          <w:sz w:val="21"/>
+          <w:szCs w:val="21"/>
+          <w:lang w:eastAsia="pt-BR"/>
+        </w:rPr>
+        <w:t>"315"</w:t>
+      </w:r>
+      <w:r>
+        <w:rPr>
+          <w:rFonts w:ascii="Consolas" w:eastAsia="Times New Roman" w:hAnsi="Consolas" w:cs="Times New Roman"/>
+          <w:color w:val="D4D4D4"/>
+          <w:sz w:val="21"/>
+          <w:szCs w:val="21"/>
+          <w:lang w:eastAsia="pt-BR"/>
+        </w:rPr>
+        <w:t xml:space="preserve"> </w:t>
+      </w:r>
+      <w:proofErr w:type="spellStart"/>
+      <w:r>
+        <w:rPr>
+          <w:rFonts w:ascii="Consolas" w:eastAsia="Times New Roman" w:hAnsi="Consolas" w:cs="Times New Roman"/>
+          <w:color w:val="9CDCFE"/>
+          <w:sz w:val="21"/>
+          <w:szCs w:val="21"/>
+          <w:lang w:eastAsia="pt-BR"/>
+        </w:rPr>
+        <w:t>src</w:t>
+      </w:r>
+      <w:proofErr w:type="spellEnd"/>
+      <w:r>
+        <w:rPr>
+          <w:rFonts w:ascii="Consolas" w:eastAsia="Times New Roman" w:hAnsi="Consolas" w:cs="Times New Roman"/>
+          <w:color w:val="D4D4D4"/>
+          <w:sz w:val="21"/>
+          <w:szCs w:val="21"/>
+          <w:lang w:eastAsia="pt-BR"/>
+        </w:rPr>
+        <w:t>=</w:t>
+      </w:r>
+      <w:r>
+        <w:rPr>
+          <w:rFonts w:ascii="Consolas" w:eastAsia="Times New Roman" w:hAnsi="Consolas" w:cs="Times New Roman"/>
+          <w:color w:val="CE9178"/>
+          <w:sz w:val="21"/>
+          <w:szCs w:val="21"/>
+          <w:lang w:eastAsia="pt-BR"/>
+        </w:rPr>
+        <w:t>"https://www.youtube.com/embed/eVTXPUF4Oz4"</w:t>
+      </w:r>
+      <w:r>
+        <w:rPr>
+          <w:rFonts w:ascii="Consolas" w:eastAsia="Times New Roman" w:hAnsi="Consolas" w:cs="Times New Roman"/>
+          <w:color w:val="D4D4D4"/>
+          <w:sz w:val="21"/>
+          <w:szCs w:val="21"/>
+          <w:lang w:eastAsia="pt-BR"/>
+        </w:rPr>
+        <w:t xml:space="preserve"> </w:t>
+      </w:r>
+      <w:proofErr w:type="spellStart"/>
+      <w:r>
+        <w:rPr>
+          <w:rFonts w:ascii="Consolas" w:eastAsia="Times New Roman" w:hAnsi="Consolas" w:cs="Times New Roman"/>
+          <w:color w:val="9CDCFE"/>
+          <w:sz w:val="21"/>
+          <w:szCs w:val="21"/>
+          <w:lang w:eastAsia="pt-BR"/>
+        </w:rPr>
+        <w:t>title</w:t>
+      </w:r>
+      <w:proofErr w:type="spellEnd"/>
+      <w:r>
+        <w:rPr>
+          <w:rFonts w:ascii="Consolas" w:eastAsia="Times New Roman" w:hAnsi="Consolas" w:cs="Times New Roman"/>
+          <w:color w:val="D4D4D4"/>
+          <w:sz w:val="21"/>
+          <w:szCs w:val="21"/>
+          <w:lang w:eastAsia="pt-BR"/>
+        </w:rPr>
+        <w:t>=</w:t>
+      </w:r>
+      <w:r>
+        <w:rPr>
+          <w:rFonts w:ascii="Consolas" w:eastAsia="Times New Roman" w:hAnsi="Consolas" w:cs="Times New Roman"/>
+          <w:color w:val="CE9178"/>
+          <w:sz w:val="21"/>
+          <w:szCs w:val="21"/>
+          <w:lang w:eastAsia="pt-BR"/>
+        </w:rPr>
+        <w:t>"</w:t>
+      </w:r>
+      <w:proofErr w:type="spellStart"/>
+      <w:r>
+        <w:rPr>
+          <w:rFonts w:ascii="Consolas" w:eastAsia="Times New Roman" w:hAnsi="Consolas" w:cs="Times New Roman"/>
+          <w:color w:val="CE9178"/>
+          <w:sz w:val="21"/>
+          <w:szCs w:val="21"/>
+          <w:lang w:eastAsia="pt-BR"/>
+        </w:rPr>
+        <w:t>YouTube</w:t>
+      </w:r>
+      <w:proofErr w:type="spellEnd"/>
+      <w:r>
+        <w:rPr>
+          <w:rFonts w:ascii="Consolas" w:eastAsia="Times New Roman" w:hAnsi="Consolas" w:cs="Times New Roman"/>
+          <w:color w:val="CE9178"/>
+          <w:sz w:val="21"/>
+          <w:szCs w:val="21"/>
+          <w:lang w:eastAsia="pt-BR"/>
+        </w:rPr>
+        <w:t xml:space="preserve"> </w:t>
+      </w:r>
+      <w:proofErr w:type="spellStart"/>
+      <w:r>
+        <w:rPr>
+          <w:rFonts w:ascii="Consolas" w:eastAsia="Times New Roman" w:hAnsi="Consolas" w:cs="Times New Roman"/>
+          <w:color w:val="CE9178"/>
+          <w:sz w:val="21"/>
+          <w:szCs w:val="21"/>
+          <w:lang w:eastAsia="pt-BR"/>
+        </w:rPr>
+        <w:t>video</w:t>
+      </w:r>
+      <w:proofErr w:type="spellEnd"/>
+      <w:r>
+        <w:rPr>
+          <w:rFonts w:ascii="Consolas" w:eastAsia="Times New Roman" w:hAnsi="Consolas" w:cs="Times New Roman"/>
+          <w:color w:val="CE9178"/>
+          <w:sz w:val="21"/>
+          <w:szCs w:val="21"/>
+          <w:lang w:eastAsia="pt-BR"/>
+        </w:rPr>
+        <w:t xml:space="preserve"> player"</w:t>
+      </w:r>
+    </w:p>
+    <w:p>
+      <w:pPr>
+        <w:shd w:val="clear" w:color="auto" w:fill="1E1E1E"/>
+        <w:spacing w:after="0" w:line="285" w:lineRule="atLeast"/>
+        <w:rPr>
+          <w:rFonts w:ascii="Consolas" w:eastAsia="Times New Roman" w:hAnsi="Consolas" w:cs="Times New Roman"/>
+          <w:color w:val="D4D4D4"/>
+          <w:sz w:val="21"/>
+          <w:szCs w:val="21"/>
+          <w:lang w:eastAsia="pt-BR"/>
+        </w:rPr>
+      </w:pPr>
+      <w:r>
+        <w:rPr>
+          <w:rFonts w:ascii="Consolas" w:eastAsia="Times New Roman" w:hAnsi="Consolas" w:cs="Times New Roman"/>
+          <w:color w:val="D4D4D4"/>
+          <w:sz w:val="21"/>
+          <w:szCs w:val="21"/>
+          <w:lang w:eastAsia="pt-BR"/>
+        </w:rPr>
+        <w:t>     </w:t>
+      </w:r>
+      <w:proofErr w:type="spellStart"/>
+      <w:proofErr w:type="gramStart"/>
+      <w:r>
+        <w:rPr>
+          <w:rFonts w:ascii="Consolas" w:eastAsia="Times New Roman" w:hAnsi="Consolas" w:cs="Times New Roman"/>
+          <w:color w:val="9CDCFE"/>
+          <w:sz w:val="21"/>
+          <w:szCs w:val="21"/>
+          <w:lang w:eastAsia="pt-BR"/>
+        </w:rPr>
+        <w:t>frameborder</w:t>
+      </w:r>
+      <w:proofErr w:type="spellEnd"/>
+      <w:proofErr w:type="gramEnd"/>
+      <w:r>
+        <w:rPr>
+          <w:rFonts w:ascii="Consolas" w:eastAsia="Times New Roman" w:hAnsi="Consolas" w:cs="Times New Roman"/>
+          <w:color w:val="D4D4D4"/>
+          <w:sz w:val="21"/>
+          <w:szCs w:val="21"/>
+          <w:lang w:eastAsia="pt-BR"/>
+        </w:rPr>
+        <w:t>=</w:t>
+      </w:r>
+      <w:r>
+        <w:rPr>
+          <w:rFonts w:ascii="Consolas" w:eastAsia="Times New Roman" w:hAnsi="Consolas" w:cs="Times New Roman"/>
+          <w:color w:val="CE9178"/>
+          <w:sz w:val="21"/>
+          <w:szCs w:val="21"/>
+          <w:lang w:eastAsia="pt-BR"/>
+        </w:rPr>
+        <w:t>"0"</w:t>
+      </w:r>
+      <w:r>
+        <w:rPr>
+          <w:rFonts w:ascii="Consolas" w:eastAsia="Times New Roman" w:hAnsi="Consolas" w:cs="Times New Roman"/>
+          <w:color w:val="D4D4D4"/>
+          <w:sz w:val="21"/>
+          <w:szCs w:val="21"/>
+          <w:lang w:eastAsia="pt-BR"/>
+        </w:rPr>
+        <w:t xml:space="preserve"> </w:t>
+      </w:r>
+      <w:proofErr w:type="spellStart"/>
+      <w:r>
+        <w:rPr>
+          <w:rFonts w:ascii="Consolas" w:eastAsia="Times New Roman" w:hAnsi="Consolas" w:cs="Times New Roman"/>
+          <w:color w:val="9CDCFE"/>
+          <w:sz w:val="21"/>
+          <w:szCs w:val="21"/>
+          <w:lang w:eastAsia="pt-BR"/>
+        </w:rPr>
+        <w:t>allow</w:t>
+      </w:r>
+      <w:proofErr w:type="spellEnd"/>
+      <w:r>
+        <w:rPr>
+          <w:rFonts w:ascii="Consolas" w:eastAsia="Times New Roman" w:hAnsi="Consolas" w:cs="Times New Roman"/>
+          <w:color w:val="D4D4D4"/>
+          <w:sz w:val="21"/>
+          <w:szCs w:val="21"/>
+          <w:lang w:eastAsia="pt-BR"/>
+        </w:rPr>
+        <w:t>=</w:t>
+      </w:r>
+      <w:r>
+        <w:rPr>
+          <w:rFonts w:ascii="Consolas" w:eastAsia="Times New Roman" w:hAnsi="Consolas" w:cs="Times New Roman"/>
+          <w:color w:val="CE9178"/>
+          <w:sz w:val="21"/>
+          <w:szCs w:val="21"/>
+          <w:lang w:eastAsia="pt-BR"/>
+        </w:rPr>
+        <w:t>"</w:t>
+      </w:r>
+      <w:proofErr w:type="spellStart"/>
+      <w:r>
+        <w:rPr>
+          <w:rFonts w:ascii="Consolas" w:eastAsia="Times New Roman" w:hAnsi="Consolas" w:cs="Times New Roman"/>
+          <w:color w:val="CE9178"/>
+          <w:sz w:val="21"/>
+          <w:szCs w:val="21"/>
+          <w:lang w:eastAsia="pt-BR"/>
+        </w:rPr>
+        <w:t>accelerometer</w:t>
+      </w:r>
+      <w:proofErr w:type="spellEnd"/>
+      <w:r>
+        <w:rPr>
+          <w:rFonts w:ascii="Consolas" w:eastAsia="Times New Roman" w:hAnsi="Consolas" w:cs="Times New Roman"/>
+          <w:color w:val="CE9178"/>
+          <w:sz w:val="21"/>
+          <w:szCs w:val="21"/>
+          <w:lang w:eastAsia="pt-BR"/>
+        </w:rPr>
+        <w:t xml:space="preserve">; </w:t>
+      </w:r>
+      <w:proofErr w:type="spellStart"/>
+      <w:r>
+        <w:rPr>
+          <w:rFonts w:ascii="Consolas" w:eastAsia="Times New Roman" w:hAnsi="Consolas" w:cs="Times New Roman"/>
+          <w:color w:val="CE9178"/>
+          <w:sz w:val="21"/>
+          <w:szCs w:val="21"/>
+          <w:lang w:eastAsia="pt-BR"/>
+        </w:rPr>
+        <w:t>autoplay</w:t>
+      </w:r>
+      <w:proofErr w:type="spellEnd"/>
+      <w:r>
+        <w:rPr>
+          <w:rFonts w:ascii="Consolas" w:eastAsia="Times New Roman" w:hAnsi="Consolas" w:cs="Times New Roman"/>
+          <w:color w:val="CE9178"/>
+          <w:sz w:val="21"/>
+          <w:szCs w:val="21"/>
+          <w:lang w:eastAsia="pt-BR"/>
+        </w:rPr>
+        <w:t>; clipboard-</w:t>
+      </w:r>
+      <w:proofErr w:type="spellStart"/>
+      <w:r>
+        <w:rPr>
+          <w:rFonts w:ascii="Consolas" w:eastAsia="Times New Roman" w:hAnsi="Consolas" w:cs="Times New Roman"/>
+          <w:color w:val="CE9178"/>
+          <w:sz w:val="21"/>
+          <w:szCs w:val="21"/>
+          <w:lang w:eastAsia="pt-BR"/>
+        </w:rPr>
+        <w:t>write</w:t>
+      </w:r>
+      <w:proofErr w:type="spellEnd"/>
+      <w:r>
+        <w:rPr>
+          <w:rFonts w:ascii="Consolas" w:eastAsia="Times New Roman" w:hAnsi="Consolas" w:cs="Times New Roman"/>
+          <w:color w:val="CE9178"/>
+          <w:sz w:val="21"/>
+          <w:szCs w:val="21"/>
+          <w:lang w:eastAsia="pt-BR"/>
+        </w:rPr>
+        <w:t xml:space="preserve">; </w:t>
+      </w:r>
+      <w:proofErr w:type="spellStart"/>
+      <w:r>
+        <w:rPr>
+          <w:rFonts w:ascii="Consolas" w:eastAsia="Times New Roman" w:hAnsi="Consolas" w:cs="Times New Roman"/>
+          <w:color w:val="CE9178"/>
+          <w:sz w:val="21"/>
+          <w:szCs w:val="21"/>
+          <w:lang w:eastAsia="pt-BR"/>
+        </w:rPr>
+        <w:t>encrypted</w:t>
+      </w:r>
+      <w:proofErr w:type="spellEnd"/>
+      <w:r>
+        <w:rPr>
+          <w:rFonts w:ascii="Consolas" w:eastAsia="Times New Roman" w:hAnsi="Consolas" w:cs="Times New Roman"/>
+          <w:color w:val="CE9178"/>
+          <w:sz w:val="21"/>
+          <w:szCs w:val="21"/>
+          <w:lang w:eastAsia="pt-BR"/>
+        </w:rPr>
+        <w:t xml:space="preserve">-media; </w:t>
+      </w:r>
+      <w:proofErr w:type="spellStart"/>
+      <w:r>
+        <w:rPr>
+          <w:rFonts w:ascii="Consolas" w:eastAsia="Times New Roman" w:hAnsi="Consolas" w:cs="Times New Roman"/>
+          <w:color w:val="CE9178"/>
+          <w:sz w:val="21"/>
+          <w:szCs w:val="21"/>
+          <w:lang w:eastAsia="pt-BR"/>
+        </w:rPr>
+        <w:t>gyroscope</w:t>
+      </w:r>
+      <w:proofErr w:type="spellEnd"/>
+      <w:r>
+        <w:rPr>
+          <w:rFonts w:ascii="Consolas" w:eastAsia="Times New Roman" w:hAnsi="Consolas" w:cs="Times New Roman"/>
+          <w:color w:val="CE9178"/>
+          <w:sz w:val="21"/>
+          <w:szCs w:val="21"/>
+          <w:lang w:eastAsia="pt-BR"/>
+        </w:rPr>
+        <w:t xml:space="preserve">; </w:t>
+      </w:r>
+      <w:proofErr w:type="spellStart"/>
+      <w:r>
+        <w:rPr>
+          <w:rFonts w:ascii="Consolas" w:eastAsia="Times New Roman" w:hAnsi="Consolas" w:cs="Times New Roman"/>
+          <w:color w:val="CE9178"/>
+          <w:sz w:val="21"/>
+          <w:szCs w:val="21"/>
+          <w:lang w:eastAsia="pt-BR"/>
+        </w:rPr>
+        <w:t>picture</w:t>
+      </w:r>
+      <w:proofErr w:type="spellEnd"/>
+      <w:r>
+        <w:rPr>
+          <w:rFonts w:ascii="Consolas" w:eastAsia="Times New Roman" w:hAnsi="Consolas" w:cs="Times New Roman"/>
+          <w:color w:val="CE9178"/>
+          <w:sz w:val="21"/>
+          <w:szCs w:val="21"/>
+          <w:lang w:eastAsia="pt-BR"/>
+        </w:rPr>
+        <w:t>-</w:t>
+      </w:r>
+      <w:proofErr w:type="spellStart"/>
+      <w:r>
+        <w:rPr>
+          <w:rFonts w:ascii="Consolas" w:eastAsia="Times New Roman" w:hAnsi="Consolas" w:cs="Times New Roman"/>
+          <w:color w:val="CE9178"/>
+          <w:sz w:val="21"/>
+          <w:szCs w:val="21"/>
+          <w:lang w:eastAsia="pt-BR"/>
+        </w:rPr>
+        <w:t>in-picture</w:t>
+      </w:r>
+      <w:proofErr w:type="spellEnd"/>
+      <w:r>
+        <w:rPr>
+          <w:rFonts w:ascii="Consolas" w:eastAsia="Times New Roman" w:hAnsi="Consolas" w:cs="Times New Roman"/>
+          <w:color w:val="CE9178"/>
+          <w:sz w:val="21"/>
+          <w:szCs w:val="21"/>
+          <w:lang w:eastAsia="pt-BR"/>
+        </w:rPr>
+        <w:t>"</w:t>
+      </w:r>
+    </w:p>
+    <w:p>
+      <w:pPr>
+        <w:shd w:val="clear" w:color="auto" w:fill="1E1E1E"/>
+        <w:spacing w:after="0" w:line="285" w:lineRule="atLeast"/>
+        <w:rPr>
+          <w:rFonts w:ascii="Consolas" w:eastAsia="Times New Roman" w:hAnsi="Consolas" w:cs="Times New Roman"/>
+          <w:color w:val="D4D4D4"/>
+          <w:sz w:val="21"/>
+          <w:szCs w:val="21"/>
+          <w:lang w:eastAsia="pt-BR"/>
+        </w:rPr>
+      </w:pPr>
+      <w:r>
+        <w:rPr>
+          <w:rFonts w:ascii="Consolas" w:eastAsia="Times New Roman" w:hAnsi="Consolas" w:cs="Times New Roman"/>
+          <w:color w:val="D4D4D4"/>
+          <w:sz w:val="21"/>
+          <w:szCs w:val="21"/>
+          <w:lang w:eastAsia="pt-BR"/>
+        </w:rPr>
+        <w:t xml:space="preserve">      </w:t>
+      </w:r>
+      <w:proofErr w:type="spellStart"/>
+      <w:proofErr w:type="gramStart"/>
+      <w:r>
+        <w:rPr>
+          <w:rFonts w:ascii="Consolas" w:eastAsia="Times New Roman" w:hAnsi="Consolas" w:cs="Times New Roman"/>
+          <w:color w:val="9CDCFE"/>
+          <w:sz w:val="21"/>
+          <w:szCs w:val="21"/>
+          <w:lang w:eastAsia="pt-BR"/>
+        </w:rPr>
+        <w:t>allowfullscreen</w:t>
+      </w:r>
+      <w:proofErr w:type="spellEnd"/>
+      <w:proofErr w:type="gramEnd"/>
+      <w:r>
+        <w:rPr>
+          <w:rFonts w:ascii="Consolas" w:eastAsia="Times New Roman" w:hAnsi="Consolas" w:cs="Times New Roman"/>
+          <w:color w:val="808080"/>
+          <w:sz w:val="21"/>
+          <w:szCs w:val="21"/>
+          <w:lang w:eastAsia="pt-BR"/>
+        </w:rPr>
+        <w:t>&gt;&lt;/</w:t>
+      </w:r>
+      <w:proofErr w:type="spellStart"/>
+      <w:r>
+        <w:rPr>
+          <w:rFonts w:ascii="Consolas" w:eastAsia="Times New Roman" w:hAnsi="Consolas" w:cs="Times New Roman"/>
+          <w:color w:val="569CD6"/>
+          <w:sz w:val="21"/>
+          <w:szCs w:val="21"/>
+          <w:lang w:eastAsia="pt-BR"/>
+        </w:rPr>
+        <w:t>iframe</w:t>
+      </w:r>
+      <w:proofErr w:type="spellEnd"/>
+      <w:r>
+        <w:rPr>
+          <w:rFonts w:ascii="Consolas" w:eastAsia="Times New Roman" w:hAnsi="Consolas" w:cs="Times New Roman"/>
+          <w:color w:val="808080"/>
+          <w:sz w:val="21"/>
+          <w:szCs w:val="21"/>
+          <w:lang w:eastAsia="pt-BR"/>
+        </w:rPr>
+        <w:t>&gt;</w:t>
+      </w:r>
+    </w:p>
+    <w:p/>
+    <w:p>
+      <w:r>
+        <w:t>Vá ao vídeo</w:t>
+      </w:r>
+      <w:r>
+        <w:t xml:space="preserve"> no </w:t>
+      </w:r>
+      <w:proofErr w:type="spellStart"/>
+      <w:r>
+        <w:t>YouTube</w:t>
+      </w:r>
+      <w:proofErr w:type="spellEnd"/>
+      <w:r>
+        <w:t xml:space="preserve"> que deseja</w:t>
+      </w:r>
+    </w:p>
+    <w:p/>
+    <w:p>
+      <w:pPr>
+        <w:pStyle w:val="Ttulo1"/>
+      </w:pPr>
+    </w:p>
+    <w:p>
+      <w:pPr>
+        <w:pStyle w:val="Ttulo1"/>
+      </w:pPr>
+    </w:p>
+    <w:p>
+      <w:pPr>
+        <w:pStyle w:val="Ttulo1"/>
+      </w:pPr>
+    </w:p>
+    <w:p>
+      <w:pPr>
+        <w:pStyle w:val="Ttulo1"/>
+      </w:pPr>
+    </w:p>
+    <w:p>
+      <w:pPr>
+        <w:pStyle w:val="Ttulo1"/>
+      </w:pPr>
+      <w:r>
+        <w:t>INTRODUÇÃO AO CSS NO INDEX</w:t>
+      </w:r>
+    </w:p>
+    <w:p/>
+    <w:p>
+      <w:r>
+        <w:t xml:space="preserve">Aplicando modificações no </w:t>
+      </w:r>
+      <w:proofErr w:type="spellStart"/>
+      <w:r>
+        <w:t>body</w:t>
+      </w:r>
+      <w:proofErr w:type="spellEnd"/>
+      <w:r>
+        <w:t>, no h1, no h2 e no p (parágrafo)</w:t>
+      </w:r>
+    </w:p>
+    <w:p>
+      <w:pPr>
+        <w:shd w:val="clear" w:color="auto" w:fill="1E1E1E"/>
+        <w:spacing w:after="0" w:line="285" w:lineRule="atLeast"/>
+        <w:rPr>
+          <w:rFonts w:ascii="Consolas" w:eastAsia="Times New Roman" w:hAnsi="Consolas" w:cs="Times New Roman"/>
+          <w:color w:val="D4D4D4"/>
+          <w:sz w:val="21"/>
+          <w:szCs w:val="21"/>
+          <w:lang w:eastAsia="pt-BR"/>
+        </w:rPr>
+      </w:pPr>
+      <w:r>
+        <w:rPr>
+          <w:rFonts w:ascii="Consolas" w:eastAsia="Times New Roman" w:hAnsi="Consolas" w:cs="Times New Roman"/>
+          <w:color w:val="D4D4D4"/>
+          <w:sz w:val="21"/>
+          <w:szCs w:val="21"/>
+          <w:lang w:eastAsia="pt-BR"/>
+        </w:rPr>
+        <w:t xml:space="preserve">    </w:t>
+      </w:r>
+      <w:r>
+        <w:rPr>
+          <w:rFonts w:ascii="Consolas" w:eastAsia="Times New Roman" w:hAnsi="Consolas" w:cs="Times New Roman"/>
+          <w:color w:val="808080"/>
+          <w:sz w:val="21"/>
+          <w:szCs w:val="21"/>
+          <w:lang w:eastAsia="pt-BR"/>
+        </w:rPr>
+        <w:t>&lt;</w:t>
+      </w:r>
+      <w:proofErr w:type="spellStart"/>
+      <w:proofErr w:type="gramStart"/>
+      <w:r>
+        <w:rPr>
+          <w:rFonts w:ascii="Consolas" w:eastAsia="Times New Roman" w:hAnsi="Consolas" w:cs="Times New Roman"/>
+          <w:color w:val="569CD6"/>
+          <w:sz w:val="21"/>
+          <w:szCs w:val="21"/>
+          <w:lang w:eastAsia="pt-BR"/>
+        </w:rPr>
+        <w:t>style</w:t>
+      </w:r>
+      <w:proofErr w:type="spellEnd"/>
+      <w:proofErr w:type="gramEnd"/>
+      <w:r>
+        <w:rPr>
+          <w:rFonts w:ascii="Consolas" w:eastAsia="Times New Roman" w:hAnsi="Consolas" w:cs="Times New Roman"/>
+          <w:color w:val="808080"/>
+          <w:sz w:val="21"/>
+          <w:szCs w:val="21"/>
+          <w:lang w:eastAsia="pt-BR"/>
+        </w:rPr>
+        <w:t>&gt;</w:t>
+      </w:r>
+    </w:p>
+    <w:p>
+      <w:pPr>
+        <w:shd w:val="clear" w:color="auto" w:fill="1E1E1E"/>
+        <w:spacing w:after="0" w:line="285" w:lineRule="atLeast"/>
+        <w:rPr>
+          <w:rFonts w:ascii="Consolas" w:eastAsia="Times New Roman" w:hAnsi="Consolas" w:cs="Times New Roman"/>
+          <w:color w:val="D4D4D4"/>
+          <w:sz w:val="21"/>
+          <w:szCs w:val="21"/>
+          <w:lang w:eastAsia="pt-BR"/>
+        </w:rPr>
+      </w:pPr>
+      <w:r>
+        <w:rPr>
+          <w:rFonts w:ascii="Consolas" w:eastAsia="Times New Roman" w:hAnsi="Consolas" w:cs="Times New Roman"/>
+          <w:color w:val="D4D4D4"/>
+          <w:sz w:val="21"/>
+          <w:szCs w:val="21"/>
+          <w:lang w:eastAsia="pt-BR"/>
+        </w:rPr>
+        <w:t xml:space="preserve">        </w:t>
+      </w:r>
+      <w:proofErr w:type="spellStart"/>
+      <w:proofErr w:type="gramStart"/>
+      <w:r>
+        <w:rPr>
+          <w:rFonts w:ascii="Consolas" w:eastAsia="Times New Roman" w:hAnsi="Consolas" w:cs="Times New Roman"/>
+          <w:color w:val="D7BA7D"/>
+          <w:sz w:val="21"/>
+          <w:szCs w:val="21"/>
+          <w:lang w:eastAsia="pt-BR"/>
+        </w:rPr>
+        <w:t>body</w:t>
+      </w:r>
+      <w:proofErr w:type="spellEnd"/>
+      <w:proofErr w:type="gramEnd"/>
+      <w:r>
+        <w:rPr>
+          <w:rFonts w:ascii="Consolas" w:eastAsia="Times New Roman" w:hAnsi="Consolas" w:cs="Times New Roman"/>
+          <w:color w:val="D4D4D4"/>
+          <w:sz w:val="21"/>
+          <w:szCs w:val="21"/>
+          <w:lang w:eastAsia="pt-BR"/>
+        </w:rPr>
+        <w:t xml:space="preserve"> {</w:t>
+      </w:r>
+    </w:p>
+    <w:p>
+      <w:pPr>
+        <w:shd w:val="clear" w:color="auto" w:fill="1E1E1E"/>
+        <w:spacing w:after="0" w:line="285" w:lineRule="atLeast"/>
+        <w:rPr>
+          <w:rFonts w:ascii="Consolas" w:eastAsia="Times New Roman" w:hAnsi="Consolas" w:cs="Times New Roman"/>
+          <w:color w:val="D4D4D4"/>
+          <w:sz w:val="21"/>
+          <w:szCs w:val="21"/>
+          <w:lang w:eastAsia="pt-BR"/>
+        </w:rPr>
+      </w:pPr>
+      <w:r>
+        <w:rPr>
+          <w:rFonts w:ascii="Consolas" w:eastAsia="Times New Roman" w:hAnsi="Consolas" w:cs="Times New Roman"/>
+          <w:color w:val="D4D4D4"/>
+          <w:sz w:val="21"/>
+          <w:szCs w:val="21"/>
+          <w:lang w:eastAsia="pt-BR"/>
+        </w:rPr>
+        <w:t xml:space="preserve">            </w:t>
+      </w:r>
+      <w:proofErr w:type="gramStart"/>
+      <w:r>
+        <w:rPr>
+          <w:rFonts w:ascii="Consolas" w:eastAsia="Times New Roman" w:hAnsi="Consolas" w:cs="Times New Roman"/>
+          <w:color w:val="9CDCFE"/>
+          <w:sz w:val="21"/>
+          <w:szCs w:val="21"/>
+          <w:lang w:eastAsia="pt-BR"/>
+        </w:rPr>
+        <w:t>background</w:t>
+      </w:r>
+      <w:proofErr w:type="gramEnd"/>
+      <w:r>
+        <w:rPr>
+          <w:rFonts w:ascii="Consolas" w:eastAsia="Times New Roman" w:hAnsi="Consolas" w:cs="Times New Roman"/>
+          <w:color w:val="9CDCFE"/>
+          <w:sz w:val="21"/>
+          <w:szCs w:val="21"/>
+          <w:lang w:eastAsia="pt-BR"/>
+        </w:rPr>
+        <w:t>-color</w:t>
+      </w:r>
+      <w:r>
+        <w:rPr>
+          <w:rFonts w:ascii="Consolas" w:eastAsia="Times New Roman" w:hAnsi="Consolas" w:cs="Times New Roman"/>
+          <w:color w:val="D4D4D4"/>
+          <w:sz w:val="21"/>
+          <w:szCs w:val="21"/>
+          <w:lang w:eastAsia="pt-BR"/>
+        </w:rPr>
+        <w:t xml:space="preserve">: </w:t>
+      </w:r>
+      <w:proofErr w:type="spellStart"/>
+      <w:r>
+        <w:rPr>
+          <w:rFonts w:ascii="Consolas" w:eastAsia="Times New Roman" w:hAnsi="Consolas" w:cs="Times New Roman"/>
+          <w:color w:val="CE9178"/>
+          <w:sz w:val="21"/>
+          <w:szCs w:val="21"/>
+          <w:lang w:eastAsia="pt-BR"/>
+        </w:rPr>
+        <w:t>aquamarine</w:t>
+      </w:r>
+      <w:proofErr w:type="spellEnd"/>
+      <w:r>
+        <w:rPr>
+          <w:rFonts w:ascii="Consolas" w:eastAsia="Times New Roman" w:hAnsi="Consolas" w:cs="Times New Roman"/>
+          <w:color w:val="D4D4D4"/>
+          <w:sz w:val="21"/>
+          <w:szCs w:val="21"/>
+          <w:lang w:eastAsia="pt-BR"/>
+        </w:rPr>
+        <w:t>;</w:t>
+      </w:r>
+    </w:p>
+    <w:p>
+      <w:pPr>
+        <w:shd w:val="clear" w:color="auto" w:fill="1E1E1E"/>
+        <w:spacing w:after="0" w:line="285" w:lineRule="atLeast"/>
+        <w:rPr>
+          <w:rFonts w:ascii="Consolas" w:eastAsia="Times New Roman" w:hAnsi="Consolas" w:cs="Times New Roman"/>
+          <w:color w:val="D4D4D4"/>
+          <w:sz w:val="21"/>
+          <w:szCs w:val="21"/>
+          <w:lang w:eastAsia="pt-BR"/>
+        </w:rPr>
+      </w:pPr>
+      <w:r>
+        <w:rPr>
+          <w:rFonts w:ascii="Consolas" w:eastAsia="Times New Roman" w:hAnsi="Consolas" w:cs="Times New Roman"/>
+          <w:color w:val="D4D4D4"/>
+          <w:sz w:val="21"/>
+          <w:szCs w:val="21"/>
+          <w:lang w:eastAsia="pt-BR"/>
+        </w:rPr>
+        <w:t xml:space="preserve">            </w:t>
+      </w:r>
+      <w:proofErr w:type="spellStart"/>
+      <w:proofErr w:type="gramStart"/>
+      <w:r>
+        <w:rPr>
+          <w:rFonts w:ascii="Consolas" w:eastAsia="Times New Roman" w:hAnsi="Consolas" w:cs="Times New Roman"/>
+          <w:color w:val="9CDCFE"/>
+          <w:sz w:val="21"/>
+          <w:szCs w:val="21"/>
+          <w:lang w:eastAsia="pt-BR"/>
+        </w:rPr>
+        <w:t>font</w:t>
+      </w:r>
+      <w:proofErr w:type="gramEnd"/>
+      <w:r>
+        <w:rPr>
+          <w:rFonts w:ascii="Consolas" w:eastAsia="Times New Roman" w:hAnsi="Consolas" w:cs="Times New Roman"/>
+          <w:color w:val="9CDCFE"/>
+          <w:sz w:val="21"/>
+          <w:szCs w:val="21"/>
+          <w:lang w:eastAsia="pt-BR"/>
+        </w:rPr>
+        <w:t>-family</w:t>
+      </w:r>
+      <w:proofErr w:type="spellEnd"/>
+      <w:r>
+        <w:rPr>
+          <w:rFonts w:ascii="Consolas" w:eastAsia="Times New Roman" w:hAnsi="Consolas" w:cs="Times New Roman"/>
+          <w:color w:val="D4D4D4"/>
+          <w:sz w:val="21"/>
+          <w:szCs w:val="21"/>
+          <w:lang w:eastAsia="pt-BR"/>
+        </w:rPr>
+        <w:t xml:space="preserve">: </w:t>
+      </w:r>
+      <w:r>
+        <w:rPr>
+          <w:rFonts w:ascii="Consolas" w:eastAsia="Times New Roman" w:hAnsi="Consolas" w:cs="Times New Roman"/>
+          <w:color w:val="CE9178"/>
+          <w:sz w:val="21"/>
+          <w:szCs w:val="21"/>
+          <w:lang w:eastAsia="pt-BR"/>
+        </w:rPr>
+        <w:t>Arial</w:t>
+      </w:r>
+      <w:r>
+        <w:rPr>
+          <w:rFonts w:ascii="Consolas" w:eastAsia="Times New Roman" w:hAnsi="Consolas" w:cs="Times New Roman"/>
+          <w:color w:val="D4D4D4"/>
+          <w:sz w:val="21"/>
+          <w:szCs w:val="21"/>
+          <w:lang w:eastAsia="pt-BR"/>
+        </w:rPr>
+        <w:t xml:space="preserve">, </w:t>
+      </w:r>
+      <w:proofErr w:type="spellStart"/>
+      <w:r>
+        <w:rPr>
+          <w:rFonts w:ascii="Consolas" w:eastAsia="Times New Roman" w:hAnsi="Consolas" w:cs="Times New Roman"/>
+          <w:color w:val="CE9178"/>
+          <w:sz w:val="21"/>
+          <w:szCs w:val="21"/>
+          <w:lang w:eastAsia="pt-BR"/>
+        </w:rPr>
+        <w:t>Helvetica</w:t>
+      </w:r>
+      <w:proofErr w:type="spellEnd"/>
+      <w:r>
+        <w:rPr>
+          <w:rFonts w:ascii="Consolas" w:eastAsia="Times New Roman" w:hAnsi="Consolas" w:cs="Times New Roman"/>
+          <w:color w:val="D4D4D4"/>
+          <w:sz w:val="21"/>
+          <w:szCs w:val="21"/>
+          <w:lang w:eastAsia="pt-BR"/>
+        </w:rPr>
+        <w:t xml:space="preserve">, </w:t>
+      </w:r>
+      <w:proofErr w:type="spellStart"/>
+      <w:r>
+        <w:rPr>
+          <w:rFonts w:ascii="Consolas" w:eastAsia="Times New Roman" w:hAnsi="Consolas" w:cs="Times New Roman"/>
+          <w:color w:val="CE9178"/>
+          <w:sz w:val="21"/>
+          <w:szCs w:val="21"/>
+          <w:lang w:eastAsia="pt-BR"/>
+        </w:rPr>
+        <w:t>sans-serif</w:t>
+      </w:r>
+      <w:proofErr w:type="spellEnd"/>
+      <w:r>
+        <w:rPr>
+          <w:rFonts w:ascii="Consolas" w:eastAsia="Times New Roman" w:hAnsi="Consolas" w:cs="Times New Roman"/>
+          <w:color w:val="D4D4D4"/>
+          <w:sz w:val="21"/>
+          <w:szCs w:val="21"/>
+          <w:lang w:eastAsia="pt-BR"/>
+        </w:rPr>
+        <w:t>;</w:t>
+      </w:r>
+    </w:p>
+    <w:p>
+      <w:pPr>
+        <w:shd w:val="clear" w:color="auto" w:fill="1E1E1E"/>
+        <w:spacing w:after="0" w:line="285" w:lineRule="atLeast"/>
+        <w:rPr>
+          <w:rFonts w:ascii="Consolas" w:eastAsia="Times New Roman" w:hAnsi="Consolas" w:cs="Times New Roman"/>
+          <w:color w:val="D4D4D4"/>
+          <w:sz w:val="21"/>
+          <w:szCs w:val="21"/>
+          <w:lang w:eastAsia="pt-BR"/>
+        </w:rPr>
+      </w:pPr>
+      <w:r>
+        <w:rPr>
+          <w:rFonts w:ascii="Consolas" w:eastAsia="Times New Roman" w:hAnsi="Consolas" w:cs="Times New Roman"/>
+          <w:color w:val="D4D4D4"/>
+          <w:sz w:val="21"/>
+          <w:szCs w:val="21"/>
+          <w:lang w:eastAsia="pt-BR"/>
+        </w:rPr>
+        <w:t xml:space="preserve">            </w:t>
+      </w:r>
+      <w:proofErr w:type="spellStart"/>
+      <w:proofErr w:type="gramStart"/>
+      <w:r>
+        <w:rPr>
+          <w:rFonts w:ascii="Consolas" w:eastAsia="Times New Roman" w:hAnsi="Consolas" w:cs="Times New Roman"/>
+          <w:color w:val="9CDCFE"/>
+          <w:sz w:val="21"/>
+          <w:szCs w:val="21"/>
+          <w:lang w:eastAsia="pt-BR"/>
+        </w:rPr>
+        <w:t>font</w:t>
+      </w:r>
+      <w:proofErr w:type="gramEnd"/>
+      <w:r>
+        <w:rPr>
+          <w:rFonts w:ascii="Consolas" w:eastAsia="Times New Roman" w:hAnsi="Consolas" w:cs="Times New Roman"/>
+          <w:color w:val="9CDCFE"/>
+          <w:sz w:val="21"/>
+          <w:szCs w:val="21"/>
+          <w:lang w:eastAsia="pt-BR"/>
+        </w:rPr>
+        <w:t>-size</w:t>
+      </w:r>
+      <w:proofErr w:type="spellEnd"/>
+      <w:r>
+        <w:rPr>
+          <w:rFonts w:ascii="Consolas" w:eastAsia="Times New Roman" w:hAnsi="Consolas" w:cs="Times New Roman"/>
+          <w:color w:val="D4D4D4"/>
+          <w:sz w:val="21"/>
+          <w:szCs w:val="21"/>
+          <w:lang w:eastAsia="pt-BR"/>
+        </w:rPr>
+        <w:t xml:space="preserve">: </w:t>
+      </w:r>
+      <w:r>
+        <w:rPr>
+          <w:rFonts w:ascii="Consolas" w:eastAsia="Times New Roman" w:hAnsi="Consolas" w:cs="Times New Roman"/>
+          <w:color w:val="B5CEA8"/>
+          <w:sz w:val="21"/>
+          <w:szCs w:val="21"/>
+          <w:lang w:eastAsia="pt-BR"/>
+        </w:rPr>
+        <w:t>20px</w:t>
+      </w:r>
+      <w:r>
+        <w:rPr>
+          <w:rFonts w:ascii="Consolas" w:eastAsia="Times New Roman" w:hAnsi="Consolas" w:cs="Times New Roman"/>
+          <w:color w:val="D4D4D4"/>
+          <w:sz w:val="21"/>
+          <w:szCs w:val="21"/>
+          <w:lang w:eastAsia="pt-BR"/>
+        </w:rPr>
+        <w:t>;</w:t>
+      </w:r>
+    </w:p>
+    <w:p>
+      <w:pPr>
+        <w:shd w:val="clear" w:color="auto" w:fill="1E1E1E"/>
+        <w:spacing w:after="0" w:line="285" w:lineRule="atLeast"/>
+        <w:rPr>
+          <w:rFonts w:ascii="Consolas" w:eastAsia="Times New Roman" w:hAnsi="Consolas" w:cs="Times New Roman"/>
+          <w:color w:val="D4D4D4"/>
+          <w:sz w:val="21"/>
+          <w:szCs w:val="21"/>
+          <w:lang w:eastAsia="pt-BR"/>
+        </w:rPr>
+      </w:pPr>
+      <w:r>
+        <w:rPr>
+          <w:rFonts w:ascii="Consolas" w:eastAsia="Times New Roman" w:hAnsi="Consolas" w:cs="Times New Roman"/>
+          <w:color w:val="D4D4D4"/>
+          <w:sz w:val="21"/>
+          <w:szCs w:val="21"/>
+          <w:lang w:eastAsia="pt-BR"/>
+        </w:rPr>
+        <w:t>        }</w:t>
+      </w:r>
+    </w:p>
+    <w:p>
+      <w:pPr>
+        <w:shd w:val="clear" w:color="auto" w:fill="1E1E1E"/>
+        <w:spacing w:after="0" w:line="285" w:lineRule="atLeast"/>
+        <w:rPr>
+          <w:rFonts w:ascii="Consolas" w:eastAsia="Times New Roman" w:hAnsi="Consolas" w:cs="Times New Roman"/>
+          <w:color w:val="D4D4D4"/>
+          <w:sz w:val="21"/>
+          <w:szCs w:val="21"/>
+          <w:lang w:eastAsia="pt-BR"/>
+        </w:rPr>
+      </w:pPr>
+    </w:p>
+    <w:p>
+      <w:pPr>
+        <w:shd w:val="clear" w:color="auto" w:fill="1E1E1E"/>
+        <w:spacing w:after="0" w:line="285" w:lineRule="atLeast"/>
+        <w:rPr>
+          <w:rFonts w:ascii="Consolas" w:eastAsia="Times New Roman" w:hAnsi="Consolas" w:cs="Times New Roman"/>
+          <w:color w:val="D4D4D4"/>
+          <w:sz w:val="21"/>
+          <w:szCs w:val="21"/>
+          <w:lang w:eastAsia="pt-BR"/>
+        </w:rPr>
+      </w:pPr>
+      <w:r>
+        <w:rPr>
+          <w:rFonts w:ascii="Consolas" w:eastAsia="Times New Roman" w:hAnsi="Consolas" w:cs="Times New Roman"/>
+          <w:color w:val="D4D4D4"/>
+          <w:sz w:val="21"/>
+          <w:szCs w:val="21"/>
+          <w:lang w:eastAsia="pt-BR"/>
+        </w:rPr>
+        <w:t xml:space="preserve">        </w:t>
+      </w:r>
+      <w:proofErr w:type="gramStart"/>
+      <w:r>
+        <w:rPr>
+          <w:rFonts w:ascii="Consolas" w:eastAsia="Times New Roman" w:hAnsi="Consolas" w:cs="Times New Roman"/>
+          <w:color w:val="D7BA7D"/>
+          <w:sz w:val="21"/>
+          <w:szCs w:val="21"/>
+          <w:lang w:eastAsia="pt-BR"/>
+        </w:rPr>
+        <w:t>h</w:t>
+      </w:r>
+      <w:proofErr w:type="gramEnd"/>
+      <w:r>
+        <w:rPr>
+          <w:rFonts w:ascii="Consolas" w:eastAsia="Times New Roman" w:hAnsi="Consolas" w:cs="Times New Roman"/>
+          <w:color w:val="D7BA7D"/>
+          <w:sz w:val="21"/>
+          <w:szCs w:val="21"/>
+          <w:lang w:eastAsia="pt-BR"/>
+        </w:rPr>
+        <w:t>1</w:t>
+      </w:r>
+      <w:r>
+        <w:rPr>
+          <w:rFonts w:ascii="Consolas" w:eastAsia="Times New Roman" w:hAnsi="Consolas" w:cs="Times New Roman"/>
+          <w:color w:val="D4D4D4"/>
+          <w:sz w:val="21"/>
+          <w:szCs w:val="21"/>
+          <w:lang w:eastAsia="pt-BR"/>
+        </w:rPr>
+        <w:t xml:space="preserve"> {</w:t>
+      </w:r>
+    </w:p>
+    <w:p>
+      <w:pPr>
+        <w:shd w:val="clear" w:color="auto" w:fill="1E1E1E"/>
+        <w:spacing w:after="0" w:line="285" w:lineRule="atLeast"/>
+        <w:rPr>
+          <w:rFonts w:ascii="Consolas" w:eastAsia="Times New Roman" w:hAnsi="Consolas" w:cs="Times New Roman"/>
+          <w:color w:val="D4D4D4"/>
+          <w:sz w:val="21"/>
+          <w:szCs w:val="21"/>
+          <w:lang w:eastAsia="pt-BR"/>
+        </w:rPr>
+      </w:pPr>
+      <w:r>
+        <w:rPr>
+          <w:rFonts w:ascii="Consolas" w:eastAsia="Times New Roman" w:hAnsi="Consolas" w:cs="Times New Roman"/>
+          <w:color w:val="D4D4D4"/>
+          <w:sz w:val="21"/>
+          <w:szCs w:val="21"/>
+          <w:lang w:eastAsia="pt-BR"/>
+        </w:rPr>
+        <w:t xml:space="preserve">            </w:t>
+      </w:r>
+      <w:proofErr w:type="gramStart"/>
+      <w:r>
+        <w:rPr>
+          <w:rFonts w:ascii="Consolas" w:eastAsia="Times New Roman" w:hAnsi="Consolas" w:cs="Times New Roman"/>
+          <w:color w:val="9CDCFE"/>
+          <w:sz w:val="21"/>
+          <w:szCs w:val="21"/>
+          <w:lang w:eastAsia="pt-BR"/>
+        </w:rPr>
+        <w:t>color</w:t>
+      </w:r>
+      <w:proofErr w:type="gramEnd"/>
+      <w:r>
+        <w:rPr>
+          <w:rFonts w:ascii="Consolas" w:eastAsia="Times New Roman" w:hAnsi="Consolas" w:cs="Times New Roman"/>
+          <w:color w:val="D4D4D4"/>
+          <w:sz w:val="21"/>
+          <w:szCs w:val="21"/>
+          <w:lang w:eastAsia="pt-BR"/>
+        </w:rPr>
+        <w:t xml:space="preserve">: </w:t>
+      </w:r>
+      <w:proofErr w:type="spellStart"/>
+      <w:r>
+        <w:rPr>
+          <w:rFonts w:ascii="Consolas" w:eastAsia="Times New Roman" w:hAnsi="Consolas" w:cs="Times New Roman"/>
+          <w:color w:val="CE9178"/>
+          <w:sz w:val="21"/>
+          <w:szCs w:val="21"/>
+          <w:lang w:eastAsia="pt-BR"/>
+        </w:rPr>
+        <w:t>yellow</w:t>
+      </w:r>
+      <w:proofErr w:type="spellEnd"/>
+      <w:r>
+        <w:rPr>
+          <w:rFonts w:ascii="Consolas" w:eastAsia="Times New Roman" w:hAnsi="Consolas" w:cs="Times New Roman"/>
+          <w:color w:val="D4D4D4"/>
+          <w:sz w:val="21"/>
+          <w:szCs w:val="21"/>
+          <w:lang w:eastAsia="pt-BR"/>
+        </w:rPr>
+        <w:t>;</w:t>
+      </w:r>
+    </w:p>
+    <w:p>
+      <w:pPr>
+        <w:shd w:val="clear" w:color="auto" w:fill="1E1E1E"/>
+        <w:spacing w:after="0" w:line="285" w:lineRule="atLeast"/>
+        <w:rPr>
+          <w:rFonts w:ascii="Consolas" w:eastAsia="Times New Roman" w:hAnsi="Consolas" w:cs="Times New Roman"/>
+          <w:color w:val="D4D4D4"/>
+          <w:sz w:val="21"/>
+          <w:szCs w:val="21"/>
+          <w:lang w:eastAsia="pt-BR"/>
+        </w:rPr>
+      </w:pPr>
+      <w:r>
+        <w:rPr>
+          <w:rFonts w:ascii="Consolas" w:eastAsia="Times New Roman" w:hAnsi="Consolas" w:cs="Times New Roman"/>
+          <w:color w:val="D4D4D4"/>
+          <w:sz w:val="21"/>
+          <w:szCs w:val="21"/>
+          <w:lang w:eastAsia="pt-BR"/>
+        </w:rPr>
+        <w:t xml:space="preserve">            </w:t>
+      </w:r>
+      <w:proofErr w:type="gramStart"/>
+      <w:r>
+        <w:rPr>
+          <w:rFonts w:ascii="Consolas" w:eastAsia="Times New Roman" w:hAnsi="Consolas" w:cs="Times New Roman"/>
+          <w:color w:val="9CDCFE"/>
+          <w:sz w:val="21"/>
+          <w:szCs w:val="21"/>
+          <w:lang w:eastAsia="pt-BR"/>
+        </w:rPr>
+        <w:t>background</w:t>
+      </w:r>
+      <w:proofErr w:type="gramEnd"/>
+      <w:r>
+        <w:rPr>
+          <w:rFonts w:ascii="Consolas" w:eastAsia="Times New Roman" w:hAnsi="Consolas" w:cs="Times New Roman"/>
+          <w:color w:val="9CDCFE"/>
+          <w:sz w:val="21"/>
+          <w:szCs w:val="21"/>
+          <w:lang w:eastAsia="pt-BR"/>
+        </w:rPr>
+        <w:t>-color</w:t>
+      </w:r>
+      <w:r>
+        <w:rPr>
+          <w:rFonts w:ascii="Consolas" w:eastAsia="Times New Roman" w:hAnsi="Consolas" w:cs="Times New Roman"/>
+          <w:color w:val="D4D4D4"/>
+          <w:sz w:val="21"/>
+          <w:szCs w:val="21"/>
+          <w:lang w:eastAsia="pt-BR"/>
+        </w:rPr>
+        <w:t xml:space="preserve">: </w:t>
+      </w:r>
+      <w:proofErr w:type="spellStart"/>
+      <w:r>
+        <w:rPr>
+          <w:rFonts w:ascii="Consolas" w:eastAsia="Times New Roman" w:hAnsi="Consolas" w:cs="Times New Roman"/>
+          <w:color w:val="CE9178"/>
+          <w:sz w:val="21"/>
+          <w:szCs w:val="21"/>
+          <w:lang w:eastAsia="pt-BR"/>
+        </w:rPr>
+        <w:t>lightblue</w:t>
+      </w:r>
+      <w:proofErr w:type="spellEnd"/>
+      <w:r>
+        <w:rPr>
+          <w:rFonts w:ascii="Consolas" w:eastAsia="Times New Roman" w:hAnsi="Consolas" w:cs="Times New Roman"/>
+          <w:color w:val="D4D4D4"/>
+          <w:sz w:val="21"/>
+          <w:szCs w:val="21"/>
+          <w:lang w:eastAsia="pt-BR"/>
+        </w:rPr>
+        <w:t>;</w:t>
+      </w:r>
+    </w:p>
+    <w:p>
+      <w:pPr>
+        <w:shd w:val="clear" w:color="auto" w:fill="1E1E1E"/>
+        <w:spacing w:after="0" w:line="285" w:lineRule="atLeast"/>
+        <w:rPr>
+          <w:rFonts w:ascii="Consolas" w:eastAsia="Times New Roman" w:hAnsi="Consolas" w:cs="Times New Roman"/>
+          <w:color w:val="D4D4D4"/>
+          <w:sz w:val="21"/>
+          <w:szCs w:val="21"/>
+          <w:lang w:eastAsia="pt-BR"/>
+        </w:rPr>
+      </w:pPr>
+      <w:r>
+        <w:rPr>
+          <w:rFonts w:ascii="Consolas" w:eastAsia="Times New Roman" w:hAnsi="Consolas" w:cs="Times New Roman"/>
+          <w:color w:val="D4D4D4"/>
+          <w:sz w:val="21"/>
+          <w:szCs w:val="21"/>
+          <w:lang w:eastAsia="pt-BR"/>
+        </w:rPr>
+        <w:t>        }</w:t>
+      </w:r>
+    </w:p>
+    <w:p>
+      <w:pPr>
+        <w:shd w:val="clear" w:color="auto" w:fill="1E1E1E"/>
+        <w:spacing w:after="0" w:line="285" w:lineRule="atLeast"/>
+        <w:rPr>
+          <w:rFonts w:ascii="Consolas" w:eastAsia="Times New Roman" w:hAnsi="Consolas" w:cs="Times New Roman"/>
+          <w:color w:val="D4D4D4"/>
+          <w:sz w:val="21"/>
+          <w:szCs w:val="21"/>
+          <w:lang w:eastAsia="pt-BR"/>
+        </w:rPr>
+      </w:pPr>
+    </w:p>
+    <w:p>
+      <w:pPr>
+        <w:shd w:val="clear" w:color="auto" w:fill="1E1E1E"/>
+        <w:spacing w:after="0" w:line="285" w:lineRule="atLeast"/>
+        <w:rPr>
+          <w:rFonts w:ascii="Consolas" w:eastAsia="Times New Roman" w:hAnsi="Consolas" w:cs="Times New Roman"/>
+          <w:color w:val="D4D4D4"/>
+          <w:sz w:val="21"/>
+          <w:szCs w:val="21"/>
+          <w:lang w:eastAsia="pt-BR"/>
+        </w:rPr>
+      </w:pPr>
+      <w:r>
+        <w:rPr>
+          <w:rFonts w:ascii="Consolas" w:eastAsia="Times New Roman" w:hAnsi="Consolas" w:cs="Times New Roman"/>
+          <w:color w:val="D4D4D4"/>
+          <w:sz w:val="21"/>
+          <w:szCs w:val="21"/>
+          <w:lang w:eastAsia="pt-BR"/>
+        </w:rPr>
+        <w:t xml:space="preserve">        </w:t>
+      </w:r>
+      <w:proofErr w:type="gramStart"/>
+      <w:r>
+        <w:rPr>
+          <w:rFonts w:ascii="Consolas" w:eastAsia="Times New Roman" w:hAnsi="Consolas" w:cs="Times New Roman"/>
+          <w:color w:val="D7BA7D"/>
+          <w:sz w:val="21"/>
+          <w:szCs w:val="21"/>
+          <w:lang w:eastAsia="pt-BR"/>
+        </w:rPr>
+        <w:t>h</w:t>
+      </w:r>
+      <w:proofErr w:type="gramEnd"/>
+      <w:r>
+        <w:rPr>
+          <w:rFonts w:ascii="Consolas" w:eastAsia="Times New Roman" w:hAnsi="Consolas" w:cs="Times New Roman"/>
+          <w:color w:val="D7BA7D"/>
+          <w:sz w:val="21"/>
+          <w:szCs w:val="21"/>
+          <w:lang w:eastAsia="pt-BR"/>
+        </w:rPr>
+        <w:t>2</w:t>
+      </w:r>
+      <w:r>
+        <w:rPr>
+          <w:rFonts w:ascii="Consolas" w:eastAsia="Times New Roman" w:hAnsi="Consolas" w:cs="Times New Roman"/>
+          <w:color w:val="D4D4D4"/>
+          <w:sz w:val="21"/>
+          <w:szCs w:val="21"/>
+          <w:lang w:eastAsia="pt-BR"/>
+        </w:rPr>
+        <w:t xml:space="preserve"> {</w:t>
+      </w:r>
+    </w:p>
+    <w:p>
+      <w:pPr>
+        <w:shd w:val="clear" w:color="auto" w:fill="1E1E1E"/>
+        <w:spacing w:after="0" w:line="285" w:lineRule="atLeast"/>
+        <w:rPr>
+          <w:rFonts w:ascii="Consolas" w:eastAsia="Times New Roman" w:hAnsi="Consolas" w:cs="Times New Roman"/>
+          <w:color w:val="D4D4D4"/>
+          <w:sz w:val="21"/>
+          <w:szCs w:val="21"/>
+          <w:lang w:eastAsia="pt-BR"/>
+        </w:rPr>
+      </w:pPr>
+      <w:r>
+        <w:rPr>
+          <w:rFonts w:ascii="Consolas" w:eastAsia="Times New Roman" w:hAnsi="Consolas" w:cs="Times New Roman"/>
+          <w:color w:val="D4D4D4"/>
+          <w:sz w:val="21"/>
+          <w:szCs w:val="21"/>
+          <w:lang w:eastAsia="pt-BR"/>
+        </w:rPr>
+        <w:t xml:space="preserve">            </w:t>
+      </w:r>
+      <w:proofErr w:type="gramStart"/>
+      <w:r>
+        <w:rPr>
+          <w:rFonts w:ascii="Consolas" w:eastAsia="Times New Roman" w:hAnsi="Consolas" w:cs="Times New Roman"/>
+          <w:color w:val="9CDCFE"/>
+          <w:sz w:val="21"/>
+          <w:szCs w:val="21"/>
+          <w:lang w:eastAsia="pt-BR"/>
+        </w:rPr>
+        <w:t>color</w:t>
+      </w:r>
+      <w:proofErr w:type="gramEnd"/>
+      <w:r>
+        <w:rPr>
+          <w:rFonts w:ascii="Consolas" w:eastAsia="Times New Roman" w:hAnsi="Consolas" w:cs="Times New Roman"/>
+          <w:color w:val="D4D4D4"/>
+          <w:sz w:val="21"/>
+          <w:szCs w:val="21"/>
+          <w:lang w:eastAsia="pt-BR"/>
+        </w:rPr>
+        <w:t xml:space="preserve">: </w:t>
+      </w:r>
+      <w:proofErr w:type="spellStart"/>
+      <w:r>
+        <w:rPr>
+          <w:rFonts w:ascii="Consolas" w:eastAsia="Times New Roman" w:hAnsi="Consolas" w:cs="Times New Roman"/>
+          <w:color w:val="CE9178"/>
+          <w:sz w:val="21"/>
+          <w:szCs w:val="21"/>
+          <w:lang w:eastAsia="pt-BR"/>
+        </w:rPr>
+        <w:t>blueviolet</w:t>
+      </w:r>
+      <w:proofErr w:type="spellEnd"/>
+      <w:r>
+        <w:rPr>
+          <w:rFonts w:ascii="Consolas" w:eastAsia="Times New Roman" w:hAnsi="Consolas" w:cs="Times New Roman"/>
+          <w:color w:val="D4D4D4"/>
+          <w:sz w:val="21"/>
+          <w:szCs w:val="21"/>
+          <w:lang w:eastAsia="pt-BR"/>
+        </w:rPr>
+        <w:t>;</w:t>
+      </w:r>
+    </w:p>
+    <w:p>
+      <w:pPr>
+        <w:shd w:val="clear" w:color="auto" w:fill="1E1E1E"/>
+        <w:spacing w:after="0" w:line="285" w:lineRule="atLeast"/>
+        <w:rPr>
+          <w:rFonts w:ascii="Consolas" w:eastAsia="Times New Roman" w:hAnsi="Consolas" w:cs="Times New Roman"/>
+          <w:color w:val="D4D4D4"/>
+          <w:sz w:val="21"/>
+          <w:szCs w:val="21"/>
+          <w:lang w:eastAsia="pt-BR"/>
+        </w:rPr>
+      </w:pPr>
+    </w:p>
+    <w:p>
+      <w:pPr>
+        <w:shd w:val="clear" w:color="auto" w:fill="1E1E1E"/>
+        <w:spacing w:after="0" w:line="285" w:lineRule="atLeast"/>
+        <w:rPr>
+          <w:rFonts w:ascii="Consolas" w:eastAsia="Times New Roman" w:hAnsi="Consolas" w:cs="Times New Roman"/>
+          <w:color w:val="D4D4D4"/>
+          <w:sz w:val="21"/>
+          <w:szCs w:val="21"/>
+          <w:lang w:eastAsia="pt-BR"/>
+        </w:rPr>
+      </w:pPr>
+      <w:r>
+        <w:rPr>
+          <w:rFonts w:ascii="Consolas" w:eastAsia="Times New Roman" w:hAnsi="Consolas" w:cs="Times New Roman"/>
+          <w:color w:val="D4D4D4"/>
+          <w:sz w:val="21"/>
+          <w:szCs w:val="21"/>
+          <w:lang w:eastAsia="pt-BR"/>
+        </w:rPr>
+        <w:t>        }</w:t>
+      </w:r>
+    </w:p>
+    <w:p>
+      <w:pPr>
+        <w:shd w:val="clear" w:color="auto" w:fill="1E1E1E"/>
+        <w:spacing w:after="0" w:line="285" w:lineRule="atLeast"/>
+        <w:rPr>
+          <w:rFonts w:ascii="Consolas" w:eastAsia="Times New Roman" w:hAnsi="Consolas" w:cs="Times New Roman"/>
+          <w:color w:val="D4D4D4"/>
+          <w:sz w:val="21"/>
+          <w:szCs w:val="21"/>
+          <w:lang w:eastAsia="pt-BR"/>
+        </w:rPr>
+      </w:pPr>
+    </w:p>
+    <w:p>
+      <w:pPr>
+        <w:shd w:val="clear" w:color="auto" w:fill="1E1E1E"/>
+        <w:spacing w:after="0" w:line="285" w:lineRule="atLeast"/>
+        <w:rPr>
+          <w:rFonts w:ascii="Consolas" w:eastAsia="Times New Roman" w:hAnsi="Consolas" w:cs="Times New Roman"/>
+          <w:color w:val="D4D4D4"/>
+          <w:sz w:val="21"/>
+          <w:szCs w:val="21"/>
+          <w:lang w:eastAsia="pt-BR"/>
+        </w:rPr>
+      </w:pPr>
+      <w:r>
+        <w:rPr>
+          <w:rFonts w:ascii="Consolas" w:eastAsia="Times New Roman" w:hAnsi="Consolas" w:cs="Times New Roman"/>
+          <w:color w:val="D4D4D4"/>
+          <w:sz w:val="21"/>
+          <w:szCs w:val="21"/>
+          <w:lang w:eastAsia="pt-BR"/>
+        </w:rPr>
+        <w:t xml:space="preserve">        </w:t>
+      </w:r>
+      <w:proofErr w:type="gramStart"/>
+      <w:r>
+        <w:rPr>
+          <w:rFonts w:ascii="Consolas" w:eastAsia="Times New Roman" w:hAnsi="Consolas" w:cs="Times New Roman"/>
+          <w:color w:val="D7BA7D"/>
+          <w:sz w:val="21"/>
+          <w:szCs w:val="21"/>
+          <w:lang w:eastAsia="pt-BR"/>
+        </w:rPr>
+        <w:t>p</w:t>
+      </w:r>
+      <w:proofErr w:type="gramEnd"/>
+      <w:r>
+        <w:rPr>
+          <w:rFonts w:ascii="Consolas" w:eastAsia="Times New Roman" w:hAnsi="Consolas" w:cs="Times New Roman"/>
+          <w:color w:val="D4D4D4"/>
+          <w:sz w:val="21"/>
+          <w:szCs w:val="21"/>
+          <w:lang w:eastAsia="pt-BR"/>
+        </w:rPr>
+        <w:t xml:space="preserve"> {</w:t>
+      </w:r>
+    </w:p>
+    <w:p>
+      <w:pPr>
+        <w:shd w:val="clear" w:color="auto" w:fill="1E1E1E"/>
+        <w:spacing w:after="0" w:line="285" w:lineRule="atLeast"/>
+        <w:rPr>
+          <w:rFonts w:ascii="Consolas" w:eastAsia="Times New Roman" w:hAnsi="Consolas" w:cs="Times New Roman"/>
+          <w:color w:val="D4D4D4"/>
+          <w:sz w:val="21"/>
+          <w:szCs w:val="21"/>
+          <w:lang w:eastAsia="pt-BR"/>
+        </w:rPr>
+      </w:pPr>
+      <w:r>
+        <w:rPr>
+          <w:rFonts w:ascii="Consolas" w:eastAsia="Times New Roman" w:hAnsi="Consolas" w:cs="Times New Roman"/>
+          <w:color w:val="D4D4D4"/>
+          <w:sz w:val="21"/>
+          <w:szCs w:val="21"/>
+          <w:lang w:eastAsia="pt-BR"/>
+        </w:rPr>
+        <w:t xml:space="preserve">            </w:t>
+      </w:r>
+      <w:proofErr w:type="spellStart"/>
+      <w:proofErr w:type="gramStart"/>
+      <w:r>
+        <w:rPr>
+          <w:rFonts w:ascii="Consolas" w:eastAsia="Times New Roman" w:hAnsi="Consolas" w:cs="Times New Roman"/>
+          <w:color w:val="9CDCFE"/>
+          <w:sz w:val="21"/>
+          <w:szCs w:val="21"/>
+          <w:lang w:eastAsia="pt-BR"/>
+        </w:rPr>
+        <w:t>text</w:t>
+      </w:r>
+      <w:proofErr w:type="gramEnd"/>
+      <w:r>
+        <w:rPr>
+          <w:rFonts w:ascii="Consolas" w:eastAsia="Times New Roman" w:hAnsi="Consolas" w:cs="Times New Roman"/>
+          <w:color w:val="9CDCFE"/>
+          <w:sz w:val="21"/>
+          <w:szCs w:val="21"/>
+          <w:lang w:eastAsia="pt-BR"/>
+        </w:rPr>
+        <w:t>-align</w:t>
+      </w:r>
+      <w:proofErr w:type="spellEnd"/>
+      <w:r>
+        <w:rPr>
+          <w:rFonts w:ascii="Consolas" w:eastAsia="Times New Roman" w:hAnsi="Consolas" w:cs="Times New Roman"/>
+          <w:color w:val="D4D4D4"/>
+          <w:sz w:val="21"/>
+          <w:szCs w:val="21"/>
+          <w:lang w:eastAsia="pt-BR"/>
+        </w:rPr>
+        <w:t xml:space="preserve">: </w:t>
+      </w:r>
+      <w:proofErr w:type="spellStart"/>
+      <w:r>
+        <w:rPr>
+          <w:rFonts w:ascii="Consolas" w:eastAsia="Times New Roman" w:hAnsi="Consolas" w:cs="Times New Roman"/>
+          <w:color w:val="CE9178"/>
+          <w:sz w:val="21"/>
+          <w:szCs w:val="21"/>
+          <w:lang w:eastAsia="pt-BR"/>
+        </w:rPr>
+        <w:t>justify</w:t>
+      </w:r>
+      <w:proofErr w:type="spellEnd"/>
+      <w:r>
+        <w:rPr>
+          <w:rFonts w:ascii="Consolas" w:eastAsia="Times New Roman" w:hAnsi="Consolas" w:cs="Times New Roman"/>
+          <w:color w:val="D4D4D4"/>
+          <w:sz w:val="21"/>
+          <w:szCs w:val="21"/>
+          <w:lang w:eastAsia="pt-BR"/>
+        </w:rPr>
+        <w:t>;</w:t>
+      </w:r>
+    </w:p>
+    <w:p>
+      <w:pPr>
+        <w:shd w:val="clear" w:color="auto" w:fill="1E1E1E"/>
+        <w:spacing w:after="0" w:line="285" w:lineRule="atLeast"/>
+        <w:rPr>
+          <w:rFonts w:ascii="Consolas" w:eastAsia="Times New Roman" w:hAnsi="Consolas" w:cs="Times New Roman"/>
+          <w:color w:val="D4D4D4"/>
+          <w:sz w:val="21"/>
+          <w:szCs w:val="21"/>
+          <w:lang w:eastAsia="pt-BR"/>
+        </w:rPr>
+      </w:pPr>
+      <w:r>
+        <w:rPr>
+          <w:rFonts w:ascii="Consolas" w:eastAsia="Times New Roman" w:hAnsi="Consolas" w:cs="Times New Roman"/>
+          <w:color w:val="D4D4D4"/>
+          <w:sz w:val="21"/>
+          <w:szCs w:val="21"/>
+          <w:lang w:eastAsia="pt-BR"/>
+        </w:rPr>
+        <w:t>        }</w:t>
+      </w:r>
+    </w:p>
+    <w:p>
+      <w:pPr>
+        <w:shd w:val="clear" w:color="auto" w:fill="1E1E1E"/>
+        <w:spacing w:after="0" w:line="285" w:lineRule="atLeast"/>
+        <w:rPr>
+          <w:rFonts w:ascii="Consolas" w:eastAsia="Times New Roman" w:hAnsi="Consolas" w:cs="Times New Roman"/>
+          <w:color w:val="D4D4D4"/>
+          <w:sz w:val="21"/>
+          <w:szCs w:val="21"/>
+          <w:lang w:eastAsia="pt-BR"/>
+        </w:rPr>
+      </w:pPr>
+      <w:r>
+        <w:rPr>
+          <w:rFonts w:ascii="Consolas" w:eastAsia="Times New Roman" w:hAnsi="Consolas" w:cs="Times New Roman"/>
+          <w:color w:val="D4D4D4"/>
+          <w:sz w:val="21"/>
+          <w:szCs w:val="21"/>
+          <w:lang w:eastAsia="pt-BR"/>
+        </w:rPr>
+        <w:t xml:space="preserve">    </w:t>
+      </w:r>
+      <w:r>
+        <w:rPr>
+          <w:rFonts w:ascii="Consolas" w:eastAsia="Times New Roman" w:hAnsi="Consolas" w:cs="Times New Roman"/>
+          <w:color w:val="808080"/>
+          <w:sz w:val="21"/>
+          <w:szCs w:val="21"/>
+          <w:lang w:eastAsia="pt-BR"/>
+        </w:rPr>
+        <w:t>&lt;/</w:t>
+      </w:r>
+      <w:proofErr w:type="spellStart"/>
+      <w:r>
+        <w:rPr>
+          <w:rFonts w:ascii="Consolas" w:eastAsia="Times New Roman" w:hAnsi="Consolas" w:cs="Times New Roman"/>
+          <w:color w:val="569CD6"/>
+          <w:sz w:val="21"/>
+          <w:szCs w:val="21"/>
+          <w:lang w:eastAsia="pt-BR"/>
+        </w:rPr>
+        <w:t>style</w:t>
+      </w:r>
+      <w:proofErr w:type="spellEnd"/>
+      <w:r>
+        <w:rPr>
+          <w:rFonts w:ascii="Consolas" w:eastAsia="Times New Roman" w:hAnsi="Consolas" w:cs="Times New Roman"/>
+          <w:color w:val="808080"/>
+          <w:sz w:val="21"/>
+          <w:szCs w:val="21"/>
+          <w:lang w:eastAsia="pt-BR"/>
+        </w:rPr>
+        <w:t>&gt;</w:t>
+      </w:r>
+    </w:p>
+    <w:p/>
+    <w:p>
+      <w:pPr>
+        <w:pStyle w:val="Ttulo1"/>
+      </w:pPr>
+      <w:r>
+        <w:t>REGRA CSS</w:t>
+      </w:r>
+    </w:p>
+    <w:p>
+      <w:r>
+        <w:t>Tudo que você queria que o CSS “obedeça” use o “</w:t>
+      </w:r>
+      <w:r>
+        <w:rPr>
+          <w:color w:val="7030A0"/>
+        </w:rPr>
+        <w:t>@</w:t>
+      </w:r>
+      <w:r>
+        <w:t>”qualquer no início do CSS</w:t>
+      </w:r>
+    </w:p>
+    <w:p>
+      <w:proofErr w:type="spellStart"/>
+      <w:r>
+        <w:t>Ex</w:t>
+      </w:r>
+      <w:proofErr w:type="spellEnd"/>
+      <w:r>
+        <w:t xml:space="preserve">: </w:t>
+      </w:r>
+      <w:r>
+        <w:rPr>
+          <w:color w:val="7030A0"/>
+        </w:rPr>
+        <w:t>@media</w:t>
+      </w:r>
+    </w:p>
+    <w:p/>
+    <w:p>
+      <w:pPr>
+        <w:pStyle w:val="Ttulo1"/>
+      </w:pPr>
+    </w:p>
+    <w:p>
+      <w:pPr>
+        <w:pStyle w:val="Ttulo1"/>
+      </w:pPr>
+    </w:p>
+    <w:p>
+      <w:pPr>
+        <w:pStyle w:val="Ttulo1"/>
+      </w:pPr>
+      <w:bookmarkStart w:id="8" w:name="_GoBack"/>
+      <w:bookmarkEnd w:id="8"/>
+      <w:r>
+        <w:t>CHARSET NO HTML</w:t>
+      </w:r>
+    </w:p>
+    <w:p/>
+    <w:p>
+      <w:pPr>
+        <w:rPr>
+          <w:color w:val="ED7D31" w:themeColor="accent2"/>
+        </w:rPr>
+      </w:pPr>
+      <w:r>
+        <w:rPr>
+          <w:color w:val="7030A0"/>
+        </w:rPr>
+        <w:t>@</w:t>
+      </w:r>
+      <w:proofErr w:type="spellStart"/>
+      <w:r>
+        <w:rPr>
+          <w:color w:val="7030A0"/>
+        </w:rPr>
+        <w:t>charset</w:t>
+      </w:r>
+      <w:proofErr w:type="spellEnd"/>
+      <w:r>
+        <w:rPr>
+          <w:color w:val="7030A0"/>
+        </w:rPr>
+        <w:t xml:space="preserve"> </w:t>
+      </w:r>
+      <w:r>
+        <w:rPr>
+          <w:color w:val="ED7D31" w:themeColor="accent2"/>
+        </w:rPr>
+        <w:t>“UTF-8”;</w:t>
+      </w:r>
+    </w:p>
+    <w:p>
+      <w:pPr>
+        <w:rPr>
+          <w:color w:val="000000" w:themeColor="text1"/>
+        </w:rPr>
+      </w:pPr>
+      <w:r>
+        <w:rPr>
+          <w:color w:val="000000" w:themeColor="text1"/>
+        </w:rPr>
+        <w:t>Serve para aceitar comandos que possuem acentuações, ç ã etc.</w:t>
+      </w:r>
+    </w:p>
+    <w:p/>
+    <w:p/>
     <w:sectPr>
       <w:pgSz w:w="11906" w:h="16838"/>
       <w:pgMar w:top="1417" w:right="1701" w:bottom="1417" w:left="1701" w:header="708" w:footer="708" w:gutter="0"/>
@@ -2909,7 +7506,7 @@
 </file>
 
 <file path=customXml/itemProps1.xml><?xml version="1.0" encoding="utf-8"?>
-<ds:datastoreItem xmlns:ds="http://schemas.openxmlformats.org/officeDocument/2006/customXml" ds:itemID="{3F9B21CC-5B13-4C84-9913-D10B5A12D5D9}">
+<ds:datastoreItem xmlns:ds="http://schemas.openxmlformats.org/officeDocument/2006/customXml" ds:itemID="{0379025D-AD57-4DB8-82CB-9F2330C8EDD4}">
   <ds:schemaRefs>
     <ds:schemaRef ds:uri="http://schemas.openxmlformats.org/officeDocument/2006/bibliography"/>
   </ds:schemaRefs>

</xml_diff>